<commit_message>
added api user routine and diet logic
</commit_message>
<xml_diff>
--- a/REST API.docx
+++ b/REST API.docx
@@ -2231,7 +2231,7 @@
           <w:szCs w:val="28"/>
         </w:rPr>
         <w:lastRenderedPageBreak/>
-        <w:t>2</w:t>
+        <w:t>3</w:t>
       </w:r>
       <w:r>
         <w:rPr>
@@ -5533,6 +5533,15 @@
         </w:rPr>
         <w:t>}</w:t>
       </w:r>
+      <w:r>
+        <w:rPr>
+          <w:rFonts w:ascii="Courier New" w:eastAsia="Times New Roman" w:hAnsi="Courier New" w:cs="Courier New"/>
+          <w:color w:val="000000"/>
+          <w:sz w:val="18"/>
+          <w:szCs w:val="18"/>
+        </w:rPr>
+        <w:t>,</w:t>
+      </w:r>
     </w:p>
     <w:p>
       <w:pPr>
@@ -7101,6 +7110,15 @@
         </w:rPr>
         <w:t>}</w:t>
       </w:r>
+      <w:r>
+        <w:rPr>
+          <w:rFonts w:ascii="Courier New" w:eastAsia="Times New Roman" w:hAnsi="Courier New" w:cs="Courier New"/>
+          <w:color w:val="000000"/>
+          <w:sz w:val="18"/>
+          <w:szCs w:val="18"/>
+        </w:rPr>
+        <w:t>,</w:t>
+      </w:r>
     </w:p>
     <w:p>
       <w:pPr>
@@ -7793,8 +7811,4557 @@
         <w:t>The diet and routine data are just for that specific day that is mentioned in the request in json. If no routine or diet exists for that day then 0 will be returned</w:t>
       </w:r>
     </w:p>
-    <w:p/>
-    <w:p/>
+    <w:p>
+      <w:pPr>
+        <w:rPr>
+          <w:b/>
+          <w:bCs/>
+          <w:sz w:val="28"/>
+          <w:szCs w:val="28"/>
+        </w:rPr>
+      </w:pPr>
+      <w:r>
+        <w:rPr>
+          <w:b/>
+          <w:bCs/>
+          <w:sz w:val="28"/>
+          <w:szCs w:val="28"/>
+        </w:rPr>
+        <w:lastRenderedPageBreak/>
+        <w:t>4</w:t>
+      </w:r>
+      <w:r>
+        <w:rPr>
+          <w:b/>
+          <w:bCs/>
+          <w:sz w:val="28"/>
+          <w:szCs w:val="28"/>
+        </w:rPr>
+        <w:t xml:space="preserve">) </w:t>
+      </w:r>
+      <w:r>
+        <w:rPr>
+          <w:b/>
+          <w:bCs/>
+          <w:sz w:val="28"/>
+          <w:szCs w:val="28"/>
+        </w:rPr>
+        <w:t>USER DIET</w:t>
+      </w:r>
+    </w:p>
+    <w:p>
+      <w:pPr>
+        <w:pStyle w:val="ListParagraph"/>
+        <w:numPr>
+          <w:ilvl w:val="0"/>
+          <w:numId w:val="1"/>
+        </w:numPr>
+        <w:rPr>
+          <w:rStyle w:val="Hyperlink"/>
+          <w:color w:val="auto"/>
+          <w:u w:val="none"/>
+        </w:rPr>
+      </w:pPr>
+      <w:r>
+        <w:t xml:space="preserve">URL: </w:t>
+      </w:r>
+      <w:r>
+        <w:tab/>
+      </w:r>
+      <w:r>
+        <w:tab/>
+      </w:r>
+      <w:hyperlink r:id="rId8" w:history="1">
+        <w:r>
+          <w:rPr>
+            <w:rStyle w:val="Hyperlink"/>
+            <w:rFonts w:ascii="Helvetica" w:hAnsi="Helvetica" w:cs="Helvetica"/>
+            <w:sz w:val="18"/>
+            <w:szCs w:val="18"/>
+            <w:shd w:val="clear" w:color="auto" w:fill="FFFFFF"/>
+          </w:rPr>
+          <w:t>http://127.0.0.1:8000/api/</w:t>
+        </w:r>
+        <w:r>
+          <w:rPr>
+            <w:rStyle w:val="Hyperlink"/>
+          </w:rPr>
+          <w:t>userdiet</w:t>
+        </w:r>
+        <w:r>
+          <w:rPr>
+            <w:rStyle w:val="Hyperlink"/>
+            <w:rFonts w:ascii="Helvetica" w:hAnsi="Helvetica" w:cs="Helvetica"/>
+            <w:sz w:val="18"/>
+            <w:szCs w:val="18"/>
+            <w:shd w:val="clear" w:color="auto" w:fill="FFFFFF"/>
+          </w:rPr>
+          <w:t>/</w:t>
+        </w:r>
+      </w:hyperlink>
+    </w:p>
+    <w:p>
+      <w:pPr>
+        <w:pStyle w:val="ListParagraph"/>
+      </w:pPr>
+    </w:p>
+    <w:p>
+      <w:pPr>
+        <w:pStyle w:val="ListParagraph"/>
+        <w:numPr>
+          <w:ilvl w:val="0"/>
+          <w:numId w:val="1"/>
+        </w:numPr>
+      </w:pPr>
+      <w:r>
+        <w:t>Request:</w:t>
+      </w:r>
+      <w:r>
+        <w:tab/>
+        <w:t>POST</w:t>
+      </w:r>
+    </w:p>
+    <w:p>
+      <w:pPr>
+        <w:pStyle w:val="ListParagraph"/>
+      </w:pPr>
+    </w:p>
+    <w:p>
+      <w:pPr>
+        <w:pStyle w:val="ListParagraph"/>
+        <w:numPr>
+          <w:ilvl w:val="0"/>
+          <w:numId w:val="1"/>
+        </w:numPr>
+      </w:pPr>
+      <w:r>
+        <w:t>Input:</w:t>
+      </w:r>
+      <w:r>
+        <w:tab/>
+      </w:r>
+      <w:r>
+        <w:tab/>
+        <w:t xml:space="preserve">id </w:t>
+      </w:r>
+      <w:r>
+        <w:t>of user</w:t>
+      </w:r>
+    </w:p>
+    <w:p>
+      <w:pPr>
+        <w:pStyle w:val="ListParagraph"/>
+      </w:pPr>
+    </w:p>
+    <w:p>
+      <w:pPr>
+        <w:pStyle w:val="ListParagraph"/>
+        <w:numPr>
+          <w:ilvl w:val="0"/>
+          <w:numId w:val="1"/>
+        </w:numPr>
+        <w:shd w:val="clear" w:color="auto" w:fill="FFFFFE"/>
+        <w:spacing w:line="240" w:lineRule="atLeast"/>
+        <w:rPr>
+          <w:rFonts w:ascii="Courier New" w:eastAsia="Times New Roman" w:hAnsi="Courier New" w:cs="Courier New"/>
+          <w:color w:val="000000"/>
+          <w:sz w:val="18"/>
+          <w:szCs w:val="18"/>
+        </w:rPr>
+      </w:pPr>
+      <w:r>
+        <w:t>Json</w:t>
+      </w:r>
+      <w:r>
+        <w:t xml:space="preserve"> = </w:t>
+      </w:r>
+      <w:r>
+        <w:rPr>
+          <w:rFonts w:ascii="Courier New" w:eastAsia="Times New Roman" w:hAnsi="Courier New" w:cs="Courier New"/>
+          <w:color w:val="000000"/>
+          <w:sz w:val="18"/>
+          <w:szCs w:val="18"/>
+        </w:rPr>
+        <w:t>{</w:t>
+      </w:r>
+    </w:p>
+    <w:p>
+      <w:pPr>
+        <w:shd w:val="clear" w:color="auto" w:fill="FFFFFE"/>
+        <w:spacing w:after="0" w:line="240" w:lineRule="atLeast"/>
+        <w:ind w:left="720"/>
+        <w:rPr>
+          <w:rFonts w:ascii="Courier New" w:eastAsia="Times New Roman" w:hAnsi="Courier New" w:cs="Courier New"/>
+          <w:color w:val="000000"/>
+          <w:sz w:val="18"/>
+          <w:szCs w:val="18"/>
+        </w:rPr>
+      </w:pPr>
+      <w:r>
+        <w:rPr>
+          <w:rFonts w:ascii="Courier New" w:eastAsia="Times New Roman" w:hAnsi="Courier New" w:cs="Courier New"/>
+          <w:color w:val="000000"/>
+          <w:sz w:val="18"/>
+          <w:szCs w:val="18"/>
+        </w:rPr>
+        <w:t>    </w:t>
+      </w:r>
+      <w:r>
+        <w:rPr>
+          <w:rFonts w:ascii="Courier New" w:eastAsia="Times New Roman" w:hAnsi="Courier New" w:cs="Courier New"/>
+          <w:color w:val="A31515"/>
+          <w:sz w:val="18"/>
+          <w:szCs w:val="18"/>
+        </w:rPr>
+        <w:t>"id"</w:t>
+      </w:r>
+      <w:r>
+        <w:rPr>
+          <w:rFonts w:ascii="Courier New" w:eastAsia="Times New Roman" w:hAnsi="Courier New" w:cs="Courier New"/>
+          <w:color w:val="000000"/>
+          <w:sz w:val="18"/>
+          <w:szCs w:val="18"/>
+        </w:rPr>
+        <w:t>: </w:t>
+      </w:r>
+      <w:r>
+        <w:rPr>
+          <w:rFonts w:ascii="Courier New" w:eastAsia="Times New Roman" w:hAnsi="Courier New" w:cs="Courier New"/>
+          <w:color w:val="0451A5"/>
+          <w:sz w:val="18"/>
+          <w:szCs w:val="18"/>
+        </w:rPr>
+        <w:t>"mem1"</w:t>
+      </w:r>
+    </w:p>
+    <w:p>
+      <w:pPr>
+        <w:shd w:val="clear" w:color="auto" w:fill="FFFFFE"/>
+        <w:spacing w:after="0" w:line="240" w:lineRule="atLeast"/>
+        <w:ind w:left="720"/>
+        <w:rPr>
+          <w:rFonts w:ascii="Courier New" w:eastAsia="Times New Roman" w:hAnsi="Courier New" w:cs="Courier New"/>
+          <w:color w:val="000000"/>
+          <w:sz w:val="18"/>
+          <w:szCs w:val="18"/>
+        </w:rPr>
+      </w:pPr>
+      <w:r>
+        <w:rPr>
+          <w:rFonts w:ascii="Courier New" w:eastAsia="Times New Roman" w:hAnsi="Courier New" w:cs="Courier New"/>
+          <w:color w:val="000000"/>
+          <w:sz w:val="18"/>
+          <w:szCs w:val="18"/>
+        </w:rPr>
+        <w:t>}</w:t>
+      </w:r>
+    </w:p>
+    <w:p>
+      <w:pPr>
+        <w:shd w:val="clear" w:color="auto" w:fill="FFFFFE"/>
+        <w:spacing w:after="0" w:line="240" w:lineRule="atLeast"/>
+        <w:ind w:left="720"/>
+        <w:rPr>
+          <w:rFonts w:ascii="Courier New" w:eastAsia="Times New Roman" w:hAnsi="Courier New" w:cs="Courier New"/>
+          <w:color w:val="000000"/>
+          <w:sz w:val="18"/>
+          <w:szCs w:val="18"/>
+        </w:rPr>
+      </w:pPr>
+    </w:p>
+    <w:p>
+      <w:pPr>
+        <w:shd w:val="clear" w:color="auto" w:fill="FFFFFE"/>
+        <w:spacing w:after="0" w:line="240" w:lineRule="atLeast"/>
+        <w:ind w:left="720"/>
+        <w:rPr>
+          <w:rFonts w:ascii="Courier New" w:eastAsia="Times New Roman" w:hAnsi="Courier New" w:cs="Courier New"/>
+          <w:color w:val="000000"/>
+          <w:sz w:val="18"/>
+          <w:szCs w:val="18"/>
+        </w:rPr>
+      </w:pPr>
+    </w:p>
+    <w:p>
+      <w:pPr>
+        <w:shd w:val="clear" w:color="auto" w:fill="FFFFFE"/>
+        <w:spacing w:after="0" w:line="240" w:lineRule="atLeast"/>
+        <w:ind w:left="720"/>
+        <w:rPr>
+          <w:rFonts w:ascii="Courier New" w:eastAsia="Times New Roman" w:hAnsi="Courier New" w:cs="Courier New"/>
+          <w:color w:val="000000"/>
+          <w:sz w:val="18"/>
+          <w:szCs w:val="18"/>
+        </w:rPr>
+      </w:pPr>
+    </w:p>
+    <w:p>
+      <w:pPr>
+        <w:shd w:val="clear" w:color="auto" w:fill="FFFFFE"/>
+        <w:spacing w:after="0" w:line="240" w:lineRule="atLeast"/>
+        <w:ind w:left="720"/>
+        <w:rPr>
+          <w:rFonts w:ascii="Courier New" w:eastAsia="Times New Roman" w:hAnsi="Courier New" w:cs="Courier New"/>
+          <w:color w:val="000000"/>
+          <w:sz w:val="18"/>
+          <w:szCs w:val="18"/>
+        </w:rPr>
+      </w:pPr>
+    </w:p>
+    <w:p>
+      <w:pPr>
+        <w:pStyle w:val="ListParagraph"/>
+        <w:numPr>
+          <w:ilvl w:val="0"/>
+          <w:numId w:val="1"/>
+        </w:numPr>
+        <w:rPr>
+          <w:sz w:val="28"/>
+          <w:szCs w:val="28"/>
+        </w:rPr>
+      </w:pPr>
+      <w:r>
+        <w:rPr>
+          <w:sz w:val="28"/>
+          <w:szCs w:val="28"/>
+        </w:rPr>
+        <w:t>output:</w:t>
+      </w:r>
+      <w:r>
+        <w:rPr>
+          <w:sz w:val="28"/>
+          <w:szCs w:val="28"/>
+        </w:rPr>
+        <w:tab/>
+      </w:r>
+      <w:r>
+        <w:rPr>
+          <w:sz w:val="28"/>
+          <w:szCs w:val="28"/>
+        </w:rPr>
+        <w:tab/>
+      </w:r>
+      <w:r>
+        <w:rPr>
+          <w:sz w:val="28"/>
+          <w:szCs w:val="28"/>
+        </w:rPr>
+        <w:t>JSON of user diet for all days Mon</w:t>
+      </w:r>
+      <w:r>
+        <w:rPr>
+          <w:sz w:val="28"/>
+          <w:szCs w:val="28"/>
+        </w:rPr>
+        <w:t>day</w:t>
+      </w:r>
+      <w:r>
+        <w:rPr>
+          <w:sz w:val="28"/>
+          <w:szCs w:val="28"/>
+        </w:rPr>
+        <w:t xml:space="preserve"> - Sun</w:t>
+      </w:r>
+      <w:r>
+        <w:rPr>
+          <w:sz w:val="28"/>
+          <w:szCs w:val="28"/>
+        </w:rPr>
+        <w:t>day</w:t>
+      </w:r>
+    </w:p>
+    <w:p>
+      <w:pPr>
+        <w:pStyle w:val="ListParagraph"/>
+      </w:pPr>
+    </w:p>
+    <w:p>
+      <w:pPr>
+        <w:pStyle w:val="ListParagraph"/>
+        <w:numPr>
+          <w:ilvl w:val="0"/>
+          <w:numId w:val="1"/>
+        </w:numPr>
+      </w:pPr>
+      <w:r>
+        <w:t xml:space="preserve">CONDITION 1: (If user </w:t>
+      </w:r>
+      <w:r>
+        <w:t xml:space="preserve">is not following any </w:t>
+      </w:r>
+      <w:r>
+        <w:t>diet</w:t>
+      </w:r>
+      <w:r>
+        <w:t xml:space="preserve">) </w:t>
+      </w:r>
+    </w:p>
+    <w:p>
+      <w:pPr>
+        <w:pStyle w:val="ListParagraph"/>
+        <w:numPr>
+          <w:ilvl w:val="0"/>
+          <w:numId w:val="1"/>
+        </w:numPr>
+        <w:shd w:val="clear" w:color="auto" w:fill="FFFFFE"/>
+        <w:spacing w:line="240" w:lineRule="atLeast"/>
+        <w:rPr>
+          <w:rFonts w:ascii="Courier New" w:eastAsia="Times New Roman" w:hAnsi="Courier New" w:cs="Courier New"/>
+          <w:color w:val="000000"/>
+          <w:sz w:val="18"/>
+          <w:szCs w:val="18"/>
+        </w:rPr>
+      </w:pPr>
+      <w:r>
+        <w:t xml:space="preserve">Response = </w:t>
+      </w:r>
+      <w:r>
+        <w:rPr>
+          <w:rFonts w:ascii="Courier New" w:eastAsia="Times New Roman" w:hAnsi="Courier New" w:cs="Courier New"/>
+          <w:color w:val="000000"/>
+          <w:sz w:val="18"/>
+          <w:szCs w:val="18"/>
+        </w:rPr>
+        <w:t>{</w:t>
+      </w:r>
+    </w:p>
+    <w:p>
+      <w:pPr>
+        <w:shd w:val="clear" w:color="auto" w:fill="FFFFFE"/>
+        <w:spacing w:after="0" w:line="240" w:lineRule="atLeast"/>
+        <w:ind w:left="360"/>
+        <w:rPr>
+          <w:rFonts w:ascii="Courier New" w:eastAsia="Times New Roman" w:hAnsi="Courier New" w:cs="Courier New"/>
+          <w:color w:val="000000"/>
+          <w:sz w:val="18"/>
+          <w:szCs w:val="18"/>
+        </w:rPr>
+      </w:pPr>
+      <w:r>
+        <w:rPr>
+          <w:rFonts w:ascii="Courier New" w:eastAsia="Times New Roman" w:hAnsi="Courier New" w:cs="Courier New"/>
+          <w:color w:val="000000"/>
+          <w:sz w:val="18"/>
+          <w:szCs w:val="18"/>
+        </w:rPr>
+        <w:t>    </w:t>
+      </w:r>
+      <w:r>
+        <w:rPr>
+          <w:rFonts w:ascii="Courier New" w:eastAsia="Times New Roman" w:hAnsi="Courier New" w:cs="Courier New"/>
+          <w:color w:val="000000"/>
+          <w:sz w:val="18"/>
+          <w:szCs w:val="18"/>
+        </w:rPr>
+        <w:tab/>
+      </w:r>
+      <w:r>
+        <w:rPr>
+          <w:rFonts w:ascii="Courier New" w:eastAsia="Times New Roman" w:hAnsi="Courier New" w:cs="Courier New"/>
+          <w:color w:val="A31515"/>
+          <w:sz w:val="18"/>
+          <w:szCs w:val="18"/>
+        </w:rPr>
+        <w:t>"</w:t>
+      </w:r>
+      <w:r>
+        <w:rPr>
+          <w:rFonts w:ascii="Courier New" w:eastAsia="Times New Roman" w:hAnsi="Courier New" w:cs="Courier New"/>
+          <w:color w:val="A31515"/>
+          <w:sz w:val="18"/>
+          <w:szCs w:val="18"/>
+        </w:rPr>
+        <w:t>diet</w:t>
+      </w:r>
+      <w:r>
+        <w:rPr>
+          <w:rFonts w:ascii="Courier New" w:eastAsia="Times New Roman" w:hAnsi="Courier New" w:cs="Courier New"/>
+          <w:color w:val="A31515"/>
+          <w:sz w:val="18"/>
+          <w:szCs w:val="18"/>
+        </w:rPr>
+        <w:t>"</w:t>
+      </w:r>
+      <w:r>
+        <w:rPr>
+          <w:rFonts w:ascii="Courier New" w:eastAsia="Times New Roman" w:hAnsi="Courier New" w:cs="Courier New"/>
+          <w:color w:val="000000"/>
+          <w:sz w:val="18"/>
+          <w:szCs w:val="18"/>
+        </w:rPr>
+        <w:t>: </w:t>
+      </w:r>
+      <w:r>
+        <w:rPr>
+          <w:rFonts w:ascii="Courier New" w:eastAsia="Times New Roman" w:hAnsi="Courier New" w:cs="Courier New"/>
+          <w:color w:val="098658"/>
+          <w:sz w:val="18"/>
+          <w:szCs w:val="18"/>
+        </w:rPr>
+        <w:t>0</w:t>
+      </w:r>
+    </w:p>
+    <w:p>
+      <w:pPr>
+        <w:shd w:val="clear" w:color="auto" w:fill="FFFFFE"/>
+        <w:spacing w:after="0" w:line="240" w:lineRule="atLeast"/>
+        <w:ind w:left="360" w:firstLine="360"/>
+        <w:rPr>
+          <w:rFonts w:ascii="Courier New" w:eastAsia="Times New Roman" w:hAnsi="Courier New" w:cs="Courier New"/>
+          <w:color w:val="000000"/>
+          <w:sz w:val="18"/>
+          <w:szCs w:val="18"/>
+        </w:rPr>
+      </w:pPr>
+      <w:r>
+        <w:rPr>
+          <w:rFonts w:ascii="Courier New" w:eastAsia="Times New Roman" w:hAnsi="Courier New" w:cs="Courier New"/>
+          <w:color w:val="000000"/>
+          <w:sz w:val="18"/>
+          <w:szCs w:val="18"/>
+        </w:rPr>
+        <w:t>}</w:t>
+      </w:r>
+    </w:p>
+    <w:p>
+      <w:pPr>
+        <w:shd w:val="clear" w:color="auto" w:fill="FFFFFE"/>
+        <w:spacing w:after="0" w:line="240" w:lineRule="atLeast"/>
+        <w:rPr>
+          <w:rFonts w:ascii="Courier New" w:eastAsia="Times New Roman" w:hAnsi="Courier New" w:cs="Courier New"/>
+          <w:color w:val="000000"/>
+          <w:sz w:val="18"/>
+          <w:szCs w:val="18"/>
+        </w:rPr>
+      </w:pPr>
+    </w:p>
+    <w:p>
+      <w:pPr>
+        <w:pStyle w:val="ListParagraph"/>
+        <w:numPr>
+          <w:ilvl w:val="0"/>
+          <w:numId w:val="1"/>
+        </w:numPr>
+      </w:pPr>
+      <w:r>
+        <w:t>CONDITION 2: (</w:t>
+      </w:r>
+      <w:r>
+        <w:t>if user is following a diet</w:t>
+      </w:r>
+      <w:r>
+        <w:t xml:space="preserve">) </w:t>
+      </w:r>
+      <w:r>
+        <w:t>–</w:t>
+      </w:r>
+      <w:r>
+        <w:t xml:space="preserve"> th</w:t>
+      </w:r>
+      <w:r>
+        <w:t>en a json with following objects will be returned</w:t>
+      </w:r>
+    </w:p>
+    <w:p>
+      <w:pPr>
+        <w:pStyle w:val="ListParagraph"/>
+        <w:numPr>
+          <w:ilvl w:val="0"/>
+          <w:numId w:val="1"/>
+        </w:numPr>
+        <w:shd w:val="clear" w:color="auto" w:fill="FFFFFE"/>
+        <w:spacing w:line="240" w:lineRule="atLeast"/>
+        <w:rPr>
+          <w:rFonts w:ascii="Courier New" w:eastAsia="Times New Roman" w:hAnsi="Courier New" w:cs="Courier New"/>
+          <w:color w:val="000000"/>
+          <w:sz w:val="18"/>
+          <w:szCs w:val="18"/>
+        </w:rPr>
+      </w:pPr>
+      <w:r>
+        <w:t xml:space="preserve">Response = </w:t>
+      </w:r>
+      <w:r>
+        <w:rPr>
+          <w:rFonts w:ascii="Courier New" w:eastAsia="Times New Roman" w:hAnsi="Courier New" w:cs="Courier New"/>
+          <w:color w:val="000000"/>
+          <w:sz w:val="18"/>
+          <w:szCs w:val="18"/>
+        </w:rPr>
+        <w:t>{</w:t>
+      </w:r>
+    </w:p>
+    <w:p>
+      <w:pPr>
+        <w:shd w:val="clear" w:color="auto" w:fill="FFFFFE"/>
+        <w:spacing w:line="240" w:lineRule="atLeast"/>
+        <w:ind w:left="720" w:firstLine="720"/>
+        <w:rPr>
+          <w:rFonts w:ascii="Courier New" w:eastAsia="Times New Roman" w:hAnsi="Courier New" w:cs="Courier New"/>
+          <w:color w:val="000000"/>
+          <w:sz w:val="18"/>
+          <w:szCs w:val="18"/>
+        </w:rPr>
+      </w:pPr>
+      <w:r>
+        <w:rPr>
+          <w:rFonts w:ascii="Courier New" w:eastAsia="Times New Roman" w:hAnsi="Courier New" w:cs="Courier New"/>
+          <w:color w:val="A31515"/>
+          <w:sz w:val="18"/>
+          <w:szCs w:val="18"/>
+        </w:rPr>
+        <w:t>"</w:t>
+      </w:r>
+      <w:proofErr w:type="spellStart"/>
+      <w:r>
+        <w:rPr>
+          <w:rFonts w:ascii="Courier New" w:eastAsia="Times New Roman" w:hAnsi="Courier New" w:cs="Courier New"/>
+          <w:color w:val="A31515"/>
+          <w:sz w:val="18"/>
+          <w:szCs w:val="18"/>
+        </w:rPr>
+        <w:t>monday</w:t>
+      </w:r>
+      <w:proofErr w:type="spellEnd"/>
+      <w:r>
+        <w:rPr>
+          <w:rFonts w:ascii="Courier New" w:eastAsia="Times New Roman" w:hAnsi="Courier New" w:cs="Courier New"/>
+          <w:color w:val="A31515"/>
+          <w:sz w:val="18"/>
+          <w:szCs w:val="18"/>
+        </w:rPr>
+        <w:t>"</w:t>
+      </w:r>
+      <w:r>
+        <w:rPr>
+          <w:rFonts w:ascii="Courier New" w:eastAsia="Times New Roman" w:hAnsi="Courier New" w:cs="Courier New"/>
+          <w:color w:val="000000"/>
+          <w:sz w:val="18"/>
+          <w:szCs w:val="18"/>
+        </w:rPr>
+        <w:t>: </w:t>
+      </w:r>
+      <w:r>
+        <w:rPr>
+          <w:rFonts w:ascii="Courier New" w:eastAsia="Times New Roman" w:hAnsi="Courier New" w:cs="Courier New"/>
+          <w:color w:val="000000"/>
+          <w:sz w:val="18"/>
+          <w:szCs w:val="18"/>
+        </w:rPr>
+        <w:t>{</w:t>
+      </w:r>
+    </w:p>
+    <w:p>
+      <w:pPr>
+        <w:shd w:val="clear" w:color="auto" w:fill="FFFFFE"/>
+        <w:spacing w:after="0" w:line="240" w:lineRule="atLeast"/>
+        <w:rPr>
+          <w:rFonts w:ascii="Courier New" w:eastAsia="Times New Roman" w:hAnsi="Courier New" w:cs="Courier New"/>
+          <w:color w:val="000000"/>
+          <w:sz w:val="18"/>
+          <w:szCs w:val="18"/>
+        </w:rPr>
+      </w:pPr>
+      <w:r>
+        <w:rPr>
+          <w:rFonts w:ascii="Courier New" w:eastAsia="Times New Roman" w:hAnsi="Courier New" w:cs="Courier New"/>
+          <w:color w:val="000000"/>
+          <w:sz w:val="18"/>
+          <w:szCs w:val="18"/>
+        </w:rPr>
+        <w:t>        </w:t>
+      </w:r>
+      <w:r>
+        <w:rPr>
+          <w:rFonts w:ascii="Courier New" w:eastAsia="Times New Roman" w:hAnsi="Courier New" w:cs="Courier New"/>
+          <w:color w:val="000000"/>
+          <w:sz w:val="18"/>
+          <w:szCs w:val="18"/>
+        </w:rPr>
+        <w:tab/>
+      </w:r>
+      <w:r>
+        <w:rPr>
+          <w:rFonts w:ascii="Courier New" w:eastAsia="Times New Roman" w:hAnsi="Courier New" w:cs="Courier New"/>
+          <w:color w:val="000000"/>
+          <w:sz w:val="18"/>
+          <w:szCs w:val="18"/>
+        </w:rPr>
+        <w:tab/>
+      </w:r>
+      <w:r>
+        <w:rPr>
+          <w:rFonts w:ascii="Courier New" w:eastAsia="Times New Roman" w:hAnsi="Courier New" w:cs="Courier New"/>
+          <w:color w:val="000000"/>
+          <w:sz w:val="18"/>
+          <w:szCs w:val="18"/>
+        </w:rPr>
+        <w:tab/>
+      </w:r>
+      <w:r>
+        <w:rPr>
+          <w:rFonts w:ascii="Courier New" w:eastAsia="Times New Roman" w:hAnsi="Courier New" w:cs="Courier New"/>
+          <w:color w:val="A31515"/>
+          <w:sz w:val="18"/>
+          <w:szCs w:val="18"/>
+        </w:rPr>
+        <w:t>"</w:t>
+      </w:r>
+      <w:r>
+        <w:rPr>
+          <w:rFonts w:ascii="Courier New" w:eastAsia="Times New Roman" w:hAnsi="Courier New" w:cs="Courier New"/>
+          <w:color w:val="A31515"/>
+          <w:sz w:val="18"/>
+          <w:szCs w:val="18"/>
+        </w:rPr>
+        <w:t>Meal 1</w:t>
+      </w:r>
+      <w:r>
+        <w:rPr>
+          <w:rFonts w:ascii="Courier New" w:eastAsia="Times New Roman" w:hAnsi="Courier New" w:cs="Courier New"/>
+          <w:color w:val="A31515"/>
+          <w:sz w:val="18"/>
+          <w:szCs w:val="18"/>
+        </w:rPr>
+        <w:t>"</w:t>
+      </w:r>
+      <w:r>
+        <w:rPr>
+          <w:rFonts w:ascii="Courier New" w:eastAsia="Times New Roman" w:hAnsi="Courier New" w:cs="Courier New"/>
+          <w:color w:val="000000"/>
+          <w:sz w:val="18"/>
+          <w:szCs w:val="18"/>
+        </w:rPr>
+        <w:t>: {</w:t>
+      </w:r>
+    </w:p>
+    <w:p>
+      <w:pPr>
+        <w:shd w:val="clear" w:color="auto" w:fill="FFFFFE"/>
+        <w:spacing w:after="0" w:line="240" w:lineRule="atLeast"/>
+        <w:rPr>
+          <w:rFonts w:ascii="Courier New" w:eastAsia="Times New Roman" w:hAnsi="Courier New" w:cs="Courier New"/>
+          <w:color w:val="000000"/>
+          <w:sz w:val="18"/>
+          <w:szCs w:val="18"/>
+        </w:rPr>
+      </w:pPr>
+      <w:r>
+        <w:rPr>
+          <w:rFonts w:ascii="Courier New" w:eastAsia="Times New Roman" w:hAnsi="Courier New" w:cs="Courier New"/>
+          <w:color w:val="000000"/>
+          <w:sz w:val="18"/>
+          <w:szCs w:val="18"/>
+        </w:rPr>
+        <w:t>            </w:t>
+      </w:r>
+      <w:r>
+        <w:rPr>
+          <w:rFonts w:ascii="Courier New" w:eastAsia="Times New Roman" w:hAnsi="Courier New" w:cs="Courier New"/>
+          <w:color w:val="000000"/>
+          <w:sz w:val="18"/>
+          <w:szCs w:val="18"/>
+        </w:rPr>
+        <w:tab/>
+      </w:r>
+      <w:r>
+        <w:rPr>
+          <w:rFonts w:ascii="Courier New" w:eastAsia="Times New Roman" w:hAnsi="Courier New" w:cs="Courier New"/>
+          <w:color w:val="000000"/>
+          <w:sz w:val="18"/>
+          <w:szCs w:val="18"/>
+        </w:rPr>
+        <w:tab/>
+      </w:r>
+      <w:r>
+        <w:rPr>
+          <w:rFonts w:ascii="Courier New" w:eastAsia="Times New Roman" w:hAnsi="Courier New" w:cs="Courier New"/>
+          <w:color w:val="000000"/>
+          <w:sz w:val="18"/>
+          <w:szCs w:val="18"/>
+        </w:rPr>
+        <w:tab/>
+      </w:r>
+      <w:r>
+        <w:rPr>
+          <w:rFonts w:ascii="Courier New" w:eastAsia="Times New Roman" w:hAnsi="Courier New" w:cs="Courier New"/>
+          <w:color w:val="000000"/>
+          <w:sz w:val="18"/>
+          <w:szCs w:val="18"/>
+        </w:rPr>
+        <w:tab/>
+      </w:r>
+      <w:r>
+        <w:rPr>
+          <w:rFonts w:ascii="Courier New" w:eastAsia="Times New Roman" w:hAnsi="Courier New" w:cs="Courier New"/>
+          <w:color w:val="A31515"/>
+          <w:sz w:val="18"/>
+          <w:szCs w:val="18"/>
+        </w:rPr>
+        <w:t>"</w:t>
+      </w:r>
+      <w:r>
+        <w:rPr>
+          <w:rFonts w:ascii="Courier New" w:eastAsia="Times New Roman" w:hAnsi="Courier New" w:cs="Courier New"/>
+          <w:color w:val="A31515"/>
+          <w:sz w:val="18"/>
+          <w:szCs w:val="18"/>
+        </w:rPr>
+        <w:t>name</w:t>
+      </w:r>
+      <w:r>
+        <w:rPr>
+          <w:rFonts w:ascii="Courier New" w:eastAsia="Times New Roman" w:hAnsi="Courier New" w:cs="Courier New"/>
+          <w:color w:val="A31515"/>
+          <w:sz w:val="18"/>
+          <w:szCs w:val="18"/>
+        </w:rPr>
+        <w:t>"</w:t>
+      </w:r>
+      <w:r>
+        <w:rPr>
+          <w:rFonts w:ascii="Courier New" w:eastAsia="Times New Roman" w:hAnsi="Courier New" w:cs="Courier New"/>
+          <w:color w:val="000000"/>
+          <w:sz w:val="18"/>
+          <w:szCs w:val="18"/>
+        </w:rPr>
+        <w:t>: </w:t>
+      </w:r>
+      <w:r>
+        <w:rPr>
+          <w:rFonts w:ascii="Courier New" w:eastAsia="Times New Roman" w:hAnsi="Courier New" w:cs="Courier New"/>
+          <w:color w:val="0451A5"/>
+          <w:sz w:val="18"/>
+          <w:szCs w:val="18"/>
+        </w:rPr>
+        <w:t>"</w:t>
+      </w:r>
+      <w:r>
+        <w:rPr>
+          <w:rFonts w:ascii="Courier New" w:eastAsia="Times New Roman" w:hAnsi="Courier New" w:cs="Courier New"/>
+          <w:color w:val="0451A5"/>
+          <w:sz w:val="18"/>
+          <w:szCs w:val="18"/>
+        </w:rPr>
+        <w:t>Meal 1</w:t>
+      </w:r>
+      <w:r>
+        <w:rPr>
+          <w:rFonts w:ascii="Courier New" w:eastAsia="Times New Roman" w:hAnsi="Courier New" w:cs="Courier New"/>
+          <w:color w:val="0451A5"/>
+          <w:sz w:val="18"/>
+          <w:szCs w:val="18"/>
+        </w:rPr>
+        <w:t>"</w:t>
+      </w:r>
+      <w:r>
+        <w:rPr>
+          <w:rFonts w:ascii="Courier New" w:eastAsia="Times New Roman" w:hAnsi="Courier New" w:cs="Courier New"/>
+          <w:color w:val="000000"/>
+          <w:sz w:val="18"/>
+          <w:szCs w:val="18"/>
+        </w:rPr>
+        <w:t>,</w:t>
+      </w:r>
+    </w:p>
+    <w:p>
+      <w:pPr>
+        <w:shd w:val="clear" w:color="auto" w:fill="FFFFFE"/>
+        <w:spacing w:after="0" w:line="240" w:lineRule="atLeast"/>
+        <w:rPr>
+          <w:rFonts w:ascii="Courier New" w:eastAsia="Times New Roman" w:hAnsi="Courier New" w:cs="Courier New"/>
+          <w:color w:val="000000"/>
+          <w:sz w:val="18"/>
+          <w:szCs w:val="18"/>
+        </w:rPr>
+      </w:pPr>
+      <w:r>
+        <w:rPr>
+          <w:rFonts w:ascii="Courier New" w:eastAsia="Times New Roman" w:hAnsi="Courier New" w:cs="Courier New"/>
+          <w:color w:val="000000"/>
+          <w:sz w:val="18"/>
+          <w:szCs w:val="18"/>
+        </w:rPr>
+        <w:t>            </w:t>
+      </w:r>
+      <w:r>
+        <w:rPr>
+          <w:rFonts w:ascii="Courier New" w:eastAsia="Times New Roman" w:hAnsi="Courier New" w:cs="Courier New"/>
+          <w:color w:val="000000"/>
+          <w:sz w:val="18"/>
+          <w:szCs w:val="18"/>
+        </w:rPr>
+        <w:tab/>
+      </w:r>
+      <w:r>
+        <w:rPr>
+          <w:rFonts w:ascii="Courier New" w:eastAsia="Times New Roman" w:hAnsi="Courier New" w:cs="Courier New"/>
+          <w:color w:val="000000"/>
+          <w:sz w:val="18"/>
+          <w:szCs w:val="18"/>
+        </w:rPr>
+        <w:tab/>
+      </w:r>
+      <w:r>
+        <w:rPr>
+          <w:rFonts w:ascii="Courier New" w:eastAsia="Times New Roman" w:hAnsi="Courier New" w:cs="Courier New"/>
+          <w:color w:val="000000"/>
+          <w:sz w:val="18"/>
+          <w:szCs w:val="18"/>
+        </w:rPr>
+        <w:tab/>
+      </w:r>
+      <w:r>
+        <w:rPr>
+          <w:rFonts w:ascii="Courier New" w:eastAsia="Times New Roman" w:hAnsi="Courier New" w:cs="Courier New"/>
+          <w:color w:val="000000"/>
+          <w:sz w:val="18"/>
+          <w:szCs w:val="18"/>
+        </w:rPr>
+        <w:tab/>
+      </w:r>
+      <w:r>
+        <w:rPr>
+          <w:rFonts w:ascii="Courier New" w:eastAsia="Times New Roman" w:hAnsi="Courier New" w:cs="Courier New"/>
+          <w:color w:val="A31515"/>
+          <w:sz w:val="18"/>
+          <w:szCs w:val="18"/>
+        </w:rPr>
+        <w:t>"</w:t>
+      </w:r>
+      <w:r>
+        <w:rPr>
+          <w:rFonts w:ascii="Courier New" w:eastAsia="Times New Roman" w:hAnsi="Courier New" w:cs="Courier New"/>
+          <w:color w:val="A31515"/>
+          <w:sz w:val="18"/>
+          <w:szCs w:val="18"/>
+        </w:rPr>
+        <w:t>meal</w:t>
+      </w:r>
+      <w:r>
+        <w:rPr>
+          <w:rFonts w:ascii="Courier New" w:eastAsia="Times New Roman" w:hAnsi="Courier New" w:cs="Courier New"/>
+          <w:color w:val="A31515"/>
+          <w:sz w:val="18"/>
+          <w:szCs w:val="18"/>
+        </w:rPr>
+        <w:t>"</w:t>
+      </w:r>
+      <w:r>
+        <w:rPr>
+          <w:rFonts w:ascii="Courier New" w:eastAsia="Times New Roman" w:hAnsi="Courier New" w:cs="Courier New"/>
+          <w:color w:val="000000"/>
+          <w:sz w:val="18"/>
+          <w:szCs w:val="18"/>
+        </w:rPr>
+        <w:t>: </w:t>
+      </w:r>
+      <w:r>
+        <w:rPr>
+          <w:rFonts w:ascii="Courier New" w:eastAsia="Times New Roman" w:hAnsi="Courier New" w:cs="Courier New"/>
+          <w:color w:val="0451A5"/>
+          <w:sz w:val="18"/>
+          <w:szCs w:val="18"/>
+        </w:rPr>
+        <w:t>"</w:t>
+      </w:r>
+      <w:r>
+        <w:rPr>
+          <w:rFonts w:ascii="Courier New" w:eastAsia="Times New Roman" w:hAnsi="Courier New" w:cs="Courier New"/>
+          <w:color w:val="0451A5"/>
+          <w:sz w:val="18"/>
+          <w:szCs w:val="18"/>
+        </w:rPr>
+        <w:t xml:space="preserve">3 boiled eggs and blab la </w:t>
+      </w:r>
+      <w:proofErr w:type="spellStart"/>
+      <w:r>
+        <w:rPr>
+          <w:rFonts w:ascii="Courier New" w:eastAsia="Times New Roman" w:hAnsi="Courier New" w:cs="Courier New"/>
+          <w:color w:val="0451A5"/>
+          <w:sz w:val="18"/>
+          <w:szCs w:val="18"/>
+        </w:rPr>
+        <w:t>bla</w:t>
+      </w:r>
+      <w:proofErr w:type="spellEnd"/>
+      <w:r>
+        <w:rPr>
+          <w:rFonts w:ascii="Courier New" w:eastAsia="Times New Roman" w:hAnsi="Courier New" w:cs="Courier New"/>
+          <w:color w:val="0451A5"/>
+          <w:sz w:val="18"/>
+          <w:szCs w:val="18"/>
+        </w:rPr>
+        <w:t>"</w:t>
+      </w:r>
+      <w:r>
+        <w:rPr>
+          <w:rFonts w:ascii="Courier New" w:eastAsia="Times New Roman" w:hAnsi="Courier New" w:cs="Courier New"/>
+          <w:color w:val="000000"/>
+          <w:sz w:val="18"/>
+          <w:szCs w:val="18"/>
+        </w:rPr>
+        <w:t>,</w:t>
+      </w:r>
+    </w:p>
+    <w:p>
+      <w:pPr>
+        <w:shd w:val="clear" w:color="auto" w:fill="FFFFFE"/>
+        <w:spacing w:after="0" w:line="240" w:lineRule="atLeast"/>
+        <w:rPr>
+          <w:rFonts w:ascii="Courier New" w:eastAsia="Times New Roman" w:hAnsi="Courier New" w:cs="Courier New"/>
+          <w:color w:val="000000"/>
+          <w:sz w:val="18"/>
+          <w:szCs w:val="18"/>
+        </w:rPr>
+      </w:pPr>
+      <w:r>
+        <w:rPr>
+          <w:rFonts w:ascii="Courier New" w:eastAsia="Times New Roman" w:hAnsi="Courier New" w:cs="Courier New"/>
+          <w:color w:val="000000"/>
+          <w:sz w:val="18"/>
+          <w:szCs w:val="18"/>
+        </w:rPr>
+        <w:t>            </w:t>
+      </w:r>
+      <w:r>
+        <w:rPr>
+          <w:rFonts w:ascii="Courier New" w:eastAsia="Times New Roman" w:hAnsi="Courier New" w:cs="Courier New"/>
+          <w:color w:val="000000"/>
+          <w:sz w:val="18"/>
+          <w:szCs w:val="18"/>
+        </w:rPr>
+        <w:tab/>
+      </w:r>
+      <w:r>
+        <w:rPr>
+          <w:rFonts w:ascii="Courier New" w:eastAsia="Times New Roman" w:hAnsi="Courier New" w:cs="Courier New"/>
+          <w:color w:val="000000"/>
+          <w:sz w:val="18"/>
+          <w:szCs w:val="18"/>
+        </w:rPr>
+        <w:tab/>
+      </w:r>
+      <w:r>
+        <w:rPr>
+          <w:rFonts w:ascii="Courier New" w:eastAsia="Times New Roman" w:hAnsi="Courier New" w:cs="Courier New"/>
+          <w:color w:val="000000"/>
+          <w:sz w:val="18"/>
+          <w:szCs w:val="18"/>
+        </w:rPr>
+        <w:tab/>
+      </w:r>
+      <w:r>
+        <w:rPr>
+          <w:rFonts w:ascii="Courier New" w:eastAsia="Times New Roman" w:hAnsi="Courier New" w:cs="Courier New"/>
+          <w:color w:val="000000"/>
+          <w:sz w:val="18"/>
+          <w:szCs w:val="18"/>
+        </w:rPr>
+        <w:tab/>
+      </w:r>
+      <w:r>
+        <w:rPr>
+          <w:rFonts w:ascii="Courier New" w:eastAsia="Times New Roman" w:hAnsi="Courier New" w:cs="Courier New"/>
+          <w:color w:val="A31515"/>
+          <w:sz w:val="18"/>
+          <w:szCs w:val="18"/>
+        </w:rPr>
+        <w:t>"</w:t>
+      </w:r>
+      <w:r>
+        <w:rPr>
+          <w:rFonts w:ascii="Courier New" w:eastAsia="Times New Roman" w:hAnsi="Courier New" w:cs="Courier New"/>
+          <w:color w:val="A31515"/>
+          <w:sz w:val="18"/>
+          <w:szCs w:val="18"/>
+        </w:rPr>
+        <w:t>time</w:t>
+      </w:r>
+      <w:r>
+        <w:rPr>
+          <w:rFonts w:ascii="Courier New" w:eastAsia="Times New Roman" w:hAnsi="Courier New" w:cs="Courier New"/>
+          <w:color w:val="A31515"/>
+          <w:sz w:val="18"/>
+          <w:szCs w:val="18"/>
+        </w:rPr>
+        <w:t>"</w:t>
+      </w:r>
+      <w:r>
+        <w:rPr>
+          <w:rFonts w:ascii="Courier New" w:eastAsia="Times New Roman" w:hAnsi="Courier New" w:cs="Courier New"/>
+          <w:color w:val="000000"/>
+          <w:sz w:val="18"/>
+          <w:szCs w:val="18"/>
+        </w:rPr>
+        <w:t>: </w:t>
+      </w:r>
+      <w:r>
+        <w:rPr>
+          <w:rFonts w:ascii="Courier New" w:eastAsia="Times New Roman" w:hAnsi="Courier New" w:cs="Courier New"/>
+          <w:color w:val="0451A5"/>
+          <w:sz w:val="18"/>
+          <w:szCs w:val="18"/>
+        </w:rPr>
+        <w:t>"</w:t>
+      </w:r>
+      <w:r>
+        <w:rPr>
+          <w:rFonts w:ascii="Courier New" w:eastAsia="Times New Roman" w:hAnsi="Courier New" w:cs="Courier New"/>
+          <w:color w:val="0451A5"/>
+          <w:sz w:val="18"/>
+          <w:szCs w:val="18"/>
+        </w:rPr>
+        <w:t>09:00</w:t>
+      </w:r>
+      <w:r>
+        <w:rPr>
+          <w:rFonts w:ascii="Courier New" w:eastAsia="Times New Roman" w:hAnsi="Courier New" w:cs="Courier New"/>
+          <w:color w:val="0451A5"/>
+          <w:sz w:val="18"/>
+          <w:szCs w:val="18"/>
+        </w:rPr>
+        <w:t>"</w:t>
+      </w:r>
+    </w:p>
+    <w:p>
+      <w:pPr>
+        <w:pStyle w:val="ListParagraph"/>
+        <w:shd w:val="clear" w:color="auto" w:fill="FFFFFE"/>
+        <w:spacing w:line="240" w:lineRule="atLeast"/>
+        <w:rPr>
+          <w:rFonts w:ascii="Courier New" w:eastAsia="Times New Roman" w:hAnsi="Courier New" w:cs="Courier New"/>
+          <w:color w:val="000000"/>
+          <w:sz w:val="18"/>
+          <w:szCs w:val="18"/>
+        </w:rPr>
+      </w:pPr>
+      <w:r>
+        <w:rPr>
+          <w:rFonts w:ascii="Courier New" w:eastAsia="Times New Roman" w:hAnsi="Courier New" w:cs="Courier New"/>
+          <w:color w:val="0451A5"/>
+          <w:sz w:val="18"/>
+          <w:szCs w:val="18"/>
+        </w:rPr>
+        <w:tab/>
+      </w:r>
+      <w:r>
+        <w:rPr>
+          <w:rFonts w:ascii="Courier New" w:eastAsia="Times New Roman" w:hAnsi="Courier New" w:cs="Courier New"/>
+          <w:color w:val="0451A5"/>
+          <w:sz w:val="18"/>
+          <w:szCs w:val="18"/>
+        </w:rPr>
+        <w:tab/>
+      </w:r>
+      <w:r>
+        <w:rPr>
+          <w:rFonts w:ascii="Courier New" w:eastAsia="Times New Roman" w:hAnsi="Courier New" w:cs="Courier New"/>
+          <w:color w:val="0451A5"/>
+          <w:sz w:val="18"/>
+          <w:szCs w:val="18"/>
+        </w:rPr>
+        <w:tab/>
+      </w:r>
+      <w:r>
+        <w:rPr>
+          <w:rFonts w:ascii="Courier New" w:eastAsia="Times New Roman" w:hAnsi="Courier New" w:cs="Courier New"/>
+          <w:color w:val="000000"/>
+          <w:sz w:val="18"/>
+          <w:szCs w:val="18"/>
+        </w:rPr>
+        <w:t>}</w:t>
+      </w:r>
+      <w:r>
+        <w:rPr>
+          <w:rFonts w:ascii="Courier New" w:eastAsia="Times New Roman" w:hAnsi="Courier New" w:cs="Courier New"/>
+          <w:color w:val="000000"/>
+          <w:sz w:val="18"/>
+          <w:szCs w:val="18"/>
+        </w:rPr>
+        <w:t>,</w:t>
+      </w:r>
+    </w:p>
+    <w:p>
+      <w:pPr>
+        <w:pStyle w:val="ListParagraph"/>
+        <w:shd w:val="clear" w:color="auto" w:fill="FFFFFE"/>
+        <w:spacing w:line="240" w:lineRule="atLeast"/>
+        <w:rPr>
+          <w:rFonts w:ascii="Courier New" w:eastAsia="Times New Roman" w:hAnsi="Courier New" w:cs="Courier New"/>
+          <w:color w:val="000000"/>
+          <w:sz w:val="18"/>
+          <w:szCs w:val="18"/>
+        </w:rPr>
+      </w:pPr>
+      <w:r>
+        <w:rPr>
+          <w:rFonts w:ascii="Courier New" w:eastAsia="Times New Roman" w:hAnsi="Courier New" w:cs="Courier New"/>
+          <w:color w:val="000000"/>
+          <w:sz w:val="18"/>
+          <w:szCs w:val="18"/>
+        </w:rPr>
+        <w:tab/>
+      </w:r>
+      <w:r>
+        <w:rPr>
+          <w:rFonts w:ascii="Courier New" w:eastAsia="Times New Roman" w:hAnsi="Courier New" w:cs="Courier New"/>
+          <w:color w:val="000000"/>
+          <w:sz w:val="18"/>
+          <w:szCs w:val="18"/>
+        </w:rPr>
+        <w:tab/>
+      </w:r>
+      <w:r>
+        <w:rPr>
+          <w:rFonts w:ascii="Courier New" w:eastAsia="Times New Roman" w:hAnsi="Courier New" w:cs="Courier New"/>
+          <w:color w:val="000000"/>
+          <w:sz w:val="18"/>
+          <w:szCs w:val="18"/>
+        </w:rPr>
+        <w:tab/>
+        <w:t>……</w:t>
+      </w:r>
+    </w:p>
+    <w:p>
+      <w:pPr>
+        <w:pStyle w:val="ListParagraph"/>
+        <w:shd w:val="clear" w:color="auto" w:fill="FFFFFE"/>
+        <w:spacing w:line="240" w:lineRule="atLeast"/>
+        <w:rPr>
+          <w:rFonts w:ascii="Courier New" w:eastAsia="Times New Roman" w:hAnsi="Courier New" w:cs="Courier New"/>
+          <w:color w:val="000000"/>
+          <w:sz w:val="18"/>
+          <w:szCs w:val="18"/>
+        </w:rPr>
+      </w:pPr>
+      <w:r>
+        <w:rPr>
+          <w:rFonts w:ascii="Courier New" w:eastAsia="Times New Roman" w:hAnsi="Courier New" w:cs="Courier New"/>
+          <w:color w:val="000000"/>
+          <w:sz w:val="18"/>
+          <w:szCs w:val="18"/>
+        </w:rPr>
+        <w:tab/>
+      </w:r>
+      <w:r>
+        <w:rPr>
+          <w:rFonts w:ascii="Courier New" w:eastAsia="Times New Roman" w:hAnsi="Courier New" w:cs="Courier New"/>
+          <w:color w:val="000000"/>
+          <w:sz w:val="18"/>
+          <w:szCs w:val="18"/>
+        </w:rPr>
+        <w:tab/>
+      </w:r>
+      <w:r>
+        <w:rPr>
+          <w:rFonts w:ascii="Courier New" w:eastAsia="Times New Roman" w:hAnsi="Courier New" w:cs="Courier New"/>
+          <w:color w:val="000000"/>
+          <w:sz w:val="18"/>
+          <w:szCs w:val="18"/>
+        </w:rPr>
+        <w:tab/>
+        <w:t>……</w:t>
+      </w:r>
+    </w:p>
+    <w:p>
+      <w:pPr>
+        <w:shd w:val="clear" w:color="auto" w:fill="FFFFFE"/>
+        <w:spacing w:after="0" w:line="240" w:lineRule="atLeast"/>
+        <w:rPr>
+          <w:rFonts w:ascii="Courier New" w:eastAsia="Times New Roman" w:hAnsi="Courier New" w:cs="Courier New"/>
+          <w:color w:val="000000"/>
+          <w:sz w:val="18"/>
+          <w:szCs w:val="18"/>
+        </w:rPr>
+      </w:pPr>
+      <w:r>
+        <w:rPr>
+          <w:rFonts w:ascii="Courier New" w:eastAsia="Times New Roman" w:hAnsi="Courier New" w:cs="Courier New"/>
+          <w:color w:val="000000"/>
+          <w:sz w:val="18"/>
+          <w:szCs w:val="18"/>
+        </w:rPr>
+        <w:tab/>
+      </w:r>
+      <w:r>
+        <w:rPr>
+          <w:rFonts w:ascii="Courier New" w:eastAsia="Times New Roman" w:hAnsi="Courier New" w:cs="Courier New"/>
+          <w:color w:val="000000"/>
+          <w:sz w:val="18"/>
+          <w:szCs w:val="18"/>
+        </w:rPr>
+        <w:tab/>
+      </w:r>
+      <w:r>
+        <w:rPr>
+          <w:rFonts w:ascii="Courier New" w:eastAsia="Times New Roman" w:hAnsi="Courier New" w:cs="Courier New"/>
+          <w:color w:val="000000"/>
+          <w:sz w:val="18"/>
+          <w:szCs w:val="18"/>
+        </w:rPr>
+        <w:tab/>
+      </w:r>
+      <w:r>
+        <w:rPr>
+          <w:rFonts w:ascii="Courier New" w:eastAsia="Times New Roman" w:hAnsi="Courier New" w:cs="Courier New"/>
+          <w:color w:val="000000"/>
+          <w:sz w:val="18"/>
+          <w:szCs w:val="18"/>
+        </w:rPr>
+        <w:tab/>
+      </w:r>
+      <w:r>
+        <w:rPr>
+          <w:rFonts w:ascii="Courier New" w:eastAsia="Times New Roman" w:hAnsi="Courier New" w:cs="Courier New"/>
+          <w:color w:val="A31515"/>
+          <w:sz w:val="18"/>
+          <w:szCs w:val="18"/>
+        </w:rPr>
+        <w:t>"</w:t>
+      </w:r>
+      <w:r>
+        <w:rPr>
+          <w:rFonts w:ascii="Courier New" w:eastAsia="Times New Roman" w:hAnsi="Courier New" w:cs="Courier New"/>
+          <w:color w:val="A31515"/>
+          <w:sz w:val="18"/>
+          <w:szCs w:val="18"/>
+        </w:rPr>
+        <w:t>Meal n</w:t>
+      </w:r>
+      <w:r>
+        <w:rPr>
+          <w:rFonts w:ascii="Courier New" w:eastAsia="Times New Roman" w:hAnsi="Courier New" w:cs="Courier New"/>
+          <w:color w:val="A31515"/>
+          <w:sz w:val="18"/>
+          <w:szCs w:val="18"/>
+        </w:rPr>
+        <w:t>"</w:t>
+      </w:r>
+      <w:r>
+        <w:rPr>
+          <w:rFonts w:ascii="Courier New" w:eastAsia="Times New Roman" w:hAnsi="Courier New" w:cs="Courier New"/>
+          <w:color w:val="000000"/>
+          <w:sz w:val="18"/>
+          <w:szCs w:val="18"/>
+        </w:rPr>
+        <w:t>: {</w:t>
+      </w:r>
+    </w:p>
+    <w:p>
+      <w:pPr>
+        <w:shd w:val="clear" w:color="auto" w:fill="FFFFFE"/>
+        <w:spacing w:after="0" w:line="240" w:lineRule="atLeast"/>
+        <w:rPr>
+          <w:rFonts w:ascii="Courier New" w:eastAsia="Times New Roman" w:hAnsi="Courier New" w:cs="Courier New"/>
+          <w:color w:val="000000"/>
+          <w:sz w:val="18"/>
+          <w:szCs w:val="18"/>
+        </w:rPr>
+      </w:pPr>
+      <w:r>
+        <w:rPr>
+          <w:rFonts w:ascii="Courier New" w:eastAsia="Times New Roman" w:hAnsi="Courier New" w:cs="Courier New"/>
+          <w:color w:val="000000"/>
+          <w:sz w:val="18"/>
+          <w:szCs w:val="18"/>
+        </w:rPr>
+        <w:t>            </w:t>
+      </w:r>
+      <w:r>
+        <w:rPr>
+          <w:rFonts w:ascii="Courier New" w:eastAsia="Times New Roman" w:hAnsi="Courier New" w:cs="Courier New"/>
+          <w:color w:val="000000"/>
+          <w:sz w:val="18"/>
+          <w:szCs w:val="18"/>
+        </w:rPr>
+        <w:tab/>
+      </w:r>
+      <w:r>
+        <w:rPr>
+          <w:rFonts w:ascii="Courier New" w:eastAsia="Times New Roman" w:hAnsi="Courier New" w:cs="Courier New"/>
+          <w:color w:val="000000"/>
+          <w:sz w:val="18"/>
+          <w:szCs w:val="18"/>
+        </w:rPr>
+        <w:tab/>
+      </w:r>
+      <w:r>
+        <w:rPr>
+          <w:rFonts w:ascii="Courier New" w:eastAsia="Times New Roman" w:hAnsi="Courier New" w:cs="Courier New"/>
+          <w:color w:val="000000"/>
+          <w:sz w:val="18"/>
+          <w:szCs w:val="18"/>
+        </w:rPr>
+        <w:tab/>
+      </w:r>
+      <w:r>
+        <w:rPr>
+          <w:rFonts w:ascii="Courier New" w:eastAsia="Times New Roman" w:hAnsi="Courier New" w:cs="Courier New"/>
+          <w:color w:val="000000"/>
+          <w:sz w:val="18"/>
+          <w:szCs w:val="18"/>
+        </w:rPr>
+        <w:tab/>
+      </w:r>
+      <w:r>
+        <w:rPr>
+          <w:rFonts w:ascii="Courier New" w:eastAsia="Times New Roman" w:hAnsi="Courier New" w:cs="Courier New"/>
+          <w:color w:val="A31515"/>
+          <w:sz w:val="18"/>
+          <w:szCs w:val="18"/>
+        </w:rPr>
+        <w:t>"</w:t>
+      </w:r>
+      <w:r>
+        <w:rPr>
+          <w:rFonts w:ascii="Courier New" w:eastAsia="Times New Roman" w:hAnsi="Courier New" w:cs="Courier New"/>
+          <w:color w:val="A31515"/>
+          <w:sz w:val="18"/>
+          <w:szCs w:val="18"/>
+        </w:rPr>
+        <w:t>name</w:t>
+      </w:r>
+      <w:r>
+        <w:rPr>
+          <w:rFonts w:ascii="Courier New" w:eastAsia="Times New Roman" w:hAnsi="Courier New" w:cs="Courier New"/>
+          <w:color w:val="A31515"/>
+          <w:sz w:val="18"/>
+          <w:szCs w:val="18"/>
+        </w:rPr>
+        <w:t>"</w:t>
+      </w:r>
+      <w:r>
+        <w:rPr>
+          <w:rFonts w:ascii="Courier New" w:eastAsia="Times New Roman" w:hAnsi="Courier New" w:cs="Courier New"/>
+          <w:color w:val="000000"/>
+          <w:sz w:val="18"/>
+          <w:szCs w:val="18"/>
+        </w:rPr>
+        <w:t>: </w:t>
+      </w:r>
+      <w:r>
+        <w:rPr>
+          <w:rFonts w:ascii="Courier New" w:eastAsia="Times New Roman" w:hAnsi="Courier New" w:cs="Courier New"/>
+          <w:color w:val="0451A5"/>
+          <w:sz w:val="18"/>
+          <w:szCs w:val="18"/>
+        </w:rPr>
+        <w:t>"</w:t>
+      </w:r>
+      <w:r>
+        <w:rPr>
+          <w:rFonts w:ascii="Courier New" w:eastAsia="Times New Roman" w:hAnsi="Courier New" w:cs="Courier New"/>
+          <w:color w:val="0451A5"/>
+          <w:sz w:val="18"/>
+          <w:szCs w:val="18"/>
+        </w:rPr>
+        <w:t>Meal n</w:t>
+      </w:r>
+      <w:r>
+        <w:rPr>
+          <w:rFonts w:ascii="Courier New" w:eastAsia="Times New Roman" w:hAnsi="Courier New" w:cs="Courier New"/>
+          <w:color w:val="0451A5"/>
+          <w:sz w:val="18"/>
+          <w:szCs w:val="18"/>
+        </w:rPr>
+        <w:t>"</w:t>
+      </w:r>
+      <w:r>
+        <w:rPr>
+          <w:rFonts w:ascii="Courier New" w:eastAsia="Times New Roman" w:hAnsi="Courier New" w:cs="Courier New"/>
+          <w:color w:val="000000"/>
+          <w:sz w:val="18"/>
+          <w:szCs w:val="18"/>
+        </w:rPr>
+        <w:t>,</w:t>
+      </w:r>
+    </w:p>
+    <w:p>
+      <w:pPr>
+        <w:shd w:val="clear" w:color="auto" w:fill="FFFFFE"/>
+        <w:spacing w:after="0" w:line="240" w:lineRule="atLeast"/>
+        <w:rPr>
+          <w:rFonts w:ascii="Courier New" w:eastAsia="Times New Roman" w:hAnsi="Courier New" w:cs="Courier New"/>
+          <w:color w:val="000000"/>
+          <w:sz w:val="18"/>
+          <w:szCs w:val="18"/>
+        </w:rPr>
+      </w:pPr>
+      <w:r>
+        <w:rPr>
+          <w:rFonts w:ascii="Courier New" w:eastAsia="Times New Roman" w:hAnsi="Courier New" w:cs="Courier New"/>
+          <w:color w:val="000000"/>
+          <w:sz w:val="18"/>
+          <w:szCs w:val="18"/>
+        </w:rPr>
+        <w:t>            </w:t>
+      </w:r>
+      <w:r>
+        <w:rPr>
+          <w:rFonts w:ascii="Courier New" w:eastAsia="Times New Roman" w:hAnsi="Courier New" w:cs="Courier New"/>
+          <w:color w:val="000000"/>
+          <w:sz w:val="18"/>
+          <w:szCs w:val="18"/>
+        </w:rPr>
+        <w:tab/>
+      </w:r>
+      <w:r>
+        <w:rPr>
+          <w:rFonts w:ascii="Courier New" w:eastAsia="Times New Roman" w:hAnsi="Courier New" w:cs="Courier New"/>
+          <w:color w:val="000000"/>
+          <w:sz w:val="18"/>
+          <w:szCs w:val="18"/>
+        </w:rPr>
+        <w:tab/>
+      </w:r>
+      <w:r>
+        <w:rPr>
+          <w:rFonts w:ascii="Courier New" w:eastAsia="Times New Roman" w:hAnsi="Courier New" w:cs="Courier New"/>
+          <w:color w:val="000000"/>
+          <w:sz w:val="18"/>
+          <w:szCs w:val="18"/>
+        </w:rPr>
+        <w:tab/>
+      </w:r>
+      <w:r>
+        <w:rPr>
+          <w:rFonts w:ascii="Courier New" w:eastAsia="Times New Roman" w:hAnsi="Courier New" w:cs="Courier New"/>
+          <w:color w:val="000000"/>
+          <w:sz w:val="18"/>
+          <w:szCs w:val="18"/>
+        </w:rPr>
+        <w:tab/>
+      </w:r>
+      <w:r>
+        <w:rPr>
+          <w:rFonts w:ascii="Courier New" w:eastAsia="Times New Roman" w:hAnsi="Courier New" w:cs="Courier New"/>
+          <w:color w:val="A31515"/>
+          <w:sz w:val="18"/>
+          <w:szCs w:val="18"/>
+        </w:rPr>
+        <w:t>"</w:t>
+      </w:r>
+      <w:r>
+        <w:rPr>
+          <w:rFonts w:ascii="Courier New" w:eastAsia="Times New Roman" w:hAnsi="Courier New" w:cs="Courier New"/>
+          <w:color w:val="A31515"/>
+          <w:sz w:val="18"/>
+          <w:szCs w:val="18"/>
+        </w:rPr>
+        <w:t>meal</w:t>
+      </w:r>
+      <w:r>
+        <w:rPr>
+          <w:rFonts w:ascii="Courier New" w:eastAsia="Times New Roman" w:hAnsi="Courier New" w:cs="Courier New"/>
+          <w:color w:val="A31515"/>
+          <w:sz w:val="18"/>
+          <w:szCs w:val="18"/>
+        </w:rPr>
+        <w:t>"</w:t>
+      </w:r>
+      <w:r>
+        <w:rPr>
+          <w:rFonts w:ascii="Courier New" w:eastAsia="Times New Roman" w:hAnsi="Courier New" w:cs="Courier New"/>
+          <w:color w:val="000000"/>
+          <w:sz w:val="18"/>
+          <w:szCs w:val="18"/>
+        </w:rPr>
+        <w:t>: </w:t>
+      </w:r>
+      <w:r>
+        <w:rPr>
+          <w:rFonts w:ascii="Courier New" w:eastAsia="Times New Roman" w:hAnsi="Courier New" w:cs="Courier New"/>
+          <w:color w:val="0451A5"/>
+          <w:sz w:val="18"/>
+          <w:szCs w:val="18"/>
+        </w:rPr>
+        <w:t>"</w:t>
+      </w:r>
+      <w:r>
+        <w:rPr>
+          <w:rFonts w:ascii="Courier New" w:eastAsia="Times New Roman" w:hAnsi="Courier New" w:cs="Courier New"/>
+          <w:color w:val="0451A5"/>
+          <w:sz w:val="18"/>
+          <w:szCs w:val="18"/>
+        </w:rPr>
+        <w:t>nth meal description</w:t>
+      </w:r>
+      <w:r>
+        <w:rPr>
+          <w:rFonts w:ascii="Courier New" w:eastAsia="Times New Roman" w:hAnsi="Courier New" w:cs="Courier New"/>
+          <w:color w:val="0451A5"/>
+          <w:sz w:val="18"/>
+          <w:szCs w:val="18"/>
+        </w:rPr>
+        <w:t xml:space="preserve"> for </w:t>
+      </w:r>
+      <w:proofErr w:type="spellStart"/>
+      <w:r>
+        <w:rPr>
+          <w:rFonts w:ascii="Courier New" w:eastAsia="Times New Roman" w:hAnsi="Courier New" w:cs="Courier New"/>
+          <w:color w:val="0451A5"/>
+          <w:sz w:val="18"/>
+          <w:szCs w:val="18"/>
+        </w:rPr>
+        <w:t>monday</w:t>
+      </w:r>
+      <w:proofErr w:type="spellEnd"/>
+      <w:r>
+        <w:rPr>
+          <w:rFonts w:ascii="Courier New" w:eastAsia="Times New Roman" w:hAnsi="Courier New" w:cs="Courier New"/>
+          <w:color w:val="0451A5"/>
+          <w:sz w:val="18"/>
+          <w:szCs w:val="18"/>
+        </w:rPr>
+        <w:t>"</w:t>
+      </w:r>
+      <w:r>
+        <w:rPr>
+          <w:rFonts w:ascii="Courier New" w:eastAsia="Times New Roman" w:hAnsi="Courier New" w:cs="Courier New"/>
+          <w:color w:val="000000"/>
+          <w:sz w:val="18"/>
+          <w:szCs w:val="18"/>
+        </w:rPr>
+        <w:t>,</w:t>
+      </w:r>
+    </w:p>
+    <w:p>
+      <w:pPr>
+        <w:shd w:val="clear" w:color="auto" w:fill="FFFFFE"/>
+        <w:spacing w:after="0" w:line="240" w:lineRule="atLeast"/>
+        <w:rPr>
+          <w:rFonts w:ascii="Courier New" w:eastAsia="Times New Roman" w:hAnsi="Courier New" w:cs="Courier New"/>
+          <w:color w:val="000000"/>
+          <w:sz w:val="18"/>
+          <w:szCs w:val="18"/>
+        </w:rPr>
+      </w:pPr>
+      <w:r>
+        <w:rPr>
+          <w:rFonts w:ascii="Courier New" w:eastAsia="Times New Roman" w:hAnsi="Courier New" w:cs="Courier New"/>
+          <w:color w:val="000000"/>
+          <w:sz w:val="18"/>
+          <w:szCs w:val="18"/>
+        </w:rPr>
+        <w:t>            </w:t>
+      </w:r>
+      <w:r>
+        <w:rPr>
+          <w:rFonts w:ascii="Courier New" w:eastAsia="Times New Roman" w:hAnsi="Courier New" w:cs="Courier New"/>
+          <w:color w:val="000000"/>
+          <w:sz w:val="18"/>
+          <w:szCs w:val="18"/>
+        </w:rPr>
+        <w:tab/>
+      </w:r>
+      <w:r>
+        <w:rPr>
+          <w:rFonts w:ascii="Courier New" w:eastAsia="Times New Roman" w:hAnsi="Courier New" w:cs="Courier New"/>
+          <w:color w:val="000000"/>
+          <w:sz w:val="18"/>
+          <w:szCs w:val="18"/>
+        </w:rPr>
+        <w:tab/>
+      </w:r>
+      <w:r>
+        <w:rPr>
+          <w:rFonts w:ascii="Courier New" w:eastAsia="Times New Roman" w:hAnsi="Courier New" w:cs="Courier New"/>
+          <w:color w:val="000000"/>
+          <w:sz w:val="18"/>
+          <w:szCs w:val="18"/>
+        </w:rPr>
+        <w:tab/>
+      </w:r>
+      <w:r>
+        <w:rPr>
+          <w:rFonts w:ascii="Courier New" w:eastAsia="Times New Roman" w:hAnsi="Courier New" w:cs="Courier New"/>
+          <w:color w:val="000000"/>
+          <w:sz w:val="18"/>
+          <w:szCs w:val="18"/>
+        </w:rPr>
+        <w:tab/>
+      </w:r>
+      <w:r>
+        <w:rPr>
+          <w:rFonts w:ascii="Courier New" w:eastAsia="Times New Roman" w:hAnsi="Courier New" w:cs="Courier New"/>
+          <w:color w:val="A31515"/>
+          <w:sz w:val="18"/>
+          <w:szCs w:val="18"/>
+        </w:rPr>
+        <w:t>"</w:t>
+      </w:r>
+      <w:r>
+        <w:rPr>
+          <w:rFonts w:ascii="Courier New" w:eastAsia="Times New Roman" w:hAnsi="Courier New" w:cs="Courier New"/>
+          <w:color w:val="A31515"/>
+          <w:sz w:val="18"/>
+          <w:szCs w:val="18"/>
+        </w:rPr>
+        <w:t>time</w:t>
+      </w:r>
+      <w:r>
+        <w:rPr>
+          <w:rFonts w:ascii="Courier New" w:eastAsia="Times New Roman" w:hAnsi="Courier New" w:cs="Courier New"/>
+          <w:color w:val="A31515"/>
+          <w:sz w:val="18"/>
+          <w:szCs w:val="18"/>
+        </w:rPr>
+        <w:t>"</w:t>
+      </w:r>
+      <w:r>
+        <w:rPr>
+          <w:rFonts w:ascii="Courier New" w:eastAsia="Times New Roman" w:hAnsi="Courier New" w:cs="Courier New"/>
+          <w:color w:val="000000"/>
+          <w:sz w:val="18"/>
+          <w:szCs w:val="18"/>
+        </w:rPr>
+        <w:t>: </w:t>
+      </w:r>
+      <w:r>
+        <w:rPr>
+          <w:rFonts w:ascii="Courier New" w:eastAsia="Times New Roman" w:hAnsi="Courier New" w:cs="Courier New"/>
+          <w:color w:val="0451A5"/>
+          <w:sz w:val="18"/>
+          <w:szCs w:val="18"/>
+        </w:rPr>
+        <w:t>"</w:t>
+      </w:r>
+      <w:r>
+        <w:rPr>
+          <w:rFonts w:ascii="Courier New" w:eastAsia="Times New Roman" w:hAnsi="Courier New" w:cs="Courier New"/>
+          <w:color w:val="0451A5"/>
+          <w:sz w:val="18"/>
+          <w:szCs w:val="18"/>
+        </w:rPr>
+        <w:t>14:00</w:t>
+      </w:r>
+      <w:r>
+        <w:rPr>
+          <w:rFonts w:ascii="Courier New" w:eastAsia="Times New Roman" w:hAnsi="Courier New" w:cs="Courier New"/>
+          <w:color w:val="0451A5"/>
+          <w:sz w:val="18"/>
+          <w:szCs w:val="18"/>
+        </w:rPr>
+        <w:t>"</w:t>
+      </w:r>
+    </w:p>
+    <w:p>
+      <w:pPr>
+        <w:pStyle w:val="ListParagraph"/>
+        <w:shd w:val="clear" w:color="auto" w:fill="FFFFFE"/>
+        <w:spacing w:line="240" w:lineRule="atLeast"/>
+        <w:rPr>
+          <w:rFonts w:ascii="Courier New" w:eastAsia="Times New Roman" w:hAnsi="Courier New" w:cs="Courier New"/>
+          <w:color w:val="000000"/>
+          <w:sz w:val="18"/>
+          <w:szCs w:val="18"/>
+        </w:rPr>
+      </w:pPr>
+      <w:r>
+        <w:rPr>
+          <w:rFonts w:ascii="Courier New" w:eastAsia="Times New Roman" w:hAnsi="Courier New" w:cs="Courier New"/>
+          <w:color w:val="0451A5"/>
+          <w:sz w:val="18"/>
+          <w:szCs w:val="18"/>
+        </w:rPr>
+        <w:tab/>
+      </w:r>
+      <w:r>
+        <w:rPr>
+          <w:rFonts w:ascii="Courier New" w:eastAsia="Times New Roman" w:hAnsi="Courier New" w:cs="Courier New"/>
+          <w:color w:val="0451A5"/>
+          <w:sz w:val="18"/>
+          <w:szCs w:val="18"/>
+        </w:rPr>
+        <w:tab/>
+      </w:r>
+      <w:r>
+        <w:rPr>
+          <w:rFonts w:ascii="Courier New" w:eastAsia="Times New Roman" w:hAnsi="Courier New" w:cs="Courier New"/>
+          <w:color w:val="0451A5"/>
+          <w:sz w:val="18"/>
+          <w:szCs w:val="18"/>
+        </w:rPr>
+        <w:tab/>
+      </w:r>
+      <w:r>
+        <w:rPr>
+          <w:rFonts w:ascii="Courier New" w:eastAsia="Times New Roman" w:hAnsi="Courier New" w:cs="Courier New"/>
+          <w:color w:val="000000"/>
+          <w:sz w:val="18"/>
+          <w:szCs w:val="18"/>
+        </w:rPr>
+        <w:t>}</w:t>
+      </w:r>
+    </w:p>
+    <w:p>
+      <w:pPr>
+        <w:shd w:val="clear" w:color="auto" w:fill="FFFFFE"/>
+        <w:spacing w:after="0" w:line="240" w:lineRule="atLeast"/>
+        <w:ind w:left="720" w:firstLine="720"/>
+        <w:rPr>
+          <w:rFonts w:ascii="Courier New" w:eastAsia="Times New Roman" w:hAnsi="Courier New" w:cs="Courier New"/>
+          <w:color w:val="000000"/>
+          <w:sz w:val="18"/>
+          <w:szCs w:val="18"/>
+        </w:rPr>
+      </w:pPr>
+      <w:r>
+        <w:rPr>
+          <w:rFonts w:ascii="Courier New" w:eastAsia="Times New Roman" w:hAnsi="Courier New" w:cs="Courier New"/>
+          <w:color w:val="000000"/>
+          <w:sz w:val="18"/>
+          <w:szCs w:val="18"/>
+        </w:rPr>
+        <w:t>}</w:t>
+      </w:r>
+      <w:r>
+        <w:rPr>
+          <w:rFonts w:ascii="Courier New" w:eastAsia="Times New Roman" w:hAnsi="Courier New" w:cs="Courier New"/>
+          <w:color w:val="000000"/>
+          <w:sz w:val="18"/>
+          <w:szCs w:val="18"/>
+        </w:rPr>
+        <w:t>,</w:t>
+      </w:r>
+    </w:p>
+    <w:p>
+      <w:pPr>
+        <w:shd w:val="clear" w:color="auto" w:fill="FFFFFE"/>
+        <w:spacing w:after="0" w:line="240" w:lineRule="atLeast"/>
+        <w:ind w:left="720" w:firstLine="720"/>
+        <w:rPr>
+          <w:rFonts w:ascii="Courier New" w:eastAsia="Times New Roman" w:hAnsi="Courier New" w:cs="Courier New"/>
+          <w:color w:val="000000"/>
+          <w:sz w:val="18"/>
+          <w:szCs w:val="18"/>
+        </w:rPr>
+      </w:pPr>
+      <w:r>
+        <w:rPr>
+          <w:rFonts w:ascii="Courier New" w:eastAsia="Times New Roman" w:hAnsi="Courier New" w:cs="Courier New"/>
+          <w:color w:val="000000"/>
+          <w:sz w:val="18"/>
+          <w:szCs w:val="18"/>
+        </w:rPr>
+        <w:t>….</w:t>
+      </w:r>
+      <w:r>
+        <w:rPr>
+          <w:rFonts w:ascii="Courier New" w:eastAsia="Times New Roman" w:hAnsi="Courier New" w:cs="Courier New"/>
+          <w:color w:val="000000"/>
+          <w:sz w:val="18"/>
+          <w:szCs w:val="18"/>
+        </w:rPr>
+        <w:t xml:space="preserve"> Rest of the days here</w:t>
+      </w:r>
+      <w:r>
+        <w:rPr>
+          <w:rFonts w:ascii="Courier New" w:eastAsia="Times New Roman" w:hAnsi="Courier New" w:cs="Courier New"/>
+          <w:color w:val="000000"/>
+          <w:sz w:val="18"/>
+          <w:szCs w:val="18"/>
+        </w:rPr>
+        <w:t xml:space="preserve"> just like above</w:t>
+      </w:r>
+      <w:r>
+        <w:rPr>
+          <w:rFonts w:ascii="Courier New" w:eastAsia="Times New Roman" w:hAnsi="Courier New" w:cs="Courier New"/>
+          <w:color w:val="000000"/>
+          <w:sz w:val="18"/>
+          <w:szCs w:val="18"/>
+        </w:rPr>
+        <w:t xml:space="preserve"> with keys “lowercase day name”</w:t>
+      </w:r>
+    </w:p>
+    <w:p>
+      <w:pPr>
+        <w:shd w:val="clear" w:color="auto" w:fill="FFFFFE"/>
+        <w:spacing w:line="240" w:lineRule="atLeast"/>
+        <w:ind w:left="720" w:firstLine="720"/>
+        <w:rPr>
+          <w:rFonts w:ascii="Courier New" w:eastAsia="Times New Roman" w:hAnsi="Courier New" w:cs="Courier New"/>
+          <w:color w:val="000000"/>
+          <w:sz w:val="18"/>
+          <w:szCs w:val="18"/>
+        </w:rPr>
+      </w:pPr>
+      <w:r>
+        <w:rPr>
+          <w:rFonts w:ascii="Courier New" w:eastAsia="Times New Roman" w:hAnsi="Courier New" w:cs="Courier New"/>
+          <w:color w:val="A31515"/>
+          <w:sz w:val="18"/>
+          <w:szCs w:val="18"/>
+        </w:rPr>
+        <w:t>"</w:t>
+      </w:r>
+      <w:proofErr w:type="spellStart"/>
+      <w:r>
+        <w:rPr>
+          <w:rFonts w:ascii="Courier New" w:eastAsia="Times New Roman" w:hAnsi="Courier New" w:cs="Courier New"/>
+          <w:color w:val="A31515"/>
+          <w:sz w:val="18"/>
+          <w:szCs w:val="18"/>
+        </w:rPr>
+        <w:t>sunday</w:t>
+      </w:r>
+      <w:proofErr w:type="spellEnd"/>
+      <w:r>
+        <w:rPr>
+          <w:rFonts w:ascii="Courier New" w:eastAsia="Times New Roman" w:hAnsi="Courier New" w:cs="Courier New"/>
+          <w:color w:val="A31515"/>
+          <w:sz w:val="18"/>
+          <w:szCs w:val="18"/>
+        </w:rPr>
+        <w:t>"</w:t>
+      </w:r>
+      <w:r>
+        <w:rPr>
+          <w:rFonts w:ascii="Courier New" w:eastAsia="Times New Roman" w:hAnsi="Courier New" w:cs="Courier New"/>
+          <w:color w:val="000000"/>
+          <w:sz w:val="18"/>
+          <w:szCs w:val="18"/>
+        </w:rPr>
+        <w:t>: </w:t>
+      </w:r>
+      <w:r>
+        <w:rPr>
+          <w:rFonts w:ascii="Courier New" w:eastAsia="Times New Roman" w:hAnsi="Courier New" w:cs="Courier New"/>
+          <w:color w:val="000000"/>
+          <w:sz w:val="18"/>
+          <w:szCs w:val="18"/>
+        </w:rPr>
+        <w:t>{</w:t>
+      </w:r>
+    </w:p>
+    <w:p>
+      <w:pPr>
+        <w:shd w:val="clear" w:color="auto" w:fill="FFFFFE"/>
+        <w:spacing w:after="0" w:line="240" w:lineRule="atLeast"/>
+        <w:rPr>
+          <w:rFonts w:ascii="Courier New" w:eastAsia="Times New Roman" w:hAnsi="Courier New" w:cs="Courier New"/>
+          <w:color w:val="000000"/>
+          <w:sz w:val="18"/>
+          <w:szCs w:val="18"/>
+        </w:rPr>
+      </w:pPr>
+      <w:r>
+        <w:rPr>
+          <w:rFonts w:ascii="Courier New" w:eastAsia="Times New Roman" w:hAnsi="Courier New" w:cs="Courier New"/>
+          <w:color w:val="000000"/>
+          <w:sz w:val="18"/>
+          <w:szCs w:val="18"/>
+        </w:rPr>
+        <w:t>        </w:t>
+      </w:r>
+      <w:r>
+        <w:rPr>
+          <w:rFonts w:ascii="Courier New" w:eastAsia="Times New Roman" w:hAnsi="Courier New" w:cs="Courier New"/>
+          <w:color w:val="000000"/>
+          <w:sz w:val="18"/>
+          <w:szCs w:val="18"/>
+        </w:rPr>
+        <w:tab/>
+      </w:r>
+      <w:r>
+        <w:rPr>
+          <w:rFonts w:ascii="Courier New" w:eastAsia="Times New Roman" w:hAnsi="Courier New" w:cs="Courier New"/>
+          <w:color w:val="000000"/>
+          <w:sz w:val="18"/>
+          <w:szCs w:val="18"/>
+        </w:rPr>
+        <w:tab/>
+      </w:r>
+      <w:r>
+        <w:rPr>
+          <w:rFonts w:ascii="Courier New" w:eastAsia="Times New Roman" w:hAnsi="Courier New" w:cs="Courier New"/>
+          <w:color w:val="000000"/>
+          <w:sz w:val="18"/>
+          <w:szCs w:val="18"/>
+        </w:rPr>
+        <w:tab/>
+      </w:r>
+      <w:r>
+        <w:rPr>
+          <w:rFonts w:ascii="Courier New" w:eastAsia="Times New Roman" w:hAnsi="Courier New" w:cs="Courier New"/>
+          <w:color w:val="A31515"/>
+          <w:sz w:val="18"/>
+          <w:szCs w:val="18"/>
+        </w:rPr>
+        <w:t>// Sunday meal details in above format</w:t>
+      </w:r>
+    </w:p>
+    <w:p>
+      <w:pPr>
+        <w:shd w:val="clear" w:color="auto" w:fill="FFFFFE"/>
+        <w:spacing w:after="0" w:line="240" w:lineRule="atLeast"/>
+        <w:ind w:left="720" w:firstLine="720"/>
+        <w:rPr>
+          <w:rFonts w:ascii="Courier New" w:eastAsia="Times New Roman" w:hAnsi="Courier New" w:cs="Courier New"/>
+          <w:color w:val="000000"/>
+          <w:sz w:val="18"/>
+          <w:szCs w:val="18"/>
+        </w:rPr>
+      </w:pPr>
+      <w:r>
+        <w:rPr>
+          <w:rFonts w:ascii="Courier New" w:eastAsia="Times New Roman" w:hAnsi="Courier New" w:cs="Courier New"/>
+          <w:color w:val="000000"/>
+          <w:sz w:val="18"/>
+          <w:szCs w:val="18"/>
+        </w:rPr>
+        <w:t>}</w:t>
+      </w:r>
+    </w:p>
+    <w:p>
+      <w:pPr>
+        <w:pStyle w:val="ListParagraph"/>
+        <w:shd w:val="clear" w:color="auto" w:fill="FFFFFE"/>
+        <w:spacing w:line="240" w:lineRule="atLeast"/>
+        <w:ind w:firstLine="720"/>
+        <w:rPr>
+          <w:rFonts w:ascii="Courier New" w:eastAsia="Times New Roman" w:hAnsi="Courier New" w:cs="Courier New"/>
+          <w:color w:val="000000"/>
+          <w:sz w:val="18"/>
+          <w:szCs w:val="18"/>
+        </w:rPr>
+      </w:pPr>
+    </w:p>
+    <w:p>
+      <w:pPr>
+        <w:pStyle w:val="ListParagraph"/>
+        <w:shd w:val="clear" w:color="auto" w:fill="FFFFFE"/>
+        <w:spacing w:line="240" w:lineRule="atLeast"/>
+        <w:rPr>
+          <w:rFonts w:ascii="Courier New" w:eastAsia="Times New Roman" w:hAnsi="Courier New" w:cs="Courier New"/>
+          <w:color w:val="000000"/>
+          <w:sz w:val="18"/>
+          <w:szCs w:val="18"/>
+        </w:rPr>
+      </w:pPr>
+      <w:r>
+        <w:rPr>
+          <w:rFonts w:ascii="Courier New" w:eastAsia="Times New Roman" w:hAnsi="Courier New" w:cs="Courier New"/>
+          <w:color w:val="000000"/>
+          <w:sz w:val="18"/>
+          <w:szCs w:val="18"/>
+        </w:rPr>
+        <w:t>}</w:t>
+      </w:r>
+    </w:p>
+    <w:p>
+      <w:pPr>
+        <w:pStyle w:val="ListParagraph"/>
+        <w:shd w:val="clear" w:color="auto" w:fill="FFFFFE"/>
+        <w:spacing w:line="240" w:lineRule="atLeast"/>
+        <w:rPr>
+          <w:rFonts w:ascii="Courier New" w:eastAsia="Times New Roman" w:hAnsi="Courier New" w:cs="Courier New"/>
+          <w:color w:val="000000"/>
+          <w:sz w:val="18"/>
+          <w:szCs w:val="18"/>
+        </w:rPr>
+      </w:pPr>
+    </w:p>
+    <w:p>
+      <w:pPr>
+        <w:pStyle w:val="ListParagraph"/>
+        <w:shd w:val="clear" w:color="auto" w:fill="FFFFFE"/>
+        <w:spacing w:line="240" w:lineRule="atLeast"/>
+        <w:rPr>
+          <w:rFonts w:ascii="Courier New" w:eastAsia="Times New Roman" w:hAnsi="Courier New" w:cs="Courier New"/>
+          <w:color w:val="000000"/>
+          <w:sz w:val="18"/>
+          <w:szCs w:val="18"/>
+        </w:rPr>
+      </w:pPr>
+    </w:p>
+    <w:p>
+      <w:pPr>
+        <w:rPr>
+          <w:b/>
+          <w:bCs/>
+          <w:sz w:val="28"/>
+          <w:szCs w:val="28"/>
+        </w:rPr>
+      </w:pPr>
+      <w:r>
+        <w:rPr>
+          <w:b/>
+          <w:bCs/>
+          <w:sz w:val="28"/>
+          <w:szCs w:val="28"/>
+        </w:rPr>
+        <w:lastRenderedPageBreak/>
+        <w:t>5</w:t>
+      </w:r>
+      <w:r>
+        <w:rPr>
+          <w:b/>
+          <w:bCs/>
+          <w:sz w:val="28"/>
+          <w:szCs w:val="28"/>
+        </w:rPr>
+        <w:t xml:space="preserve">) </w:t>
+      </w:r>
+      <w:r>
+        <w:rPr>
+          <w:b/>
+          <w:bCs/>
+          <w:sz w:val="28"/>
+          <w:szCs w:val="28"/>
+        </w:rPr>
+        <w:t xml:space="preserve">USER </w:t>
+      </w:r>
+      <w:r>
+        <w:rPr>
+          <w:b/>
+          <w:bCs/>
+          <w:sz w:val="28"/>
+          <w:szCs w:val="28"/>
+        </w:rPr>
+        <w:t>ROUTINE</w:t>
+      </w:r>
+    </w:p>
+    <w:p>
+      <w:pPr>
+        <w:pStyle w:val="ListParagraph"/>
+        <w:numPr>
+          <w:ilvl w:val="0"/>
+          <w:numId w:val="1"/>
+        </w:numPr>
+        <w:rPr>
+          <w:rStyle w:val="Hyperlink"/>
+          <w:color w:val="auto"/>
+          <w:u w:val="none"/>
+        </w:rPr>
+      </w:pPr>
+      <w:r>
+        <w:t xml:space="preserve">URL: </w:t>
+      </w:r>
+      <w:r>
+        <w:tab/>
+      </w:r>
+      <w:r>
+        <w:tab/>
+      </w:r>
+      <w:hyperlink r:id="rId9" w:history="1">
+        <w:r>
+          <w:rPr>
+            <w:rStyle w:val="Hyperlink"/>
+            <w:rFonts w:ascii="Helvetica" w:hAnsi="Helvetica" w:cs="Helvetica"/>
+            <w:sz w:val="18"/>
+            <w:szCs w:val="18"/>
+            <w:shd w:val="clear" w:color="auto" w:fill="FFFFFF"/>
+          </w:rPr>
+          <w:t>http://127.0.0.1:8000/api/</w:t>
+        </w:r>
+        <w:r>
+          <w:rPr>
+            <w:rStyle w:val="Hyperlink"/>
+          </w:rPr>
+          <w:t>user</w:t>
+        </w:r>
+        <w:r>
+          <w:rPr>
+            <w:rStyle w:val="Hyperlink"/>
+          </w:rPr>
+          <w:t>routine</w:t>
+        </w:r>
+        <w:r>
+          <w:rPr>
+            <w:rStyle w:val="Hyperlink"/>
+            <w:rFonts w:ascii="Helvetica" w:hAnsi="Helvetica" w:cs="Helvetica"/>
+            <w:sz w:val="18"/>
+            <w:szCs w:val="18"/>
+            <w:shd w:val="clear" w:color="auto" w:fill="FFFFFF"/>
+          </w:rPr>
+          <w:t>/</w:t>
+        </w:r>
+      </w:hyperlink>
+    </w:p>
+    <w:p>
+      <w:pPr>
+        <w:pStyle w:val="ListParagraph"/>
+      </w:pPr>
+    </w:p>
+    <w:p>
+      <w:pPr>
+        <w:pStyle w:val="ListParagraph"/>
+        <w:numPr>
+          <w:ilvl w:val="0"/>
+          <w:numId w:val="1"/>
+        </w:numPr>
+      </w:pPr>
+      <w:r>
+        <w:t>Request:</w:t>
+      </w:r>
+      <w:r>
+        <w:tab/>
+        <w:t>POST</w:t>
+      </w:r>
+    </w:p>
+    <w:p>
+      <w:pPr>
+        <w:pStyle w:val="ListParagraph"/>
+      </w:pPr>
+    </w:p>
+    <w:p>
+      <w:pPr>
+        <w:pStyle w:val="ListParagraph"/>
+        <w:numPr>
+          <w:ilvl w:val="0"/>
+          <w:numId w:val="1"/>
+        </w:numPr>
+      </w:pPr>
+      <w:r>
+        <w:t>Input:</w:t>
+      </w:r>
+      <w:r>
+        <w:tab/>
+      </w:r>
+      <w:r>
+        <w:tab/>
+        <w:t>id of user</w:t>
+      </w:r>
+    </w:p>
+    <w:p>
+      <w:pPr>
+        <w:pStyle w:val="ListParagraph"/>
+      </w:pPr>
+    </w:p>
+    <w:p>
+      <w:pPr>
+        <w:pStyle w:val="ListParagraph"/>
+        <w:numPr>
+          <w:ilvl w:val="0"/>
+          <w:numId w:val="1"/>
+        </w:numPr>
+        <w:shd w:val="clear" w:color="auto" w:fill="FFFFFE"/>
+        <w:spacing w:line="240" w:lineRule="atLeast"/>
+        <w:rPr>
+          <w:rFonts w:ascii="Courier New" w:eastAsia="Times New Roman" w:hAnsi="Courier New" w:cs="Courier New"/>
+          <w:color w:val="000000"/>
+          <w:sz w:val="18"/>
+          <w:szCs w:val="18"/>
+        </w:rPr>
+      </w:pPr>
+      <w:r>
+        <w:t>Json</w:t>
+      </w:r>
+      <w:r>
+        <w:t xml:space="preserve"> = </w:t>
+      </w:r>
+      <w:r>
+        <w:rPr>
+          <w:rFonts w:ascii="Courier New" w:eastAsia="Times New Roman" w:hAnsi="Courier New" w:cs="Courier New"/>
+          <w:color w:val="000000"/>
+          <w:sz w:val="18"/>
+          <w:szCs w:val="18"/>
+        </w:rPr>
+        <w:t>{</w:t>
+      </w:r>
+    </w:p>
+    <w:p>
+      <w:pPr>
+        <w:shd w:val="clear" w:color="auto" w:fill="FFFFFE"/>
+        <w:spacing w:after="0" w:line="240" w:lineRule="atLeast"/>
+        <w:ind w:left="720"/>
+        <w:rPr>
+          <w:rFonts w:ascii="Courier New" w:eastAsia="Times New Roman" w:hAnsi="Courier New" w:cs="Courier New"/>
+          <w:color w:val="000000"/>
+          <w:sz w:val="18"/>
+          <w:szCs w:val="18"/>
+        </w:rPr>
+      </w:pPr>
+      <w:r>
+        <w:rPr>
+          <w:rFonts w:ascii="Courier New" w:eastAsia="Times New Roman" w:hAnsi="Courier New" w:cs="Courier New"/>
+          <w:color w:val="000000"/>
+          <w:sz w:val="18"/>
+          <w:szCs w:val="18"/>
+        </w:rPr>
+        <w:t>    </w:t>
+      </w:r>
+      <w:r>
+        <w:rPr>
+          <w:rFonts w:ascii="Courier New" w:eastAsia="Times New Roman" w:hAnsi="Courier New" w:cs="Courier New"/>
+          <w:color w:val="A31515"/>
+          <w:sz w:val="18"/>
+          <w:szCs w:val="18"/>
+        </w:rPr>
+        <w:t>"id"</w:t>
+      </w:r>
+      <w:r>
+        <w:rPr>
+          <w:rFonts w:ascii="Courier New" w:eastAsia="Times New Roman" w:hAnsi="Courier New" w:cs="Courier New"/>
+          <w:color w:val="000000"/>
+          <w:sz w:val="18"/>
+          <w:szCs w:val="18"/>
+        </w:rPr>
+        <w:t>: </w:t>
+      </w:r>
+      <w:r>
+        <w:rPr>
+          <w:rFonts w:ascii="Courier New" w:eastAsia="Times New Roman" w:hAnsi="Courier New" w:cs="Courier New"/>
+          <w:color w:val="0451A5"/>
+          <w:sz w:val="18"/>
+          <w:szCs w:val="18"/>
+        </w:rPr>
+        <w:t>"mem1"</w:t>
+      </w:r>
+    </w:p>
+    <w:p>
+      <w:pPr>
+        <w:shd w:val="clear" w:color="auto" w:fill="FFFFFE"/>
+        <w:spacing w:after="0" w:line="240" w:lineRule="atLeast"/>
+        <w:ind w:left="720"/>
+        <w:rPr>
+          <w:rFonts w:ascii="Courier New" w:eastAsia="Times New Roman" w:hAnsi="Courier New" w:cs="Courier New"/>
+          <w:color w:val="000000"/>
+          <w:sz w:val="18"/>
+          <w:szCs w:val="18"/>
+        </w:rPr>
+      </w:pPr>
+      <w:r>
+        <w:rPr>
+          <w:rFonts w:ascii="Courier New" w:eastAsia="Times New Roman" w:hAnsi="Courier New" w:cs="Courier New"/>
+          <w:color w:val="000000"/>
+          <w:sz w:val="18"/>
+          <w:szCs w:val="18"/>
+        </w:rPr>
+        <w:t>}</w:t>
+      </w:r>
+    </w:p>
+    <w:p>
+      <w:pPr>
+        <w:shd w:val="clear" w:color="auto" w:fill="FFFFFE"/>
+        <w:spacing w:after="0" w:line="240" w:lineRule="atLeast"/>
+        <w:rPr>
+          <w:rFonts w:ascii="Courier New" w:eastAsia="Times New Roman" w:hAnsi="Courier New" w:cs="Courier New"/>
+          <w:color w:val="000000"/>
+          <w:sz w:val="18"/>
+          <w:szCs w:val="18"/>
+        </w:rPr>
+      </w:pPr>
+    </w:p>
+    <w:p>
+      <w:pPr>
+        <w:pStyle w:val="ListParagraph"/>
+        <w:numPr>
+          <w:ilvl w:val="0"/>
+          <w:numId w:val="1"/>
+        </w:numPr>
+        <w:rPr>
+          <w:sz w:val="28"/>
+          <w:szCs w:val="28"/>
+        </w:rPr>
+      </w:pPr>
+      <w:r>
+        <w:rPr>
+          <w:sz w:val="28"/>
+          <w:szCs w:val="28"/>
+        </w:rPr>
+        <w:t>output:</w:t>
+      </w:r>
+      <w:r>
+        <w:rPr>
+          <w:sz w:val="28"/>
+          <w:szCs w:val="28"/>
+        </w:rPr>
+        <w:tab/>
+      </w:r>
+      <w:r>
+        <w:rPr>
+          <w:sz w:val="28"/>
+          <w:szCs w:val="28"/>
+        </w:rPr>
+        <w:tab/>
+      </w:r>
+      <w:r>
+        <w:rPr>
+          <w:sz w:val="28"/>
+          <w:szCs w:val="28"/>
+        </w:rPr>
+        <w:t xml:space="preserve">JSON of user </w:t>
+      </w:r>
+      <w:r>
+        <w:rPr>
+          <w:sz w:val="28"/>
+          <w:szCs w:val="28"/>
+        </w:rPr>
+        <w:t>routine</w:t>
+      </w:r>
+      <w:r>
+        <w:rPr>
+          <w:sz w:val="28"/>
+          <w:szCs w:val="28"/>
+        </w:rPr>
+        <w:t xml:space="preserve"> for all days Monday - Sunday</w:t>
+      </w:r>
+    </w:p>
+    <w:p>
+      <w:pPr>
+        <w:pStyle w:val="ListParagraph"/>
+      </w:pPr>
+    </w:p>
+    <w:p>
+      <w:pPr>
+        <w:pStyle w:val="ListParagraph"/>
+        <w:numPr>
+          <w:ilvl w:val="0"/>
+          <w:numId w:val="1"/>
+        </w:numPr>
+      </w:pPr>
+      <w:r>
+        <w:t xml:space="preserve">CONDITION 1: (If user is not following any </w:t>
+      </w:r>
+      <w:r>
+        <w:t>routine</w:t>
+      </w:r>
+      <w:r>
+        <w:t xml:space="preserve">) </w:t>
+      </w:r>
+    </w:p>
+    <w:p>
+      <w:pPr>
+        <w:pStyle w:val="ListParagraph"/>
+        <w:numPr>
+          <w:ilvl w:val="0"/>
+          <w:numId w:val="1"/>
+        </w:numPr>
+        <w:shd w:val="clear" w:color="auto" w:fill="FFFFFE"/>
+        <w:spacing w:line="240" w:lineRule="atLeast"/>
+        <w:rPr>
+          <w:rFonts w:ascii="Courier New" w:eastAsia="Times New Roman" w:hAnsi="Courier New" w:cs="Courier New"/>
+          <w:color w:val="000000"/>
+          <w:sz w:val="18"/>
+          <w:szCs w:val="18"/>
+        </w:rPr>
+      </w:pPr>
+      <w:r>
+        <w:t xml:space="preserve">Response = </w:t>
+      </w:r>
+      <w:r>
+        <w:rPr>
+          <w:rFonts w:ascii="Courier New" w:eastAsia="Times New Roman" w:hAnsi="Courier New" w:cs="Courier New"/>
+          <w:color w:val="000000"/>
+          <w:sz w:val="18"/>
+          <w:szCs w:val="18"/>
+        </w:rPr>
+        <w:t>{</w:t>
+      </w:r>
+    </w:p>
+    <w:p>
+      <w:pPr>
+        <w:shd w:val="clear" w:color="auto" w:fill="FFFFFE"/>
+        <w:spacing w:after="0" w:line="240" w:lineRule="atLeast"/>
+        <w:ind w:left="360"/>
+        <w:rPr>
+          <w:rFonts w:ascii="Courier New" w:eastAsia="Times New Roman" w:hAnsi="Courier New" w:cs="Courier New"/>
+          <w:color w:val="000000"/>
+          <w:sz w:val="18"/>
+          <w:szCs w:val="18"/>
+        </w:rPr>
+      </w:pPr>
+      <w:r>
+        <w:rPr>
+          <w:rFonts w:ascii="Courier New" w:eastAsia="Times New Roman" w:hAnsi="Courier New" w:cs="Courier New"/>
+          <w:color w:val="000000"/>
+          <w:sz w:val="18"/>
+          <w:szCs w:val="18"/>
+        </w:rPr>
+        <w:t>    </w:t>
+      </w:r>
+      <w:r>
+        <w:rPr>
+          <w:rFonts w:ascii="Courier New" w:eastAsia="Times New Roman" w:hAnsi="Courier New" w:cs="Courier New"/>
+          <w:color w:val="000000"/>
+          <w:sz w:val="18"/>
+          <w:szCs w:val="18"/>
+        </w:rPr>
+        <w:tab/>
+      </w:r>
+      <w:r>
+        <w:rPr>
+          <w:rFonts w:ascii="Courier New" w:eastAsia="Times New Roman" w:hAnsi="Courier New" w:cs="Courier New"/>
+          <w:color w:val="A31515"/>
+          <w:sz w:val="18"/>
+          <w:szCs w:val="18"/>
+        </w:rPr>
+        <w:t>"</w:t>
+      </w:r>
+      <w:r>
+        <w:rPr>
+          <w:rFonts w:ascii="Courier New" w:eastAsia="Times New Roman" w:hAnsi="Courier New" w:cs="Courier New"/>
+          <w:color w:val="A31515"/>
+          <w:sz w:val="18"/>
+          <w:szCs w:val="18"/>
+        </w:rPr>
+        <w:t>diet</w:t>
+      </w:r>
+      <w:r>
+        <w:rPr>
+          <w:rFonts w:ascii="Courier New" w:eastAsia="Times New Roman" w:hAnsi="Courier New" w:cs="Courier New"/>
+          <w:color w:val="A31515"/>
+          <w:sz w:val="18"/>
+          <w:szCs w:val="18"/>
+        </w:rPr>
+        <w:t>"</w:t>
+      </w:r>
+      <w:r>
+        <w:rPr>
+          <w:rFonts w:ascii="Courier New" w:eastAsia="Times New Roman" w:hAnsi="Courier New" w:cs="Courier New"/>
+          <w:color w:val="000000"/>
+          <w:sz w:val="18"/>
+          <w:szCs w:val="18"/>
+        </w:rPr>
+        <w:t>: </w:t>
+      </w:r>
+      <w:r>
+        <w:rPr>
+          <w:rFonts w:ascii="Courier New" w:eastAsia="Times New Roman" w:hAnsi="Courier New" w:cs="Courier New"/>
+          <w:color w:val="098658"/>
+          <w:sz w:val="18"/>
+          <w:szCs w:val="18"/>
+        </w:rPr>
+        <w:t>0</w:t>
+      </w:r>
+    </w:p>
+    <w:p>
+      <w:pPr>
+        <w:shd w:val="clear" w:color="auto" w:fill="FFFFFE"/>
+        <w:spacing w:after="0" w:line="240" w:lineRule="atLeast"/>
+        <w:ind w:left="360" w:firstLine="360"/>
+        <w:rPr>
+          <w:rFonts w:ascii="Courier New" w:eastAsia="Times New Roman" w:hAnsi="Courier New" w:cs="Courier New"/>
+          <w:color w:val="000000"/>
+          <w:sz w:val="18"/>
+          <w:szCs w:val="18"/>
+        </w:rPr>
+      </w:pPr>
+      <w:r>
+        <w:rPr>
+          <w:rFonts w:ascii="Courier New" w:eastAsia="Times New Roman" w:hAnsi="Courier New" w:cs="Courier New"/>
+          <w:color w:val="000000"/>
+          <w:sz w:val="18"/>
+          <w:szCs w:val="18"/>
+        </w:rPr>
+        <w:t>}</w:t>
+      </w:r>
+    </w:p>
+    <w:p>
+      <w:pPr>
+        <w:pStyle w:val="ListParagraph"/>
+        <w:numPr>
+          <w:ilvl w:val="0"/>
+          <w:numId w:val="1"/>
+        </w:numPr>
+      </w:pPr>
+      <w:r>
+        <w:t xml:space="preserve">CONDITION 2: (if user is following a </w:t>
+      </w:r>
+      <w:r>
+        <w:t>routine</w:t>
+      </w:r>
+      <w:r>
+        <w:t>) – then a json with following objects will be returned</w:t>
+      </w:r>
+    </w:p>
+    <w:p>
+      <w:pPr>
+        <w:pStyle w:val="ListParagraph"/>
+        <w:numPr>
+          <w:ilvl w:val="0"/>
+          <w:numId w:val="1"/>
+        </w:numPr>
+        <w:shd w:val="clear" w:color="auto" w:fill="FFFFFE"/>
+        <w:spacing w:line="240" w:lineRule="atLeast"/>
+        <w:rPr>
+          <w:rFonts w:ascii="Courier New" w:eastAsia="Times New Roman" w:hAnsi="Courier New" w:cs="Courier New"/>
+          <w:color w:val="000000"/>
+          <w:sz w:val="18"/>
+          <w:szCs w:val="18"/>
+        </w:rPr>
+      </w:pPr>
+      <w:r>
+        <w:t xml:space="preserve">Response = </w:t>
+      </w:r>
+      <w:r>
+        <w:rPr>
+          <w:rFonts w:ascii="Courier New" w:eastAsia="Times New Roman" w:hAnsi="Courier New" w:cs="Courier New"/>
+          <w:color w:val="000000"/>
+          <w:sz w:val="18"/>
+          <w:szCs w:val="18"/>
+        </w:rPr>
+        <w:t>{</w:t>
+      </w:r>
+    </w:p>
+    <w:p>
+      <w:pPr>
+        <w:shd w:val="clear" w:color="auto" w:fill="FFFFFE"/>
+        <w:spacing w:line="240" w:lineRule="atLeast"/>
+        <w:ind w:left="720" w:firstLine="720"/>
+        <w:rPr>
+          <w:rFonts w:ascii="Courier New" w:eastAsia="Times New Roman" w:hAnsi="Courier New" w:cs="Courier New"/>
+          <w:color w:val="000000"/>
+          <w:sz w:val="18"/>
+          <w:szCs w:val="18"/>
+        </w:rPr>
+      </w:pPr>
+      <w:r>
+        <w:rPr>
+          <w:rFonts w:ascii="Courier New" w:eastAsia="Times New Roman" w:hAnsi="Courier New" w:cs="Courier New"/>
+          <w:color w:val="A31515"/>
+          <w:sz w:val="18"/>
+          <w:szCs w:val="18"/>
+        </w:rPr>
+        <w:t>"</w:t>
+      </w:r>
+      <w:proofErr w:type="spellStart"/>
+      <w:r>
+        <w:rPr>
+          <w:rFonts w:ascii="Courier New" w:eastAsia="Times New Roman" w:hAnsi="Courier New" w:cs="Courier New"/>
+          <w:color w:val="A31515"/>
+          <w:sz w:val="18"/>
+          <w:szCs w:val="18"/>
+        </w:rPr>
+        <w:t>monday</w:t>
+      </w:r>
+      <w:proofErr w:type="spellEnd"/>
+      <w:r>
+        <w:rPr>
+          <w:rFonts w:ascii="Courier New" w:eastAsia="Times New Roman" w:hAnsi="Courier New" w:cs="Courier New"/>
+          <w:color w:val="A31515"/>
+          <w:sz w:val="18"/>
+          <w:szCs w:val="18"/>
+        </w:rPr>
+        <w:t>"</w:t>
+      </w:r>
+      <w:r>
+        <w:rPr>
+          <w:rFonts w:ascii="Courier New" w:eastAsia="Times New Roman" w:hAnsi="Courier New" w:cs="Courier New"/>
+          <w:color w:val="000000"/>
+          <w:sz w:val="18"/>
+          <w:szCs w:val="18"/>
+        </w:rPr>
+        <w:t>: </w:t>
+      </w:r>
+      <w:r>
+        <w:rPr>
+          <w:rFonts w:ascii="Courier New" w:eastAsia="Times New Roman" w:hAnsi="Courier New" w:cs="Courier New"/>
+          <w:color w:val="000000"/>
+          <w:sz w:val="18"/>
+          <w:szCs w:val="18"/>
+        </w:rPr>
+        <w:t>{</w:t>
+      </w:r>
+    </w:p>
+    <w:p>
+      <w:pPr>
+        <w:shd w:val="clear" w:color="auto" w:fill="FFFFFE"/>
+        <w:spacing w:after="0" w:line="240" w:lineRule="atLeast"/>
+        <w:rPr>
+          <w:rFonts w:ascii="Courier New" w:eastAsia="Times New Roman" w:hAnsi="Courier New" w:cs="Courier New"/>
+          <w:color w:val="000000"/>
+          <w:sz w:val="18"/>
+          <w:szCs w:val="18"/>
+        </w:rPr>
+      </w:pPr>
+      <w:r>
+        <w:rPr>
+          <w:rFonts w:ascii="Courier New" w:eastAsia="Times New Roman" w:hAnsi="Courier New" w:cs="Courier New"/>
+          <w:color w:val="000000"/>
+          <w:sz w:val="18"/>
+          <w:szCs w:val="18"/>
+        </w:rPr>
+        <w:t>        </w:t>
+      </w:r>
+      <w:r>
+        <w:rPr>
+          <w:rFonts w:ascii="Courier New" w:eastAsia="Times New Roman" w:hAnsi="Courier New" w:cs="Courier New"/>
+          <w:color w:val="000000"/>
+          <w:sz w:val="18"/>
+          <w:szCs w:val="18"/>
+        </w:rPr>
+        <w:tab/>
+      </w:r>
+      <w:r>
+        <w:rPr>
+          <w:rFonts w:ascii="Courier New" w:eastAsia="Times New Roman" w:hAnsi="Courier New" w:cs="Courier New"/>
+          <w:color w:val="000000"/>
+          <w:sz w:val="18"/>
+          <w:szCs w:val="18"/>
+        </w:rPr>
+        <w:tab/>
+      </w:r>
+      <w:r>
+        <w:rPr>
+          <w:rFonts w:ascii="Courier New" w:eastAsia="Times New Roman" w:hAnsi="Courier New" w:cs="Courier New"/>
+          <w:color w:val="000000"/>
+          <w:sz w:val="18"/>
+          <w:szCs w:val="18"/>
+        </w:rPr>
+        <w:tab/>
+      </w:r>
+      <w:r>
+        <w:rPr>
+          <w:rFonts w:ascii="Courier New" w:eastAsia="Times New Roman" w:hAnsi="Courier New" w:cs="Courier New"/>
+          <w:color w:val="A31515"/>
+          <w:sz w:val="18"/>
+          <w:szCs w:val="18"/>
+        </w:rPr>
+        <w:t>"ex1"</w:t>
+      </w:r>
+      <w:r>
+        <w:rPr>
+          <w:rFonts w:ascii="Courier New" w:eastAsia="Times New Roman" w:hAnsi="Courier New" w:cs="Courier New"/>
+          <w:color w:val="000000"/>
+          <w:sz w:val="18"/>
+          <w:szCs w:val="18"/>
+        </w:rPr>
+        <w:t>: {</w:t>
+      </w:r>
+    </w:p>
+    <w:p>
+      <w:pPr>
+        <w:shd w:val="clear" w:color="auto" w:fill="FFFFFE"/>
+        <w:spacing w:after="0" w:line="240" w:lineRule="atLeast"/>
+        <w:rPr>
+          <w:rFonts w:ascii="Courier New" w:eastAsia="Times New Roman" w:hAnsi="Courier New" w:cs="Courier New"/>
+          <w:color w:val="000000"/>
+          <w:sz w:val="18"/>
+          <w:szCs w:val="18"/>
+        </w:rPr>
+      </w:pPr>
+      <w:r>
+        <w:rPr>
+          <w:rFonts w:ascii="Courier New" w:eastAsia="Times New Roman" w:hAnsi="Courier New" w:cs="Courier New"/>
+          <w:color w:val="000000"/>
+          <w:sz w:val="18"/>
+          <w:szCs w:val="18"/>
+        </w:rPr>
+        <w:t>            </w:t>
+      </w:r>
+      <w:r>
+        <w:rPr>
+          <w:rFonts w:ascii="Courier New" w:eastAsia="Times New Roman" w:hAnsi="Courier New" w:cs="Courier New"/>
+          <w:color w:val="000000"/>
+          <w:sz w:val="18"/>
+          <w:szCs w:val="18"/>
+        </w:rPr>
+        <w:tab/>
+      </w:r>
+      <w:r>
+        <w:rPr>
+          <w:rFonts w:ascii="Courier New" w:eastAsia="Times New Roman" w:hAnsi="Courier New" w:cs="Courier New"/>
+          <w:color w:val="000000"/>
+          <w:sz w:val="18"/>
+          <w:szCs w:val="18"/>
+        </w:rPr>
+        <w:tab/>
+      </w:r>
+      <w:r>
+        <w:rPr>
+          <w:rFonts w:ascii="Courier New" w:eastAsia="Times New Roman" w:hAnsi="Courier New" w:cs="Courier New"/>
+          <w:color w:val="000000"/>
+          <w:sz w:val="18"/>
+          <w:szCs w:val="18"/>
+        </w:rPr>
+        <w:tab/>
+      </w:r>
+      <w:r>
+        <w:rPr>
+          <w:rFonts w:ascii="Courier New" w:eastAsia="Times New Roman" w:hAnsi="Courier New" w:cs="Courier New"/>
+          <w:color w:val="000000"/>
+          <w:sz w:val="18"/>
+          <w:szCs w:val="18"/>
+        </w:rPr>
+        <w:tab/>
+      </w:r>
+      <w:r>
+        <w:rPr>
+          <w:rFonts w:ascii="Courier New" w:eastAsia="Times New Roman" w:hAnsi="Courier New" w:cs="Courier New"/>
+          <w:color w:val="A31515"/>
+          <w:sz w:val="18"/>
+          <w:szCs w:val="18"/>
+        </w:rPr>
+        <w:t>"exercise"</w:t>
+      </w:r>
+      <w:r>
+        <w:rPr>
+          <w:rFonts w:ascii="Courier New" w:eastAsia="Times New Roman" w:hAnsi="Courier New" w:cs="Courier New"/>
+          <w:color w:val="000000"/>
+          <w:sz w:val="18"/>
+          <w:szCs w:val="18"/>
+        </w:rPr>
+        <w:t>: </w:t>
+      </w:r>
+      <w:r>
+        <w:rPr>
+          <w:rFonts w:ascii="Courier New" w:eastAsia="Times New Roman" w:hAnsi="Courier New" w:cs="Courier New"/>
+          <w:color w:val="0451A5"/>
+          <w:sz w:val="18"/>
+          <w:szCs w:val="18"/>
+        </w:rPr>
+        <w:t>"exr1"</w:t>
+      </w:r>
+      <w:r>
+        <w:rPr>
+          <w:rFonts w:ascii="Courier New" w:eastAsia="Times New Roman" w:hAnsi="Courier New" w:cs="Courier New"/>
+          <w:color w:val="000000"/>
+          <w:sz w:val="18"/>
+          <w:szCs w:val="18"/>
+        </w:rPr>
+        <w:t>,</w:t>
+      </w:r>
+    </w:p>
+    <w:p>
+      <w:pPr>
+        <w:shd w:val="clear" w:color="auto" w:fill="FFFFFE"/>
+        <w:spacing w:after="0" w:line="240" w:lineRule="atLeast"/>
+        <w:rPr>
+          <w:rFonts w:ascii="Courier New" w:eastAsia="Times New Roman" w:hAnsi="Courier New" w:cs="Courier New"/>
+          <w:color w:val="000000"/>
+          <w:sz w:val="18"/>
+          <w:szCs w:val="18"/>
+        </w:rPr>
+      </w:pPr>
+      <w:r>
+        <w:rPr>
+          <w:rFonts w:ascii="Courier New" w:eastAsia="Times New Roman" w:hAnsi="Courier New" w:cs="Courier New"/>
+          <w:color w:val="000000"/>
+          <w:sz w:val="18"/>
+          <w:szCs w:val="18"/>
+        </w:rPr>
+        <w:t>            </w:t>
+      </w:r>
+      <w:r>
+        <w:rPr>
+          <w:rFonts w:ascii="Courier New" w:eastAsia="Times New Roman" w:hAnsi="Courier New" w:cs="Courier New"/>
+          <w:color w:val="000000"/>
+          <w:sz w:val="18"/>
+          <w:szCs w:val="18"/>
+        </w:rPr>
+        <w:tab/>
+      </w:r>
+      <w:r>
+        <w:rPr>
+          <w:rFonts w:ascii="Courier New" w:eastAsia="Times New Roman" w:hAnsi="Courier New" w:cs="Courier New"/>
+          <w:color w:val="000000"/>
+          <w:sz w:val="18"/>
+          <w:szCs w:val="18"/>
+        </w:rPr>
+        <w:tab/>
+      </w:r>
+      <w:r>
+        <w:rPr>
+          <w:rFonts w:ascii="Courier New" w:eastAsia="Times New Roman" w:hAnsi="Courier New" w:cs="Courier New"/>
+          <w:color w:val="000000"/>
+          <w:sz w:val="18"/>
+          <w:szCs w:val="18"/>
+        </w:rPr>
+        <w:tab/>
+      </w:r>
+      <w:r>
+        <w:rPr>
+          <w:rFonts w:ascii="Courier New" w:eastAsia="Times New Roman" w:hAnsi="Courier New" w:cs="Courier New"/>
+          <w:color w:val="000000"/>
+          <w:sz w:val="18"/>
+          <w:szCs w:val="18"/>
+        </w:rPr>
+        <w:tab/>
+      </w:r>
+      <w:r>
+        <w:rPr>
+          <w:rFonts w:ascii="Courier New" w:eastAsia="Times New Roman" w:hAnsi="Courier New" w:cs="Courier New"/>
+          <w:color w:val="A31515"/>
+          <w:sz w:val="18"/>
+          <w:szCs w:val="18"/>
+        </w:rPr>
+        <w:t>"sets"</w:t>
+      </w:r>
+      <w:r>
+        <w:rPr>
+          <w:rFonts w:ascii="Courier New" w:eastAsia="Times New Roman" w:hAnsi="Courier New" w:cs="Courier New"/>
+          <w:color w:val="000000"/>
+          <w:sz w:val="18"/>
+          <w:szCs w:val="18"/>
+        </w:rPr>
+        <w:t>: </w:t>
+      </w:r>
+      <w:r>
+        <w:rPr>
+          <w:rFonts w:ascii="Courier New" w:eastAsia="Times New Roman" w:hAnsi="Courier New" w:cs="Courier New"/>
+          <w:color w:val="0451A5"/>
+          <w:sz w:val="18"/>
+          <w:szCs w:val="18"/>
+        </w:rPr>
+        <w:t>"</w:t>
+      </w:r>
+      <w:r>
+        <w:rPr>
+          <w:rFonts w:ascii="Courier New" w:eastAsia="Times New Roman" w:hAnsi="Courier New" w:cs="Courier New"/>
+          <w:color w:val="0451A5"/>
+          <w:sz w:val="18"/>
+          <w:szCs w:val="18"/>
+        </w:rPr>
+        <w:t>3</w:t>
+      </w:r>
+      <w:r>
+        <w:rPr>
+          <w:rFonts w:ascii="Courier New" w:eastAsia="Times New Roman" w:hAnsi="Courier New" w:cs="Courier New"/>
+          <w:color w:val="0451A5"/>
+          <w:sz w:val="18"/>
+          <w:szCs w:val="18"/>
+        </w:rPr>
+        <w:t>"</w:t>
+      </w:r>
+      <w:r>
+        <w:rPr>
+          <w:rFonts w:ascii="Courier New" w:eastAsia="Times New Roman" w:hAnsi="Courier New" w:cs="Courier New"/>
+          <w:color w:val="000000"/>
+          <w:sz w:val="18"/>
+          <w:szCs w:val="18"/>
+        </w:rPr>
+        <w:t>,</w:t>
+      </w:r>
+    </w:p>
+    <w:p>
+      <w:pPr>
+        <w:shd w:val="clear" w:color="auto" w:fill="FFFFFE"/>
+        <w:spacing w:after="0" w:line="240" w:lineRule="atLeast"/>
+        <w:rPr>
+          <w:rFonts w:ascii="Courier New" w:eastAsia="Times New Roman" w:hAnsi="Courier New" w:cs="Courier New"/>
+          <w:color w:val="000000"/>
+          <w:sz w:val="18"/>
+          <w:szCs w:val="18"/>
+        </w:rPr>
+      </w:pPr>
+      <w:r>
+        <w:rPr>
+          <w:rFonts w:ascii="Courier New" w:eastAsia="Times New Roman" w:hAnsi="Courier New" w:cs="Courier New"/>
+          <w:color w:val="000000"/>
+          <w:sz w:val="18"/>
+          <w:szCs w:val="18"/>
+        </w:rPr>
+        <w:t>            </w:t>
+      </w:r>
+      <w:r>
+        <w:rPr>
+          <w:rFonts w:ascii="Courier New" w:eastAsia="Times New Roman" w:hAnsi="Courier New" w:cs="Courier New"/>
+          <w:color w:val="000000"/>
+          <w:sz w:val="18"/>
+          <w:szCs w:val="18"/>
+        </w:rPr>
+        <w:tab/>
+      </w:r>
+      <w:r>
+        <w:rPr>
+          <w:rFonts w:ascii="Courier New" w:eastAsia="Times New Roman" w:hAnsi="Courier New" w:cs="Courier New"/>
+          <w:color w:val="000000"/>
+          <w:sz w:val="18"/>
+          <w:szCs w:val="18"/>
+        </w:rPr>
+        <w:tab/>
+      </w:r>
+      <w:r>
+        <w:rPr>
+          <w:rFonts w:ascii="Courier New" w:eastAsia="Times New Roman" w:hAnsi="Courier New" w:cs="Courier New"/>
+          <w:color w:val="000000"/>
+          <w:sz w:val="18"/>
+          <w:szCs w:val="18"/>
+        </w:rPr>
+        <w:tab/>
+      </w:r>
+      <w:r>
+        <w:rPr>
+          <w:rFonts w:ascii="Courier New" w:eastAsia="Times New Roman" w:hAnsi="Courier New" w:cs="Courier New"/>
+          <w:color w:val="000000"/>
+          <w:sz w:val="18"/>
+          <w:szCs w:val="18"/>
+        </w:rPr>
+        <w:tab/>
+      </w:r>
+      <w:r>
+        <w:rPr>
+          <w:rFonts w:ascii="Courier New" w:eastAsia="Times New Roman" w:hAnsi="Courier New" w:cs="Courier New"/>
+          <w:color w:val="A31515"/>
+          <w:sz w:val="18"/>
+          <w:szCs w:val="18"/>
+        </w:rPr>
+        <w:t>"reps"</w:t>
+      </w:r>
+      <w:r>
+        <w:rPr>
+          <w:rFonts w:ascii="Courier New" w:eastAsia="Times New Roman" w:hAnsi="Courier New" w:cs="Courier New"/>
+          <w:color w:val="000000"/>
+          <w:sz w:val="18"/>
+          <w:szCs w:val="18"/>
+        </w:rPr>
+        <w:t>: </w:t>
+      </w:r>
+      <w:r>
+        <w:rPr>
+          <w:rFonts w:ascii="Courier New" w:eastAsia="Times New Roman" w:hAnsi="Courier New" w:cs="Courier New"/>
+          <w:color w:val="0451A5"/>
+          <w:sz w:val="18"/>
+          <w:szCs w:val="18"/>
+        </w:rPr>
+        <w:t>"1</w:t>
+      </w:r>
+      <w:r>
+        <w:rPr>
+          <w:rFonts w:ascii="Courier New" w:eastAsia="Times New Roman" w:hAnsi="Courier New" w:cs="Courier New"/>
+          <w:color w:val="0451A5"/>
+          <w:sz w:val="18"/>
+          <w:szCs w:val="18"/>
+        </w:rPr>
+        <w:t>2</w:t>
+      </w:r>
+      <w:r>
+        <w:rPr>
+          <w:rFonts w:ascii="Courier New" w:eastAsia="Times New Roman" w:hAnsi="Courier New" w:cs="Courier New"/>
+          <w:color w:val="0451A5"/>
+          <w:sz w:val="18"/>
+          <w:szCs w:val="18"/>
+        </w:rPr>
+        <w:t>"</w:t>
+      </w:r>
+      <w:r>
+        <w:rPr>
+          <w:rFonts w:ascii="Courier New" w:eastAsia="Times New Roman" w:hAnsi="Courier New" w:cs="Courier New"/>
+          <w:color w:val="000000"/>
+          <w:sz w:val="18"/>
+          <w:szCs w:val="18"/>
+        </w:rPr>
+        <w:t>,</w:t>
+      </w:r>
+    </w:p>
+    <w:p>
+      <w:pPr>
+        <w:shd w:val="clear" w:color="auto" w:fill="FFFFFE"/>
+        <w:spacing w:after="0" w:line="240" w:lineRule="atLeast"/>
+        <w:rPr>
+          <w:rFonts w:ascii="Courier New" w:eastAsia="Times New Roman" w:hAnsi="Courier New" w:cs="Courier New"/>
+          <w:color w:val="000000"/>
+          <w:sz w:val="18"/>
+          <w:szCs w:val="18"/>
+        </w:rPr>
+      </w:pPr>
+      <w:r>
+        <w:rPr>
+          <w:rFonts w:ascii="Courier New" w:eastAsia="Times New Roman" w:hAnsi="Courier New" w:cs="Courier New"/>
+          <w:color w:val="000000"/>
+          <w:sz w:val="18"/>
+          <w:szCs w:val="18"/>
+        </w:rPr>
+        <w:t>            </w:t>
+      </w:r>
+      <w:r>
+        <w:rPr>
+          <w:rFonts w:ascii="Courier New" w:eastAsia="Times New Roman" w:hAnsi="Courier New" w:cs="Courier New"/>
+          <w:color w:val="000000"/>
+          <w:sz w:val="18"/>
+          <w:szCs w:val="18"/>
+        </w:rPr>
+        <w:tab/>
+      </w:r>
+      <w:r>
+        <w:rPr>
+          <w:rFonts w:ascii="Courier New" w:eastAsia="Times New Roman" w:hAnsi="Courier New" w:cs="Courier New"/>
+          <w:color w:val="000000"/>
+          <w:sz w:val="18"/>
+          <w:szCs w:val="18"/>
+        </w:rPr>
+        <w:tab/>
+      </w:r>
+      <w:r>
+        <w:rPr>
+          <w:rFonts w:ascii="Courier New" w:eastAsia="Times New Roman" w:hAnsi="Courier New" w:cs="Courier New"/>
+          <w:color w:val="000000"/>
+          <w:sz w:val="18"/>
+          <w:szCs w:val="18"/>
+        </w:rPr>
+        <w:tab/>
+      </w:r>
+      <w:r>
+        <w:rPr>
+          <w:rFonts w:ascii="Courier New" w:eastAsia="Times New Roman" w:hAnsi="Courier New" w:cs="Courier New"/>
+          <w:color w:val="000000"/>
+          <w:sz w:val="18"/>
+          <w:szCs w:val="18"/>
+        </w:rPr>
+        <w:tab/>
+      </w:r>
+      <w:r>
+        <w:rPr>
+          <w:rFonts w:ascii="Courier New" w:eastAsia="Times New Roman" w:hAnsi="Courier New" w:cs="Courier New"/>
+          <w:color w:val="A31515"/>
+          <w:sz w:val="18"/>
+          <w:szCs w:val="18"/>
+        </w:rPr>
+        <w:t>"notes"</w:t>
+      </w:r>
+      <w:r>
+        <w:rPr>
+          <w:rFonts w:ascii="Courier New" w:eastAsia="Times New Roman" w:hAnsi="Courier New" w:cs="Courier New"/>
+          <w:color w:val="000000"/>
+          <w:sz w:val="18"/>
+          <w:szCs w:val="18"/>
+        </w:rPr>
+        <w:t>: </w:t>
+      </w:r>
+      <w:r>
+        <w:rPr>
+          <w:rFonts w:ascii="Courier New" w:eastAsia="Times New Roman" w:hAnsi="Courier New" w:cs="Courier New"/>
+          <w:color w:val="0451A5"/>
+          <w:sz w:val="18"/>
+          <w:szCs w:val="18"/>
+        </w:rPr>
+        <w:t>"</w:t>
+      </w:r>
+      <w:r>
+        <w:rPr>
+          <w:rFonts w:ascii="Courier New" w:eastAsia="Times New Roman" w:hAnsi="Courier New" w:cs="Courier New"/>
+          <w:color w:val="0451A5"/>
+          <w:sz w:val="18"/>
+          <w:szCs w:val="18"/>
+        </w:rPr>
+        <w:t>a description about exercise</w:t>
+      </w:r>
+      <w:r>
+        <w:rPr>
+          <w:rFonts w:ascii="Courier New" w:eastAsia="Times New Roman" w:hAnsi="Courier New" w:cs="Courier New"/>
+          <w:color w:val="0451A5"/>
+          <w:sz w:val="18"/>
+          <w:szCs w:val="18"/>
+        </w:rPr>
+        <w:t>"</w:t>
+      </w:r>
+      <w:r>
+        <w:rPr>
+          <w:rFonts w:ascii="Courier New" w:eastAsia="Times New Roman" w:hAnsi="Courier New" w:cs="Courier New"/>
+          <w:color w:val="000000"/>
+          <w:sz w:val="18"/>
+          <w:szCs w:val="18"/>
+        </w:rPr>
+        <w:t>,</w:t>
+      </w:r>
+    </w:p>
+    <w:p>
+      <w:pPr>
+        <w:shd w:val="clear" w:color="auto" w:fill="FFFFFE"/>
+        <w:spacing w:after="0" w:line="240" w:lineRule="atLeast"/>
+        <w:rPr>
+          <w:rFonts w:ascii="Courier New" w:eastAsia="Times New Roman" w:hAnsi="Courier New" w:cs="Courier New"/>
+          <w:color w:val="000000"/>
+          <w:sz w:val="18"/>
+          <w:szCs w:val="18"/>
+        </w:rPr>
+      </w:pPr>
+      <w:r>
+        <w:rPr>
+          <w:rFonts w:ascii="Courier New" w:eastAsia="Times New Roman" w:hAnsi="Courier New" w:cs="Courier New"/>
+          <w:color w:val="000000"/>
+          <w:sz w:val="18"/>
+          <w:szCs w:val="18"/>
+        </w:rPr>
+        <w:t>            </w:t>
+      </w:r>
+      <w:r>
+        <w:rPr>
+          <w:rFonts w:ascii="Courier New" w:eastAsia="Times New Roman" w:hAnsi="Courier New" w:cs="Courier New"/>
+          <w:color w:val="000000"/>
+          <w:sz w:val="18"/>
+          <w:szCs w:val="18"/>
+        </w:rPr>
+        <w:tab/>
+      </w:r>
+      <w:r>
+        <w:rPr>
+          <w:rFonts w:ascii="Courier New" w:eastAsia="Times New Roman" w:hAnsi="Courier New" w:cs="Courier New"/>
+          <w:color w:val="000000"/>
+          <w:sz w:val="18"/>
+          <w:szCs w:val="18"/>
+        </w:rPr>
+        <w:tab/>
+      </w:r>
+      <w:r>
+        <w:rPr>
+          <w:rFonts w:ascii="Courier New" w:eastAsia="Times New Roman" w:hAnsi="Courier New" w:cs="Courier New"/>
+          <w:color w:val="000000"/>
+          <w:sz w:val="18"/>
+          <w:szCs w:val="18"/>
+        </w:rPr>
+        <w:tab/>
+      </w:r>
+      <w:r>
+        <w:rPr>
+          <w:rFonts w:ascii="Courier New" w:eastAsia="Times New Roman" w:hAnsi="Courier New" w:cs="Courier New"/>
+          <w:color w:val="000000"/>
+          <w:sz w:val="18"/>
+          <w:szCs w:val="18"/>
+        </w:rPr>
+        <w:tab/>
+      </w:r>
+      <w:r>
+        <w:rPr>
+          <w:rFonts w:ascii="Courier New" w:eastAsia="Times New Roman" w:hAnsi="Courier New" w:cs="Courier New"/>
+          <w:color w:val="A31515"/>
+          <w:sz w:val="18"/>
+          <w:szCs w:val="18"/>
+        </w:rPr>
+        <w:t>"name"</w:t>
+      </w:r>
+      <w:r>
+        <w:rPr>
+          <w:rFonts w:ascii="Courier New" w:eastAsia="Times New Roman" w:hAnsi="Courier New" w:cs="Courier New"/>
+          <w:color w:val="000000"/>
+          <w:sz w:val="18"/>
+          <w:szCs w:val="18"/>
+        </w:rPr>
+        <w:t>: </w:t>
+      </w:r>
+      <w:r>
+        <w:rPr>
+          <w:rFonts w:ascii="Courier New" w:eastAsia="Times New Roman" w:hAnsi="Courier New" w:cs="Courier New"/>
+          <w:color w:val="0451A5"/>
+          <w:sz w:val="18"/>
+          <w:szCs w:val="18"/>
+        </w:rPr>
+        <w:t>"Bench Press"</w:t>
+      </w:r>
+      <w:r>
+        <w:rPr>
+          <w:rFonts w:ascii="Courier New" w:eastAsia="Times New Roman" w:hAnsi="Courier New" w:cs="Courier New"/>
+          <w:color w:val="000000"/>
+          <w:sz w:val="18"/>
+          <w:szCs w:val="18"/>
+        </w:rPr>
+        <w:t>,</w:t>
+      </w:r>
+    </w:p>
+    <w:p>
+      <w:pPr>
+        <w:shd w:val="clear" w:color="auto" w:fill="FFFFFE"/>
+        <w:spacing w:after="0" w:line="240" w:lineRule="atLeast"/>
+        <w:rPr>
+          <w:rFonts w:ascii="Courier New" w:eastAsia="Times New Roman" w:hAnsi="Courier New" w:cs="Courier New"/>
+          <w:color w:val="0451A5"/>
+          <w:sz w:val="18"/>
+          <w:szCs w:val="18"/>
+        </w:rPr>
+      </w:pPr>
+      <w:r>
+        <w:rPr>
+          <w:rFonts w:ascii="Courier New" w:eastAsia="Times New Roman" w:hAnsi="Courier New" w:cs="Courier New"/>
+          <w:color w:val="000000"/>
+          <w:sz w:val="18"/>
+          <w:szCs w:val="18"/>
+        </w:rPr>
+        <w:t>            </w:t>
+      </w:r>
+      <w:r>
+        <w:rPr>
+          <w:rFonts w:ascii="Courier New" w:eastAsia="Times New Roman" w:hAnsi="Courier New" w:cs="Courier New"/>
+          <w:color w:val="000000"/>
+          <w:sz w:val="18"/>
+          <w:szCs w:val="18"/>
+        </w:rPr>
+        <w:tab/>
+      </w:r>
+      <w:r>
+        <w:rPr>
+          <w:rFonts w:ascii="Courier New" w:eastAsia="Times New Roman" w:hAnsi="Courier New" w:cs="Courier New"/>
+          <w:color w:val="000000"/>
+          <w:sz w:val="18"/>
+          <w:szCs w:val="18"/>
+        </w:rPr>
+        <w:tab/>
+      </w:r>
+      <w:r>
+        <w:rPr>
+          <w:rFonts w:ascii="Courier New" w:eastAsia="Times New Roman" w:hAnsi="Courier New" w:cs="Courier New"/>
+          <w:color w:val="000000"/>
+          <w:sz w:val="18"/>
+          <w:szCs w:val="18"/>
+        </w:rPr>
+        <w:tab/>
+      </w:r>
+      <w:r>
+        <w:rPr>
+          <w:rFonts w:ascii="Courier New" w:eastAsia="Times New Roman" w:hAnsi="Courier New" w:cs="Courier New"/>
+          <w:color w:val="000000"/>
+          <w:sz w:val="18"/>
+          <w:szCs w:val="18"/>
+        </w:rPr>
+        <w:tab/>
+      </w:r>
+      <w:r>
+        <w:rPr>
+          <w:rFonts w:ascii="Courier New" w:eastAsia="Times New Roman" w:hAnsi="Courier New" w:cs="Courier New"/>
+          <w:color w:val="A31515"/>
+          <w:sz w:val="18"/>
+          <w:szCs w:val="18"/>
+        </w:rPr>
+        <w:t>"image"</w:t>
+      </w:r>
+      <w:r>
+        <w:rPr>
+          <w:rFonts w:ascii="Courier New" w:eastAsia="Times New Roman" w:hAnsi="Courier New" w:cs="Courier New"/>
+          <w:color w:val="000000"/>
+          <w:sz w:val="18"/>
+          <w:szCs w:val="18"/>
+        </w:rPr>
+        <w:t>: </w:t>
+      </w:r>
+      <w:r>
+        <w:rPr>
+          <w:rFonts w:ascii="Courier New" w:eastAsia="Times New Roman" w:hAnsi="Courier New" w:cs="Courier New"/>
+          <w:color w:val="0451A5"/>
+          <w:sz w:val="18"/>
+          <w:szCs w:val="18"/>
+        </w:rPr>
+        <w:t>"</w:t>
+      </w:r>
+      <w:r>
+        <w:rPr>
+          <w:rFonts w:ascii="Courier New" w:eastAsia="Times New Roman" w:hAnsi="Courier New" w:cs="Courier New"/>
+          <w:color w:val="0451A5"/>
+          <w:sz w:val="18"/>
+          <w:szCs w:val="18"/>
+        </w:rPr>
+        <w:t>base64 image of exercise</w:t>
+      </w:r>
+      <w:r>
+        <w:rPr>
+          <w:rFonts w:ascii="Courier New" w:eastAsia="Times New Roman" w:hAnsi="Courier New" w:cs="Courier New"/>
+          <w:color w:val="0451A5"/>
+          <w:sz w:val="18"/>
+          <w:szCs w:val="18"/>
+        </w:rPr>
+        <w:t>"</w:t>
+      </w:r>
+    </w:p>
+    <w:p>
+      <w:pPr>
+        <w:pStyle w:val="ListParagraph"/>
+        <w:shd w:val="clear" w:color="auto" w:fill="FFFFFE"/>
+        <w:spacing w:line="240" w:lineRule="atLeast"/>
+        <w:rPr>
+          <w:rFonts w:ascii="Courier New" w:eastAsia="Times New Roman" w:hAnsi="Courier New" w:cs="Courier New"/>
+          <w:color w:val="000000"/>
+          <w:sz w:val="18"/>
+          <w:szCs w:val="18"/>
+        </w:rPr>
+      </w:pPr>
+      <w:r>
+        <w:rPr>
+          <w:rFonts w:ascii="Courier New" w:eastAsia="Times New Roman" w:hAnsi="Courier New" w:cs="Courier New"/>
+          <w:color w:val="0451A5"/>
+          <w:sz w:val="18"/>
+          <w:szCs w:val="18"/>
+        </w:rPr>
+        <w:tab/>
+      </w:r>
+      <w:r>
+        <w:rPr>
+          <w:rFonts w:ascii="Courier New" w:eastAsia="Times New Roman" w:hAnsi="Courier New" w:cs="Courier New"/>
+          <w:color w:val="0451A5"/>
+          <w:sz w:val="18"/>
+          <w:szCs w:val="18"/>
+        </w:rPr>
+        <w:tab/>
+      </w:r>
+      <w:r>
+        <w:rPr>
+          <w:rFonts w:ascii="Courier New" w:eastAsia="Times New Roman" w:hAnsi="Courier New" w:cs="Courier New"/>
+          <w:color w:val="0451A5"/>
+          <w:sz w:val="18"/>
+          <w:szCs w:val="18"/>
+        </w:rPr>
+        <w:tab/>
+      </w:r>
+      <w:r>
+        <w:rPr>
+          <w:rFonts w:ascii="Courier New" w:eastAsia="Times New Roman" w:hAnsi="Courier New" w:cs="Courier New"/>
+          <w:color w:val="000000"/>
+          <w:sz w:val="18"/>
+          <w:szCs w:val="18"/>
+        </w:rPr>
+        <w:t>}</w:t>
+      </w:r>
+      <w:r>
+        <w:rPr>
+          <w:rFonts w:ascii="Courier New" w:eastAsia="Times New Roman" w:hAnsi="Courier New" w:cs="Courier New"/>
+          <w:color w:val="000000"/>
+          <w:sz w:val="18"/>
+          <w:szCs w:val="18"/>
+        </w:rPr>
+        <w:t>,</w:t>
+      </w:r>
+    </w:p>
+    <w:p>
+      <w:pPr>
+        <w:pStyle w:val="ListParagraph"/>
+        <w:shd w:val="clear" w:color="auto" w:fill="FFFFFE"/>
+        <w:spacing w:line="240" w:lineRule="atLeast"/>
+        <w:rPr>
+          <w:rFonts w:ascii="Courier New" w:eastAsia="Times New Roman" w:hAnsi="Courier New" w:cs="Courier New"/>
+          <w:color w:val="000000"/>
+          <w:sz w:val="18"/>
+          <w:szCs w:val="18"/>
+        </w:rPr>
+      </w:pPr>
+      <w:r>
+        <w:rPr>
+          <w:rFonts w:ascii="Courier New" w:eastAsia="Times New Roman" w:hAnsi="Courier New" w:cs="Courier New"/>
+          <w:color w:val="000000"/>
+          <w:sz w:val="18"/>
+          <w:szCs w:val="18"/>
+        </w:rPr>
+        <w:tab/>
+      </w:r>
+      <w:r>
+        <w:rPr>
+          <w:rFonts w:ascii="Courier New" w:eastAsia="Times New Roman" w:hAnsi="Courier New" w:cs="Courier New"/>
+          <w:color w:val="000000"/>
+          <w:sz w:val="18"/>
+          <w:szCs w:val="18"/>
+        </w:rPr>
+        <w:tab/>
+      </w:r>
+      <w:r>
+        <w:rPr>
+          <w:rFonts w:ascii="Courier New" w:eastAsia="Times New Roman" w:hAnsi="Courier New" w:cs="Courier New"/>
+          <w:color w:val="000000"/>
+          <w:sz w:val="18"/>
+          <w:szCs w:val="18"/>
+        </w:rPr>
+        <w:tab/>
+        <w:t>……</w:t>
+      </w:r>
+    </w:p>
+    <w:p>
+      <w:pPr>
+        <w:pStyle w:val="ListParagraph"/>
+        <w:shd w:val="clear" w:color="auto" w:fill="FFFFFE"/>
+        <w:spacing w:line="240" w:lineRule="atLeast"/>
+        <w:rPr>
+          <w:rFonts w:ascii="Courier New" w:eastAsia="Times New Roman" w:hAnsi="Courier New" w:cs="Courier New"/>
+          <w:color w:val="000000"/>
+          <w:sz w:val="18"/>
+          <w:szCs w:val="18"/>
+        </w:rPr>
+      </w:pPr>
+      <w:r>
+        <w:rPr>
+          <w:rFonts w:ascii="Courier New" w:eastAsia="Times New Roman" w:hAnsi="Courier New" w:cs="Courier New"/>
+          <w:color w:val="000000"/>
+          <w:sz w:val="18"/>
+          <w:szCs w:val="18"/>
+        </w:rPr>
+        <w:tab/>
+      </w:r>
+      <w:r>
+        <w:rPr>
+          <w:rFonts w:ascii="Courier New" w:eastAsia="Times New Roman" w:hAnsi="Courier New" w:cs="Courier New"/>
+          <w:color w:val="000000"/>
+          <w:sz w:val="18"/>
+          <w:szCs w:val="18"/>
+        </w:rPr>
+        <w:tab/>
+      </w:r>
+      <w:r>
+        <w:rPr>
+          <w:rFonts w:ascii="Courier New" w:eastAsia="Times New Roman" w:hAnsi="Courier New" w:cs="Courier New"/>
+          <w:color w:val="000000"/>
+          <w:sz w:val="18"/>
+          <w:szCs w:val="18"/>
+        </w:rPr>
+        <w:tab/>
+        <w:t>……</w:t>
+      </w:r>
+    </w:p>
+    <w:p>
+      <w:pPr>
+        <w:shd w:val="clear" w:color="auto" w:fill="FFFFFE"/>
+        <w:spacing w:after="0" w:line="240" w:lineRule="atLeast"/>
+        <w:rPr>
+          <w:rFonts w:ascii="Courier New" w:eastAsia="Times New Roman" w:hAnsi="Courier New" w:cs="Courier New"/>
+          <w:color w:val="000000"/>
+          <w:sz w:val="18"/>
+          <w:szCs w:val="18"/>
+        </w:rPr>
+      </w:pPr>
+      <w:r>
+        <w:rPr>
+          <w:rFonts w:ascii="Courier New" w:eastAsia="Times New Roman" w:hAnsi="Courier New" w:cs="Courier New"/>
+          <w:color w:val="000000"/>
+          <w:sz w:val="18"/>
+          <w:szCs w:val="18"/>
+        </w:rPr>
+        <w:tab/>
+      </w:r>
+      <w:r>
+        <w:rPr>
+          <w:rFonts w:ascii="Courier New" w:eastAsia="Times New Roman" w:hAnsi="Courier New" w:cs="Courier New"/>
+          <w:color w:val="000000"/>
+          <w:sz w:val="18"/>
+          <w:szCs w:val="18"/>
+        </w:rPr>
+        <w:tab/>
+      </w:r>
+      <w:r>
+        <w:rPr>
+          <w:rFonts w:ascii="Courier New" w:eastAsia="Times New Roman" w:hAnsi="Courier New" w:cs="Courier New"/>
+          <w:color w:val="000000"/>
+          <w:sz w:val="18"/>
+          <w:szCs w:val="18"/>
+        </w:rPr>
+        <w:tab/>
+      </w:r>
+      <w:r>
+        <w:rPr>
+          <w:rFonts w:ascii="Courier New" w:eastAsia="Times New Roman" w:hAnsi="Courier New" w:cs="Courier New"/>
+          <w:color w:val="000000"/>
+          <w:sz w:val="18"/>
+          <w:szCs w:val="18"/>
+        </w:rPr>
+        <w:tab/>
+      </w:r>
+      <w:r>
+        <w:rPr>
+          <w:rFonts w:ascii="Courier New" w:eastAsia="Times New Roman" w:hAnsi="Courier New" w:cs="Courier New"/>
+          <w:color w:val="A31515"/>
+          <w:sz w:val="18"/>
+          <w:szCs w:val="18"/>
+        </w:rPr>
+        <w:t>"</w:t>
+      </w:r>
+      <w:proofErr w:type="spellStart"/>
+      <w:r>
+        <w:rPr>
+          <w:rFonts w:ascii="Courier New" w:eastAsia="Times New Roman" w:hAnsi="Courier New" w:cs="Courier New"/>
+          <w:color w:val="A31515"/>
+          <w:sz w:val="18"/>
+          <w:szCs w:val="18"/>
+        </w:rPr>
+        <w:t>ex</w:t>
+      </w:r>
+      <w:r>
+        <w:rPr>
+          <w:rFonts w:ascii="Courier New" w:eastAsia="Times New Roman" w:hAnsi="Courier New" w:cs="Courier New"/>
+          <w:color w:val="A31515"/>
+          <w:sz w:val="18"/>
+          <w:szCs w:val="18"/>
+        </w:rPr>
+        <w:t>n</w:t>
+      </w:r>
+      <w:proofErr w:type="spellEnd"/>
+      <w:r>
+        <w:rPr>
+          <w:rFonts w:ascii="Courier New" w:eastAsia="Times New Roman" w:hAnsi="Courier New" w:cs="Courier New"/>
+          <w:color w:val="A31515"/>
+          <w:sz w:val="18"/>
+          <w:szCs w:val="18"/>
+        </w:rPr>
+        <w:t>"</w:t>
+      </w:r>
+      <w:r>
+        <w:rPr>
+          <w:rFonts w:ascii="Courier New" w:eastAsia="Times New Roman" w:hAnsi="Courier New" w:cs="Courier New"/>
+          <w:color w:val="000000"/>
+          <w:sz w:val="18"/>
+          <w:szCs w:val="18"/>
+        </w:rPr>
+        <w:t>: {</w:t>
+      </w:r>
+    </w:p>
+    <w:p>
+      <w:pPr>
+        <w:shd w:val="clear" w:color="auto" w:fill="FFFFFE"/>
+        <w:spacing w:after="0" w:line="240" w:lineRule="atLeast"/>
+        <w:rPr>
+          <w:rFonts w:ascii="Courier New" w:eastAsia="Times New Roman" w:hAnsi="Courier New" w:cs="Courier New"/>
+          <w:color w:val="000000"/>
+          <w:sz w:val="18"/>
+          <w:szCs w:val="18"/>
+        </w:rPr>
+      </w:pPr>
+      <w:r>
+        <w:rPr>
+          <w:rFonts w:ascii="Courier New" w:eastAsia="Times New Roman" w:hAnsi="Courier New" w:cs="Courier New"/>
+          <w:color w:val="000000"/>
+          <w:sz w:val="18"/>
+          <w:szCs w:val="18"/>
+        </w:rPr>
+        <w:t>            </w:t>
+      </w:r>
+      <w:r>
+        <w:rPr>
+          <w:rFonts w:ascii="Courier New" w:eastAsia="Times New Roman" w:hAnsi="Courier New" w:cs="Courier New"/>
+          <w:color w:val="000000"/>
+          <w:sz w:val="18"/>
+          <w:szCs w:val="18"/>
+        </w:rPr>
+        <w:tab/>
+      </w:r>
+      <w:r>
+        <w:rPr>
+          <w:rFonts w:ascii="Courier New" w:eastAsia="Times New Roman" w:hAnsi="Courier New" w:cs="Courier New"/>
+          <w:color w:val="000000"/>
+          <w:sz w:val="18"/>
+          <w:szCs w:val="18"/>
+        </w:rPr>
+        <w:tab/>
+      </w:r>
+      <w:r>
+        <w:rPr>
+          <w:rFonts w:ascii="Courier New" w:eastAsia="Times New Roman" w:hAnsi="Courier New" w:cs="Courier New"/>
+          <w:color w:val="000000"/>
+          <w:sz w:val="18"/>
+          <w:szCs w:val="18"/>
+        </w:rPr>
+        <w:tab/>
+      </w:r>
+      <w:r>
+        <w:rPr>
+          <w:rFonts w:ascii="Courier New" w:eastAsia="Times New Roman" w:hAnsi="Courier New" w:cs="Courier New"/>
+          <w:color w:val="000000"/>
+          <w:sz w:val="18"/>
+          <w:szCs w:val="18"/>
+        </w:rPr>
+        <w:tab/>
+      </w:r>
+      <w:r>
+        <w:rPr>
+          <w:rFonts w:ascii="Courier New" w:eastAsia="Times New Roman" w:hAnsi="Courier New" w:cs="Courier New"/>
+          <w:color w:val="A31515"/>
+          <w:sz w:val="18"/>
+          <w:szCs w:val="18"/>
+        </w:rPr>
+        <w:t>"exercise"</w:t>
+      </w:r>
+      <w:r>
+        <w:rPr>
+          <w:rFonts w:ascii="Courier New" w:eastAsia="Times New Roman" w:hAnsi="Courier New" w:cs="Courier New"/>
+          <w:color w:val="000000"/>
+          <w:sz w:val="18"/>
+          <w:szCs w:val="18"/>
+        </w:rPr>
+        <w:t>: </w:t>
+      </w:r>
+      <w:r>
+        <w:rPr>
+          <w:rFonts w:ascii="Courier New" w:eastAsia="Times New Roman" w:hAnsi="Courier New" w:cs="Courier New"/>
+          <w:color w:val="0451A5"/>
+          <w:sz w:val="18"/>
+          <w:szCs w:val="18"/>
+        </w:rPr>
+        <w:t>"</w:t>
+      </w:r>
+      <w:proofErr w:type="spellStart"/>
+      <w:r>
+        <w:rPr>
+          <w:rFonts w:ascii="Courier New" w:eastAsia="Times New Roman" w:hAnsi="Courier New" w:cs="Courier New"/>
+          <w:color w:val="0451A5"/>
+          <w:sz w:val="18"/>
+          <w:szCs w:val="18"/>
+        </w:rPr>
+        <w:t>exr</w:t>
+      </w:r>
+      <w:r>
+        <w:rPr>
+          <w:rFonts w:ascii="Courier New" w:eastAsia="Times New Roman" w:hAnsi="Courier New" w:cs="Courier New"/>
+          <w:color w:val="0451A5"/>
+          <w:sz w:val="18"/>
+          <w:szCs w:val="18"/>
+        </w:rPr>
+        <w:t>n</w:t>
+      </w:r>
+      <w:proofErr w:type="spellEnd"/>
+      <w:r>
+        <w:rPr>
+          <w:rFonts w:ascii="Courier New" w:eastAsia="Times New Roman" w:hAnsi="Courier New" w:cs="Courier New"/>
+          <w:color w:val="0451A5"/>
+          <w:sz w:val="18"/>
+          <w:szCs w:val="18"/>
+        </w:rPr>
+        <w:t>"</w:t>
+      </w:r>
+      <w:r>
+        <w:rPr>
+          <w:rFonts w:ascii="Courier New" w:eastAsia="Times New Roman" w:hAnsi="Courier New" w:cs="Courier New"/>
+          <w:color w:val="000000"/>
+          <w:sz w:val="18"/>
+          <w:szCs w:val="18"/>
+        </w:rPr>
+        <w:t>,</w:t>
+      </w:r>
+    </w:p>
+    <w:p>
+      <w:pPr>
+        <w:shd w:val="clear" w:color="auto" w:fill="FFFFFE"/>
+        <w:spacing w:after="0" w:line="240" w:lineRule="atLeast"/>
+        <w:rPr>
+          <w:rFonts w:ascii="Courier New" w:eastAsia="Times New Roman" w:hAnsi="Courier New" w:cs="Courier New"/>
+          <w:color w:val="000000"/>
+          <w:sz w:val="18"/>
+          <w:szCs w:val="18"/>
+        </w:rPr>
+      </w:pPr>
+      <w:r>
+        <w:rPr>
+          <w:rFonts w:ascii="Courier New" w:eastAsia="Times New Roman" w:hAnsi="Courier New" w:cs="Courier New"/>
+          <w:color w:val="000000"/>
+          <w:sz w:val="18"/>
+          <w:szCs w:val="18"/>
+        </w:rPr>
+        <w:t>            </w:t>
+      </w:r>
+      <w:r>
+        <w:rPr>
+          <w:rFonts w:ascii="Courier New" w:eastAsia="Times New Roman" w:hAnsi="Courier New" w:cs="Courier New"/>
+          <w:color w:val="000000"/>
+          <w:sz w:val="18"/>
+          <w:szCs w:val="18"/>
+        </w:rPr>
+        <w:tab/>
+      </w:r>
+      <w:r>
+        <w:rPr>
+          <w:rFonts w:ascii="Courier New" w:eastAsia="Times New Roman" w:hAnsi="Courier New" w:cs="Courier New"/>
+          <w:color w:val="000000"/>
+          <w:sz w:val="18"/>
+          <w:szCs w:val="18"/>
+        </w:rPr>
+        <w:tab/>
+      </w:r>
+      <w:r>
+        <w:rPr>
+          <w:rFonts w:ascii="Courier New" w:eastAsia="Times New Roman" w:hAnsi="Courier New" w:cs="Courier New"/>
+          <w:color w:val="000000"/>
+          <w:sz w:val="18"/>
+          <w:szCs w:val="18"/>
+        </w:rPr>
+        <w:tab/>
+      </w:r>
+      <w:r>
+        <w:rPr>
+          <w:rFonts w:ascii="Courier New" w:eastAsia="Times New Roman" w:hAnsi="Courier New" w:cs="Courier New"/>
+          <w:color w:val="000000"/>
+          <w:sz w:val="18"/>
+          <w:szCs w:val="18"/>
+        </w:rPr>
+        <w:tab/>
+      </w:r>
+      <w:r>
+        <w:rPr>
+          <w:rFonts w:ascii="Courier New" w:eastAsia="Times New Roman" w:hAnsi="Courier New" w:cs="Courier New"/>
+          <w:color w:val="A31515"/>
+          <w:sz w:val="18"/>
+          <w:szCs w:val="18"/>
+        </w:rPr>
+        <w:t>"sets"</w:t>
+      </w:r>
+      <w:r>
+        <w:rPr>
+          <w:rFonts w:ascii="Courier New" w:eastAsia="Times New Roman" w:hAnsi="Courier New" w:cs="Courier New"/>
+          <w:color w:val="000000"/>
+          <w:sz w:val="18"/>
+          <w:szCs w:val="18"/>
+        </w:rPr>
+        <w:t>: </w:t>
+      </w:r>
+      <w:r>
+        <w:rPr>
+          <w:rFonts w:ascii="Courier New" w:eastAsia="Times New Roman" w:hAnsi="Courier New" w:cs="Courier New"/>
+          <w:color w:val="0451A5"/>
+          <w:sz w:val="18"/>
+          <w:szCs w:val="18"/>
+        </w:rPr>
+        <w:t>"</w:t>
+      </w:r>
+      <w:r>
+        <w:rPr>
+          <w:rFonts w:ascii="Courier New" w:eastAsia="Times New Roman" w:hAnsi="Courier New" w:cs="Courier New"/>
+          <w:color w:val="0451A5"/>
+          <w:sz w:val="18"/>
+          <w:szCs w:val="18"/>
+        </w:rPr>
+        <w:t>3</w:t>
+      </w:r>
+      <w:r>
+        <w:rPr>
+          <w:rFonts w:ascii="Courier New" w:eastAsia="Times New Roman" w:hAnsi="Courier New" w:cs="Courier New"/>
+          <w:color w:val="0451A5"/>
+          <w:sz w:val="18"/>
+          <w:szCs w:val="18"/>
+        </w:rPr>
+        <w:t>"</w:t>
+      </w:r>
+      <w:r>
+        <w:rPr>
+          <w:rFonts w:ascii="Courier New" w:eastAsia="Times New Roman" w:hAnsi="Courier New" w:cs="Courier New"/>
+          <w:color w:val="000000"/>
+          <w:sz w:val="18"/>
+          <w:szCs w:val="18"/>
+        </w:rPr>
+        <w:t>,</w:t>
+      </w:r>
+    </w:p>
+    <w:p>
+      <w:pPr>
+        <w:shd w:val="clear" w:color="auto" w:fill="FFFFFE"/>
+        <w:spacing w:after="0" w:line="240" w:lineRule="atLeast"/>
+        <w:rPr>
+          <w:rFonts w:ascii="Courier New" w:eastAsia="Times New Roman" w:hAnsi="Courier New" w:cs="Courier New"/>
+          <w:color w:val="000000"/>
+          <w:sz w:val="18"/>
+          <w:szCs w:val="18"/>
+        </w:rPr>
+      </w:pPr>
+      <w:r>
+        <w:rPr>
+          <w:rFonts w:ascii="Courier New" w:eastAsia="Times New Roman" w:hAnsi="Courier New" w:cs="Courier New"/>
+          <w:color w:val="000000"/>
+          <w:sz w:val="18"/>
+          <w:szCs w:val="18"/>
+        </w:rPr>
+        <w:t>            </w:t>
+      </w:r>
+      <w:r>
+        <w:rPr>
+          <w:rFonts w:ascii="Courier New" w:eastAsia="Times New Roman" w:hAnsi="Courier New" w:cs="Courier New"/>
+          <w:color w:val="000000"/>
+          <w:sz w:val="18"/>
+          <w:szCs w:val="18"/>
+        </w:rPr>
+        <w:tab/>
+      </w:r>
+      <w:r>
+        <w:rPr>
+          <w:rFonts w:ascii="Courier New" w:eastAsia="Times New Roman" w:hAnsi="Courier New" w:cs="Courier New"/>
+          <w:color w:val="000000"/>
+          <w:sz w:val="18"/>
+          <w:szCs w:val="18"/>
+        </w:rPr>
+        <w:tab/>
+      </w:r>
+      <w:r>
+        <w:rPr>
+          <w:rFonts w:ascii="Courier New" w:eastAsia="Times New Roman" w:hAnsi="Courier New" w:cs="Courier New"/>
+          <w:color w:val="000000"/>
+          <w:sz w:val="18"/>
+          <w:szCs w:val="18"/>
+        </w:rPr>
+        <w:tab/>
+      </w:r>
+      <w:r>
+        <w:rPr>
+          <w:rFonts w:ascii="Courier New" w:eastAsia="Times New Roman" w:hAnsi="Courier New" w:cs="Courier New"/>
+          <w:color w:val="000000"/>
+          <w:sz w:val="18"/>
+          <w:szCs w:val="18"/>
+        </w:rPr>
+        <w:tab/>
+      </w:r>
+      <w:r>
+        <w:rPr>
+          <w:rFonts w:ascii="Courier New" w:eastAsia="Times New Roman" w:hAnsi="Courier New" w:cs="Courier New"/>
+          <w:color w:val="A31515"/>
+          <w:sz w:val="18"/>
+          <w:szCs w:val="18"/>
+        </w:rPr>
+        <w:t>"reps"</w:t>
+      </w:r>
+      <w:r>
+        <w:rPr>
+          <w:rFonts w:ascii="Courier New" w:eastAsia="Times New Roman" w:hAnsi="Courier New" w:cs="Courier New"/>
+          <w:color w:val="000000"/>
+          <w:sz w:val="18"/>
+          <w:szCs w:val="18"/>
+        </w:rPr>
+        <w:t>: </w:t>
+      </w:r>
+      <w:r>
+        <w:rPr>
+          <w:rFonts w:ascii="Courier New" w:eastAsia="Times New Roman" w:hAnsi="Courier New" w:cs="Courier New"/>
+          <w:color w:val="0451A5"/>
+          <w:sz w:val="18"/>
+          <w:szCs w:val="18"/>
+        </w:rPr>
+        <w:t>"1</w:t>
+      </w:r>
+      <w:r>
+        <w:rPr>
+          <w:rFonts w:ascii="Courier New" w:eastAsia="Times New Roman" w:hAnsi="Courier New" w:cs="Courier New"/>
+          <w:color w:val="0451A5"/>
+          <w:sz w:val="18"/>
+          <w:szCs w:val="18"/>
+        </w:rPr>
+        <w:t>2</w:t>
+      </w:r>
+      <w:r>
+        <w:rPr>
+          <w:rFonts w:ascii="Courier New" w:eastAsia="Times New Roman" w:hAnsi="Courier New" w:cs="Courier New"/>
+          <w:color w:val="0451A5"/>
+          <w:sz w:val="18"/>
+          <w:szCs w:val="18"/>
+        </w:rPr>
+        <w:t>"</w:t>
+      </w:r>
+      <w:r>
+        <w:rPr>
+          <w:rFonts w:ascii="Courier New" w:eastAsia="Times New Roman" w:hAnsi="Courier New" w:cs="Courier New"/>
+          <w:color w:val="000000"/>
+          <w:sz w:val="18"/>
+          <w:szCs w:val="18"/>
+        </w:rPr>
+        <w:t>,</w:t>
+      </w:r>
+    </w:p>
+    <w:p>
+      <w:pPr>
+        <w:shd w:val="clear" w:color="auto" w:fill="FFFFFE"/>
+        <w:spacing w:after="0" w:line="240" w:lineRule="atLeast"/>
+        <w:rPr>
+          <w:rFonts w:ascii="Courier New" w:eastAsia="Times New Roman" w:hAnsi="Courier New" w:cs="Courier New"/>
+          <w:color w:val="000000"/>
+          <w:sz w:val="18"/>
+          <w:szCs w:val="18"/>
+        </w:rPr>
+      </w:pPr>
+      <w:r>
+        <w:rPr>
+          <w:rFonts w:ascii="Courier New" w:eastAsia="Times New Roman" w:hAnsi="Courier New" w:cs="Courier New"/>
+          <w:color w:val="000000"/>
+          <w:sz w:val="18"/>
+          <w:szCs w:val="18"/>
+        </w:rPr>
+        <w:t>            </w:t>
+      </w:r>
+      <w:r>
+        <w:rPr>
+          <w:rFonts w:ascii="Courier New" w:eastAsia="Times New Roman" w:hAnsi="Courier New" w:cs="Courier New"/>
+          <w:color w:val="000000"/>
+          <w:sz w:val="18"/>
+          <w:szCs w:val="18"/>
+        </w:rPr>
+        <w:tab/>
+      </w:r>
+      <w:r>
+        <w:rPr>
+          <w:rFonts w:ascii="Courier New" w:eastAsia="Times New Roman" w:hAnsi="Courier New" w:cs="Courier New"/>
+          <w:color w:val="000000"/>
+          <w:sz w:val="18"/>
+          <w:szCs w:val="18"/>
+        </w:rPr>
+        <w:tab/>
+      </w:r>
+      <w:r>
+        <w:rPr>
+          <w:rFonts w:ascii="Courier New" w:eastAsia="Times New Roman" w:hAnsi="Courier New" w:cs="Courier New"/>
+          <w:color w:val="000000"/>
+          <w:sz w:val="18"/>
+          <w:szCs w:val="18"/>
+        </w:rPr>
+        <w:tab/>
+      </w:r>
+      <w:r>
+        <w:rPr>
+          <w:rFonts w:ascii="Courier New" w:eastAsia="Times New Roman" w:hAnsi="Courier New" w:cs="Courier New"/>
+          <w:color w:val="000000"/>
+          <w:sz w:val="18"/>
+          <w:szCs w:val="18"/>
+        </w:rPr>
+        <w:tab/>
+      </w:r>
+      <w:r>
+        <w:rPr>
+          <w:rFonts w:ascii="Courier New" w:eastAsia="Times New Roman" w:hAnsi="Courier New" w:cs="Courier New"/>
+          <w:color w:val="A31515"/>
+          <w:sz w:val="18"/>
+          <w:szCs w:val="18"/>
+        </w:rPr>
+        <w:t>"notes"</w:t>
+      </w:r>
+      <w:r>
+        <w:rPr>
+          <w:rFonts w:ascii="Courier New" w:eastAsia="Times New Roman" w:hAnsi="Courier New" w:cs="Courier New"/>
+          <w:color w:val="000000"/>
+          <w:sz w:val="18"/>
+          <w:szCs w:val="18"/>
+        </w:rPr>
+        <w:t>: </w:t>
+      </w:r>
+      <w:r>
+        <w:rPr>
+          <w:rFonts w:ascii="Courier New" w:eastAsia="Times New Roman" w:hAnsi="Courier New" w:cs="Courier New"/>
+          <w:color w:val="0451A5"/>
+          <w:sz w:val="18"/>
+          <w:szCs w:val="18"/>
+        </w:rPr>
+        <w:t>"</w:t>
+      </w:r>
+      <w:r>
+        <w:rPr>
+          <w:rFonts w:ascii="Courier New" w:eastAsia="Times New Roman" w:hAnsi="Courier New" w:cs="Courier New"/>
+          <w:color w:val="0451A5"/>
+          <w:sz w:val="18"/>
+          <w:szCs w:val="18"/>
+        </w:rPr>
+        <w:t>description about nth exercise</w:t>
+      </w:r>
+      <w:r>
+        <w:rPr>
+          <w:rFonts w:ascii="Courier New" w:eastAsia="Times New Roman" w:hAnsi="Courier New" w:cs="Courier New"/>
+          <w:color w:val="0451A5"/>
+          <w:sz w:val="18"/>
+          <w:szCs w:val="18"/>
+        </w:rPr>
+        <w:t xml:space="preserve"> for </w:t>
+      </w:r>
+      <w:proofErr w:type="spellStart"/>
+      <w:r>
+        <w:rPr>
+          <w:rFonts w:ascii="Courier New" w:eastAsia="Times New Roman" w:hAnsi="Courier New" w:cs="Courier New"/>
+          <w:color w:val="0451A5"/>
+          <w:sz w:val="18"/>
+          <w:szCs w:val="18"/>
+        </w:rPr>
+        <w:t>monday</w:t>
+      </w:r>
+      <w:proofErr w:type="spellEnd"/>
+      <w:r>
+        <w:rPr>
+          <w:rFonts w:ascii="Courier New" w:eastAsia="Times New Roman" w:hAnsi="Courier New" w:cs="Courier New"/>
+          <w:color w:val="0451A5"/>
+          <w:sz w:val="18"/>
+          <w:szCs w:val="18"/>
+        </w:rPr>
+        <w:t>"</w:t>
+      </w:r>
+      <w:r>
+        <w:rPr>
+          <w:rFonts w:ascii="Courier New" w:eastAsia="Times New Roman" w:hAnsi="Courier New" w:cs="Courier New"/>
+          <w:color w:val="000000"/>
+          <w:sz w:val="18"/>
+          <w:szCs w:val="18"/>
+        </w:rPr>
+        <w:t>,</w:t>
+      </w:r>
+    </w:p>
+    <w:p>
+      <w:pPr>
+        <w:shd w:val="clear" w:color="auto" w:fill="FFFFFE"/>
+        <w:spacing w:after="0" w:line="240" w:lineRule="atLeast"/>
+        <w:rPr>
+          <w:rFonts w:ascii="Courier New" w:eastAsia="Times New Roman" w:hAnsi="Courier New" w:cs="Courier New"/>
+          <w:color w:val="000000"/>
+          <w:sz w:val="18"/>
+          <w:szCs w:val="18"/>
+        </w:rPr>
+      </w:pPr>
+      <w:r>
+        <w:rPr>
+          <w:rFonts w:ascii="Courier New" w:eastAsia="Times New Roman" w:hAnsi="Courier New" w:cs="Courier New"/>
+          <w:color w:val="000000"/>
+          <w:sz w:val="18"/>
+          <w:szCs w:val="18"/>
+        </w:rPr>
+        <w:t>            </w:t>
+      </w:r>
+      <w:r>
+        <w:rPr>
+          <w:rFonts w:ascii="Courier New" w:eastAsia="Times New Roman" w:hAnsi="Courier New" w:cs="Courier New"/>
+          <w:color w:val="000000"/>
+          <w:sz w:val="18"/>
+          <w:szCs w:val="18"/>
+        </w:rPr>
+        <w:tab/>
+      </w:r>
+      <w:r>
+        <w:rPr>
+          <w:rFonts w:ascii="Courier New" w:eastAsia="Times New Roman" w:hAnsi="Courier New" w:cs="Courier New"/>
+          <w:color w:val="000000"/>
+          <w:sz w:val="18"/>
+          <w:szCs w:val="18"/>
+        </w:rPr>
+        <w:tab/>
+      </w:r>
+      <w:r>
+        <w:rPr>
+          <w:rFonts w:ascii="Courier New" w:eastAsia="Times New Roman" w:hAnsi="Courier New" w:cs="Courier New"/>
+          <w:color w:val="000000"/>
+          <w:sz w:val="18"/>
+          <w:szCs w:val="18"/>
+        </w:rPr>
+        <w:tab/>
+      </w:r>
+      <w:r>
+        <w:rPr>
+          <w:rFonts w:ascii="Courier New" w:eastAsia="Times New Roman" w:hAnsi="Courier New" w:cs="Courier New"/>
+          <w:color w:val="000000"/>
+          <w:sz w:val="18"/>
+          <w:szCs w:val="18"/>
+        </w:rPr>
+        <w:tab/>
+      </w:r>
+      <w:r>
+        <w:rPr>
+          <w:rFonts w:ascii="Courier New" w:eastAsia="Times New Roman" w:hAnsi="Courier New" w:cs="Courier New"/>
+          <w:color w:val="A31515"/>
+          <w:sz w:val="18"/>
+          <w:szCs w:val="18"/>
+        </w:rPr>
+        <w:t>"name"</w:t>
+      </w:r>
+      <w:r>
+        <w:rPr>
+          <w:rFonts w:ascii="Courier New" w:eastAsia="Times New Roman" w:hAnsi="Courier New" w:cs="Courier New"/>
+          <w:color w:val="000000"/>
+          <w:sz w:val="18"/>
+          <w:szCs w:val="18"/>
+        </w:rPr>
+        <w:t>: </w:t>
+      </w:r>
+      <w:r>
+        <w:rPr>
+          <w:rFonts w:ascii="Courier New" w:eastAsia="Times New Roman" w:hAnsi="Courier New" w:cs="Courier New"/>
+          <w:color w:val="0451A5"/>
+          <w:sz w:val="18"/>
+          <w:szCs w:val="18"/>
+        </w:rPr>
+        <w:t>"</w:t>
+      </w:r>
+      <w:r>
+        <w:rPr>
+          <w:rFonts w:ascii="Courier New" w:eastAsia="Times New Roman" w:hAnsi="Courier New" w:cs="Courier New"/>
+          <w:color w:val="0451A5"/>
+          <w:sz w:val="18"/>
+          <w:szCs w:val="18"/>
+        </w:rPr>
+        <w:t>nth exercise name</w:t>
+      </w:r>
+      <w:r>
+        <w:rPr>
+          <w:rFonts w:ascii="Courier New" w:eastAsia="Times New Roman" w:hAnsi="Courier New" w:cs="Courier New"/>
+          <w:color w:val="0451A5"/>
+          <w:sz w:val="18"/>
+          <w:szCs w:val="18"/>
+        </w:rPr>
+        <w:t>"</w:t>
+      </w:r>
+      <w:r>
+        <w:rPr>
+          <w:rFonts w:ascii="Courier New" w:eastAsia="Times New Roman" w:hAnsi="Courier New" w:cs="Courier New"/>
+          <w:color w:val="000000"/>
+          <w:sz w:val="18"/>
+          <w:szCs w:val="18"/>
+        </w:rPr>
+        <w:t>,</w:t>
+      </w:r>
+    </w:p>
+    <w:p>
+      <w:pPr>
+        <w:shd w:val="clear" w:color="auto" w:fill="FFFFFE"/>
+        <w:spacing w:after="0" w:line="240" w:lineRule="atLeast"/>
+        <w:rPr>
+          <w:rFonts w:ascii="Courier New" w:eastAsia="Times New Roman" w:hAnsi="Courier New" w:cs="Courier New"/>
+          <w:color w:val="0451A5"/>
+          <w:sz w:val="18"/>
+          <w:szCs w:val="18"/>
+        </w:rPr>
+      </w:pPr>
+      <w:r>
+        <w:rPr>
+          <w:rFonts w:ascii="Courier New" w:eastAsia="Times New Roman" w:hAnsi="Courier New" w:cs="Courier New"/>
+          <w:color w:val="000000"/>
+          <w:sz w:val="18"/>
+          <w:szCs w:val="18"/>
+        </w:rPr>
+        <w:t>            </w:t>
+      </w:r>
+      <w:r>
+        <w:rPr>
+          <w:rFonts w:ascii="Courier New" w:eastAsia="Times New Roman" w:hAnsi="Courier New" w:cs="Courier New"/>
+          <w:color w:val="000000"/>
+          <w:sz w:val="18"/>
+          <w:szCs w:val="18"/>
+        </w:rPr>
+        <w:tab/>
+      </w:r>
+      <w:r>
+        <w:rPr>
+          <w:rFonts w:ascii="Courier New" w:eastAsia="Times New Roman" w:hAnsi="Courier New" w:cs="Courier New"/>
+          <w:color w:val="000000"/>
+          <w:sz w:val="18"/>
+          <w:szCs w:val="18"/>
+        </w:rPr>
+        <w:tab/>
+      </w:r>
+      <w:r>
+        <w:rPr>
+          <w:rFonts w:ascii="Courier New" w:eastAsia="Times New Roman" w:hAnsi="Courier New" w:cs="Courier New"/>
+          <w:color w:val="000000"/>
+          <w:sz w:val="18"/>
+          <w:szCs w:val="18"/>
+        </w:rPr>
+        <w:tab/>
+      </w:r>
+      <w:r>
+        <w:rPr>
+          <w:rFonts w:ascii="Courier New" w:eastAsia="Times New Roman" w:hAnsi="Courier New" w:cs="Courier New"/>
+          <w:color w:val="000000"/>
+          <w:sz w:val="18"/>
+          <w:szCs w:val="18"/>
+        </w:rPr>
+        <w:tab/>
+      </w:r>
+      <w:r>
+        <w:rPr>
+          <w:rFonts w:ascii="Courier New" w:eastAsia="Times New Roman" w:hAnsi="Courier New" w:cs="Courier New"/>
+          <w:color w:val="A31515"/>
+          <w:sz w:val="18"/>
+          <w:szCs w:val="18"/>
+        </w:rPr>
+        <w:t>"image"</w:t>
+      </w:r>
+      <w:r>
+        <w:rPr>
+          <w:rFonts w:ascii="Courier New" w:eastAsia="Times New Roman" w:hAnsi="Courier New" w:cs="Courier New"/>
+          <w:color w:val="000000"/>
+          <w:sz w:val="18"/>
+          <w:szCs w:val="18"/>
+        </w:rPr>
+        <w:t>: </w:t>
+      </w:r>
+      <w:r>
+        <w:rPr>
+          <w:rFonts w:ascii="Courier New" w:eastAsia="Times New Roman" w:hAnsi="Courier New" w:cs="Courier New"/>
+          <w:color w:val="0451A5"/>
+          <w:sz w:val="18"/>
+          <w:szCs w:val="18"/>
+        </w:rPr>
+        <w:t>"</w:t>
+      </w:r>
+      <w:r>
+        <w:rPr>
+          <w:rFonts w:ascii="Courier New" w:eastAsia="Times New Roman" w:hAnsi="Courier New" w:cs="Courier New"/>
+          <w:color w:val="0451A5"/>
+          <w:sz w:val="18"/>
+          <w:szCs w:val="18"/>
+        </w:rPr>
+        <w:t>base64 image of nth exercise</w:t>
+      </w:r>
+      <w:r>
+        <w:rPr>
+          <w:rFonts w:ascii="Courier New" w:eastAsia="Times New Roman" w:hAnsi="Courier New" w:cs="Courier New"/>
+          <w:color w:val="0451A5"/>
+          <w:sz w:val="18"/>
+          <w:szCs w:val="18"/>
+        </w:rPr>
+        <w:t>"</w:t>
+      </w:r>
+    </w:p>
+    <w:p>
+      <w:pPr>
+        <w:pStyle w:val="ListParagraph"/>
+        <w:shd w:val="clear" w:color="auto" w:fill="FFFFFE"/>
+        <w:spacing w:line="240" w:lineRule="atLeast"/>
+        <w:rPr>
+          <w:rFonts w:ascii="Courier New" w:eastAsia="Times New Roman" w:hAnsi="Courier New" w:cs="Courier New"/>
+          <w:color w:val="000000"/>
+          <w:sz w:val="18"/>
+          <w:szCs w:val="18"/>
+        </w:rPr>
+      </w:pPr>
+      <w:r>
+        <w:rPr>
+          <w:rFonts w:ascii="Courier New" w:eastAsia="Times New Roman" w:hAnsi="Courier New" w:cs="Courier New"/>
+          <w:color w:val="0451A5"/>
+          <w:sz w:val="18"/>
+          <w:szCs w:val="18"/>
+        </w:rPr>
+        <w:tab/>
+      </w:r>
+      <w:r>
+        <w:rPr>
+          <w:rFonts w:ascii="Courier New" w:eastAsia="Times New Roman" w:hAnsi="Courier New" w:cs="Courier New"/>
+          <w:color w:val="0451A5"/>
+          <w:sz w:val="18"/>
+          <w:szCs w:val="18"/>
+        </w:rPr>
+        <w:tab/>
+      </w:r>
+      <w:r>
+        <w:rPr>
+          <w:rFonts w:ascii="Courier New" w:eastAsia="Times New Roman" w:hAnsi="Courier New" w:cs="Courier New"/>
+          <w:color w:val="0451A5"/>
+          <w:sz w:val="18"/>
+          <w:szCs w:val="18"/>
+        </w:rPr>
+        <w:tab/>
+      </w:r>
+      <w:r>
+        <w:rPr>
+          <w:rFonts w:ascii="Courier New" w:eastAsia="Times New Roman" w:hAnsi="Courier New" w:cs="Courier New"/>
+          <w:color w:val="000000"/>
+          <w:sz w:val="18"/>
+          <w:szCs w:val="18"/>
+        </w:rPr>
+        <w:t>}</w:t>
+      </w:r>
+    </w:p>
+    <w:p>
+      <w:pPr>
+        <w:shd w:val="clear" w:color="auto" w:fill="FFFFFE"/>
+        <w:spacing w:after="0" w:line="240" w:lineRule="atLeast"/>
+        <w:ind w:left="720" w:firstLine="720"/>
+        <w:rPr>
+          <w:rFonts w:ascii="Courier New" w:eastAsia="Times New Roman" w:hAnsi="Courier New" w:cs="Courier New"/>
+          <w:color w:val="000000"/>
+          <w:sz w:val="18"/>
+          <w:szCs w:val="18"/>
+        </w:rPr>
+      </w:pPr>
+      <w:r>
+        <w:rPr>
+          <w:rFonts w:ascii="Courier New" w:eastAsia="Times New Roman" w:hAnsi="Courier New" w:cs="Courier New"/>
+          <w:color w:val="000000"/>
+          <w:sz w:val="18"/>
+          <w:szCs w:val="18"/>
+        </w:rPr>
+        <w:t>}</w:t>
+      </w:r>
+      <w:r>
+        <w:rPr>
+          <w:rFonts w:ascii="Courier New" w:eastAsia="Times New Roman" w:hAnsi="Courier New" w:cs="Courier New"/>
+          <w:color w:val="000000"/>
+          <w:sz w:val="18"/>
+          <w:szCs w:val="18"/>
+        </w:rPr>
+        <w:t>,</w:t>
+      </w:r>
+    </w:p>
+    <w:p>
+      <w:pPr>
+        <w:shd w:val="clear" w:color="auto" w:fill="FFFFFE"/>
+        <w:spacing w:after="0" w:line="240" w:lineRule="atLeast"/>
+        <w:ind w:left="720" w:firstLine="720"/>
+        <w:rPr>
+          <w:rFonts w:ascii="Courier New" w:eastAsia="Times New Roman" w:hAnsi="Courier New" w:cs="Courier New"/>
+          <w:color w:val="000000"/>
+          <w:sz w:val="18"/>
+          <w:szCs w:val="18"/>
+        </w:rPr>
+      </w:pPr>
+      <w:r>
+        <w:rPr>
+          <w:rFonts w:ascii="Courier New" w:eastAsia="Times New Roman" w:hAnsi="Courier New" w:cs="Courier New"/>
+          <w:color w:val="000000"/>
+          <w:sz w:val="18"/>
+          <w:szCs w:val="18"/>
+        </w:rPr>
+        <w:t>…. Rest of the days here just like above with keys “lowercase day name”</w:t>
+      </w:r>
+    </w:p>
+    <w:p>
+      <w:pPr>
+        <w:shd w:val="clear" w:color="auto" w:fill="FFFFFE"/>
+        <w:spacing w:line="240" w:lineRule="atLeast"/>
+        <w:ind w:left="720" w:firstLine="720"/>
+        <w:rPr>
+          <w:rFonts w:ascii="Courier New" w:eastAsia="Times New Roman" w:hAnsi="Courier New" w:cs="Courier New"/>
+          <w:color w:val="000000"/>
+          <w:sz w:val="18"/>
+          <w:szCs w:val="18"/>
+        </w:rPr>
+      </w:pPr>
+      <w:r>
+        <w:rPr>
+          <w:rFonts w:ascii="Courier New" w:eastAsia="Times New Roman" w:hAnsi="Courier New" w:cs="Courier New"/>
+          <w:color w:val="A31515"/>
+          <w:sz w:val="18"/>
+          <w:szCs w:val="18"/>
+        </w:rPr>
+        <w:t>"</w:t>
+      </w:r>
+      <w:proofErr w:type="spellStart"/>
+      <w:r>
+        <w:rPr>
+          <w:rFonts w:ascii="Courier New" w:eastAsia="Times New Roman" w:hAnsi="Courier New" w:cs="Courier New"/>
+          <w:color w:val="A31515"/>
+          <w:sz w:val="18"/>
+          <w:szCs w:val="18"/>
+        </w:rPr>
+        <w:t>sunday</w:t>
+      </w:r>
+      <w:proofErr w:type="spellEnd"/>
+      <w:r>
+        <w:rPr>
+          <w:rFonts w:ascii="Courier New" w:eastAsia="Times New Roman" w:hAnsi="Courier New" w:cs="Courier New"/>
+          <w:color w:val="A31515"/>
+          <w:sz w:val="18"/>
+          <w:szCs w:val="18"/>
+        </w:rPr>
+        <w:t>"</w:t>
+      </w:r>
+      <w:r>
+        <w:rPr>
+          <w:rFonts w:ascii="Courier New" w:eastAsia="Times New Roman" w:hAnsi="Courier New" w:cs="Courier New"/>
+          <w:color w:val="000000"/>
+          <w:sz w:val="18"/>
+          <w:szCs w:val="18"/>
+        </w:rPr>
+        <w:t>: </w:t>
+      </w:r>
+      <w:r>
+        <w:rPr>
+          <w:rFonts w:ascii="Courier New" w:eastAsia="Times New Roman" w:hAnsi="Courier New" w:cs="Courier New"/>
+          <w:color w:val="000000"/>
+          <w:sz w:val="18"/>
+          <w:szCs w:val="18"/>
+        </w:rPr>
+        <w:t>{</w:t>
+      </w:r>
+    </w:p>
+    <w:p>
+      <w:pPr>
+        <w:shd w:val="clear" w:color="auto" w:fill="FFFFFE"/>
+        <w:spacing w:after="0" w:line="240" w:lineRule="atLeast"/>
+        <w:rPr>
+          <w:rFonts w:ascii="Courier New" w:eastAsia="Times New Roman" w:hAnsi="Courier New" w:cs="Courier New"/>
+          <w:color w:val="000000"/>
+          <w:sz w:val="18"/>
+          <w:szCs w:val="18"/>
+        </w:rPr>
+      </w:pPr>
+      <w:r>
+        <w:rPr>
+          <w:rFonts w:ascii="Courier New" w:eastAsia="Times New Roman" w:hAnsi="Courier New" w:cs="Courier New"/>
+          <w:color w:val="000000"/>
+          <w:sz w:val="18"/>
+          <w:szCs w:val="18"/>
+        </w:rPr>
+        <w:t>        </w:t>
+      </w:r>
+      <w:r>
+        <w:rPr>
+          <w:rFonts w:ascii="Courier New" w:eastAsia="Times New Roman" w:hAnsi="Courier New" w:cs="Courier New"/>
+          <w:color w:val="000000"/>
+          <w:sz w:val="18"/>
+          <w:szCs w:val="18"/>
+        </w:rPr>
+        <w:tab/>
+      </w:r>
+      <w:r>
+        <w:rPr>
+          <w:rFonts w:ascii="Courier New" w:eastAsia="Times New Roman" w:hAnsi="Courier New" w:cs="Courier New"/>
+          <w:color w:val="000000"/>
+          <w:sz w:val="18"/>
+          <w:szCs w:val="18"/>
+        </w:rPr>
+        <w:tab/>
+      </w:r>
+      <w:r>
+        <w:rPr>
+          <w:rFonts w:ascii="Courier New" w:eastAsia="Times New Roman" w:hAnsi="Courier New" w:cs="Courier New"/>
+          <w:color w:val="000000"/>
+          <w:sz w:val="18"/>
+          <w:szCs w:val="18"/>
+        </w:rPr>
+        <w:tab/>
+      </w:r>
+      <w:r>
+        <w:rPr>
+          <w:rFonts w:ascii="Courier New" w:eastAsia="Times New Roman" w:hAnsi="Courier New" w:cs="Courier New"/>
+          <w:color w:val="A31515"/>
+          <w:sz w:val="18"/>
+          <w:szCs w:val="18"/>
+        </w:rPr>
+        <w:t xml:space="preserve">// Sunday </w:t>
+      </w:r>
+      <w:r>
+        <w:rPr>
+          <w:rFonts w:ascii="Courier New" w:eastAsia="Times New Roman" w:hAnsi="Courier New" w:cs="Courier New"/>
+          <w:color w:val="A31515"/>
+          <w:sz w:val="18"/>
+          <w:szCs w:val="18"/>
+        </w:rPr>
+        <w:t>exercise</w:t>
+      </w:r>
+      <w:r>
+        <w:rPr>
+          <w:rFonts w:ascii="Courier New" w:eastAsia="Times New Roman" w:hAnsi="Courier New" w:cs="Courier New"/>
+          <w:color w:val="A31515"/>
+          <w:sz w:val="18"/>
+          <w:szCs w:val="18"/>
+        </w:rPr>
+        <w:t xml:space="preserve"> details in above format</w:t>
+      </w:r>
+    </w:p>
+    <w:p>
+      <w:pPr>
+        <w:shd w:val="clear" w:color="auto" w:fill="FFFFFE"/>
+        <w:spacing w:after="0" w:line="240" w:lineRule="atLeast"/>
+        <w:ind w:left="720" w:firstLine="720"/>
+        <w:rPr>
+          <w:rFonts w:ascii="Courier New" w:eastAsia="Times New Roman" w:hAnsi="Courier New" w:cs="Courier New"/>
+          <w:color w:val="000000"/>
+          <w:sz w:val="18"/>
+          <w:szCs w:val="18"/>
+        </w:rPr>
+      </w:pPr>
+      <w:r>
+        <w:rPr>
+          <w:rFonts w:ascii="Courier New" w:eastAsia="Times New Roman" w:hAnsi="Courier New" w:cs="Courier New"/>
+          <w:color w:val="000000"/>
+          <w:sz w:val="18"/>
+          <w:szCs w:val="18"/>
+        </w:rPr>
+        <w:t>}</w:t>
+      </w:r>
+    </w:p>
+    <w:p>
+      <w:pPr>
+        <w:pStyle w:val="ListParagraph"/>
+        <w:shd w:val="clear" w:color="auto" w:fill="FFFFFE"/>
+        <w:spacing w:line="240" w:lineRule="atLeast"/>
+        <w:ind w:firstLine="720"/>
+        <w:rPr>
+          <w:rFonts w:ascii="Courier New" w:eastAsia="Times New Roman" w:hAnsi="Courier New" w:cs="Courier New"/>
+          <w:color w:val="000000"/>
+          <w:sz w:val="18"/>
+          <w:szCs w:val="18"/>
+        </w:rPr>
+      </w:pPr>
+    </w:p>
+    <w:p>
+      <w:pPr>
+        <w:pStyle w:val="ListParagraph"/>
+        <w:shd w:val="clear" w:color="auto" w:fill="FFFFFE"/>
+        <w:spacing w:line="240" w:lineRule="atLeast"/>
+        <w:rPr>
+          <w:rFonts w:ascii="Courier New" w:eastAsia="Times New Roman" w:hAnsi="Courier New" w:cs="Courier New"/>
+          <w:color w:val="000000"/>
+          <w:sz w:val="18"/>
+          <w:szCs w:val="18"/>
+        </w:rPr>
+      </w:pPr>
+      <w:r>
+        <w:rPr>
+          <w:rFonts w:ascii="Courier New" w:eastAsia="Times New Roman" w:hAnsi="Courier New" w:cs="Courier New"/>
+          <w:color w:val="000000"/>
+          <w:sz w:val="18"/>
+          <w:szCs w:val="18"/>
+        </w:rPr>
+        <w:t>}</w:t>
+      </w:r>
+    </w:p>
     <w:sectPr>
       <w:pgSz w:w="12240" w:h="15840"/>
       <w:pgMar w:top="1440" w:right="1440" w:bottom="1440" w:left="1440" w:header="720" w:footer="720" w:gutter="0"/>
@@ -8386,6 +12953,36 @@
       <w:contextualSpacing/>
     </w:pPr>
   </w:style>
+  <w:style w:type="paragraph" w:styleId="BalloonText">
+    <w:name w:val="Balloon Text"/>
+    <w:basedOn w:val="Normal"/>
+    <w:link w:val="BalloonTextChar"/>
+    <w:uiPriority w:val="99"/>
+    <w:semiHidden/>
+    <w:unhideWhenUsed/>
+    <w:rsid w:val="00AF7100"/>
+    <w:pPr>
+      <w:spacing w:after="0" w:line="240" w:lineRule="auto"/>
+    </w:pPr>
+    <w:rPr>
+      <w:rFonts w:ascii="Segoe UI" w:hAnsi="Segoe UI" w:cs="Segoe UI"/>
+      <w:sz w:val="18"/>
+      <w:szCs w:val="18"/>
+    </w:rPr>
+  </w:style>
+  <w:style w:type="character" w:customStyle="1" w:styleId="BalloonTextChar">
+    <w:name w:val="Balloon Text Char"/>
+    <w:basedOn w:val="DefaultParagraphFont"/>
+    <w:link w:val="BalloonText"/>
+    <w:uiPriority w:val="99"/>
+    <w:semiHidden/>
+    <w:rsid w:val="00AF7100"/>
+    <w:rPr>
+      <w:rFonts w:ascii="Segoe UI" w:hAnsi="Segoe UI" w:cs="Segoe UI"/>
+      <w:sz w:val="18"/>
+      <w:szCs w:val="18"/>
+    </w:rPr>
+  </w:style>
 </w:styles>
 </file>
 

</xml_diff>

<commit_message>
added machine identify logic
</commit_message>
<xml_diff>
--- a/REST API.docx
+++ b/REST API.docx
@@ -12362,6 +12362,2720 @@
         <w:t>}</w:t>
       </w:r>
     </w:p>
+    <w:p>
+      <w:pPr>
+        <w:rPr>
+          <w:b/>
+          <w:bCs/>
+          <w:sz w:val="28"/>
+          <w:szCs w:val="28"/>
+        </w:rPr>
+      </w:pPr>
+      <w:r>
+        <w:rPr>
+          <w:b/>
+          <w:bCs/>
+          <w:sz w:val="28"/>
+          <w:szCs w:val="28"/>
+        </w:rPr>
+        <w:lastRenderedPageBreak/>
+        <w:t>6</w:t>
+      </w:r>
+      <w:r>
+        <w:rPr>
+          <w:b/>
+          <w:bCs/>
+          <w:sz w:val="28"/>
+          <w:szCs w:val="28"/>
+        </w:rPr>
+        <w:t xml:space="preserve">) </w:t>
+      </w:r>
+      <w:r>
+        <w:rPr>
+          <w:b/>
+          <w:bCs/>
+          <w:sz w:val="28"/>
+          <w:szCs w:val="28"/>
+        </w:rPr>
+        <w:t>IDENTIFY MACHINE</w:t>
+      </w:r>
+    </w:p>
+    <w:p>
+      <w:pPr>
+        <w:pStyle w:val="ListParagraph"/>
+        <w:numPr>
+          <w:ilvl w:val="0"/>
+          <w:numId w:val="1"/>
+        </w:numPr>
+        <w:rPr>
+          <w:rStyle w:val="Hyperlink"/>
+          <w:color w:val="auto"/>
+          <w:u w:val="none"/>
+        </w:rPr>
+      </w:pPr>
+      <w:r>
+        <w:t xml:space="preserve">URL: </w:t>
+      </w:r>
+      <w:r>
+        <w:tab/>
+      </w:r>
+      <w:r>
+        <w:tab/>
+      </w:r>
+      <w:hyperlink r:id="rId10" w:history="1">
+        <w:r>
+          <w:rPr>
+            <w:rStyle w:val="Hyperlink"/>
+            <w:rFonts w:ascii="Helvetica" w:hAnsi="Helvetica" w:cs="Helvetica"/>
+            <w:sz w:val="18"/>
+            <w:szCs w:val="18"/>
+            <w:shd w:val="clear" w:color="auto" w:fill="FFFFFF"/>
+          </w:rPr>
+          <w:t>http://127.0.0.1:8000/api/identifymachine/</w:t>
+        </w:r>
+      </w:hyperlink>
+    </w:p>
+    <w:p>
+      <w:pPr>
+        <w:pStyle w:val="ListParagraph"/>
+      </w:pPr>
+    </w:p>
+    <w:p>
+      <w:pPr>
+        <w:pStyle w:val="ListParagraph"/>
+        <w:numPr>
+          <w:ilvl w:val="0"/>
+          <w:numId w:val="1"/>
+        </w:numPr>
+      </w:pPr>
+      <w:r>
+        <w:t>Request:</w:t>
+      </w:r>
+      <w:r>
+        <w:tab/>
+        <w:t>POST</w:t>
+      </w:r>
+    </w:p>
+    <w:p>
+      <w:pPr>
+        <w:pStyle w:val="ListParagraph"/>
+      </w:pPr>
+    </w:p>
+    <w:p>
+      <w:pPr>
+        <w:pStyle w:val="ListParagraph"/>
+        <w:numPr>
+          <w:ilvl w:val="0"/>
+          <w:numId w:val="1"/>
+        </w:numPr>
+      </w:pPr>
+      <w:r>
+        <w:t>Input:</w:t>
+      </w:r>
+      <w:r>
+        <w:tab/>
+      </w:r>
+      <w:r>
+        <w:tab/>
+      </w:r>
+      <w:r>
+        <w:t>base64 string of machine</w:t>
+      </w:r>
+    </w:p>
+    <w:p>
+      <w:pPr>
+        <w:pStyle w:val="ListParagraph"/>
+      </w:pPr>
+    </w:p>
+    <w:p>
+      <w:pPr>
+        <w:pStyle w:val="ListParagraph"/>
+        <w:numPr>
+          <w:ilvl w:val="0"/>
+          <w:numId w:val="1"/>
+        </w:numPr>
+        <w:shd w:val="clear" w:color="auto" w:fill="FFFFFE"/>
+        <w:spacing w:line="240" w:lineRule="atLeast"/>
+        <w:rPr>
+          <w:rFonts w:ascii="Courier New" w:eastAsia="Times New Roman" w:hAnsi="Courier New" w:cs="Courier New"/>
+          <w:color w:val="000000"/>
+          <w:sz w:val="18"/>
+          <w:szCs w:val="18"/>
+        </w:rPr>
+      </w:pPr>
+      <w:r>
+        <w:t>Json</w:t>
+      </w:r>
+      <w:r>
+        <w:t xml:space="preserve"> = </w:t>
+      </w:r>
+      <w:r>
+        <w:rPr>
+          <w:rFonts w:ascii="Courier New" w:eastAsia="Times New Roman" w:hAnsi="Courier New" w:cs="Courier New"/>
+          <w:color w:val="000000"/>
+          <w:sz w:val="18"/>
+          <w:szCs w:val="18"/>
+        </w:rPr>
+        <w:t>{</w:t>
+      </w:r>
+    </w:p>
+    <w:p>
+      <w:pPr>
+        <w:shd w:val="clear" w:color="auto" w:fill="FFFFFE"/>
+        <w:spacing w:after="0" w:line="240" w:lineRule="atLeast"/>
+        <w:ind w:left="720"/>
+        <w:rPr>
+          <w:rFonts w:ascii="Courier New" w:eastAsia="Times New Roman" w:hAnsi="Courier New" w:cs="Courier New"/>
+          <w:color w:val="000000"/>
+          <w:sz w:val="18"/>
+          <w:szCs w:val="18"/>
+        </w:rPr>
+      </w:pPr>
+      <w:r>
+        <w:rPr>
+          <w:rFonts w:ascii="Courier New" w:eastAsia="Times New Roman" w:hAnsi="Courier New" w:cs="Courier New"/>
+          <w:color w:val="000000"/>
+          <w:sz w:val="18"/>
+          <w:szCs w:val="18"/>
+        </w:rPr>
+        <w:t>    </w:t>
+      </w:r>
+      <w:r>
+        <w:rPr>
+          <w:rFonts w:ascii="Courier New" w:eastAsia="Times New Roman" w:hAnsi="Courier New" w:cs="Courier New"/>
+          <w:color w:val="A31515"/>
+          <w:sz w:val="18"/>
+          <w:szCs w:val="18"/>
+        </w:rPr>
+        <w:t>"</w:t>
+      </w:r>
+      <w:r>
+        <w:rPr>
+          <w:rFonts w:ascii="Courier New" w:eastAsia="Times New Roman" w:hAnsi="Courier New" w:cs="Courier New"/>
+          <w:color w:val="A31515"/>
+          <w:sz w:val="18"/>
+          <w:szCs w:val="18"/>
+        </w:rPr>
+        <w:t>image</w:t>
+      </w:r>
+      <w:r>
+        <w:rPr>
+          <w:rFonts w:ascii="Courier New" w:eastAsia="Times New Roman" w:hAnsi="Courier New" w:cs="Courier New"/>
+          <w:color w:val="A31515"/>
+          <w:sz w:val="18"/>
+          <w:szCs w:val="18"/>
+        </w:rPr>
+        <w:t>"</w:t>
+      </w:r>
+      <w:r>
+        <w:rPr>
+          <w:rFonts w:ascii="Courier New" w:eastAsia="Times New Roman" w:hAnsi="Courier New" w:cs="Courier New"/>
+          <w:color w:val="000000"/>
+          <w:sz w:val="18"/>
+          <w:szCs w:val="18"/>
+        </w:rPr>
+        <w:t>: </w:t>
+      </w:r>
+      <w:r>
+        <w:rPr>
+          <w:rFonts w:ascii="Courier New" w:eastAsia="Times New Roman" w:hAnsi="Courier New" w:cs="Courier New"/>
+          <w:color w:val="0451A5"/>
+          <w:sz w:val="18"/>
+          <w:szCs w:val="18"/>
+        </w:rPr>
+        <w:t>"</w:t>
+      </w:r>
+      <w:r>
+        <w:rPr>
+          <w:rFonts w:ascii="Courier New" w:eastAsia="Times New Roman" w:hAnsi="Courier New" w:cs="Courier New"/>
+          <w:color w:val="0451A5"/>
+          <w:sz w:val="18"/>
+          <w:szCs w:val="18"/>
+        </w:rPr>
+        <w:t>base64 string of machine</w:t>
+      </w:r>
+      <w:r>
+        <w:rPr>
+          <w:rFonts w:ascii="Courier New" w:eastAsia="Times New Roman" w:hAnsi="Courier New" w:cs="Courier New"/>
+          <w:color w:val="0451A5"/>
+          <w:sz w:val="18"/>
+          <w:szCs w:val="18"/>
+        </w:rPr>
+        <w:t>"</w:t>
+      </w:r>
+    </w:p>
+    <w:p>
+      <w:pPr>
+        <w:shd w:val="clear" w:color="auto" w:fill="FFFFFE"/>
+        <w:spacing w:after="0" w:line="240" w:lineRule="atLeast"/>
+        <w:ind w:left="720"/>
+        <w:rPr>
+          <w:rFonts w:ascii="Courier New" w:eastAsia="Times New Roman" w:hAnsi="Courier New" w:cs="Courier New"/>
+          <w:color w:val="000000"/>
+          <w:sz w:val="18"/>
+          <w:szCs w:val="18"/>
+        </w:rPr>
+      </w:pPr>
+      <w:r>
+        <w:rPr>
+          <w:rFonts w:ascii="Courier New" w:eastAsia="Times New Roman" w:hAnsi="Courier New" w:cs="Courier New"/>
+          <w:color w:val="000000"/>
+          <w:sz w:val="18"/>
+          <w:szCs w:val="18"/>
+        </w:rPr>
+        <w:t>}</w:t>
+      </w:r>
+    </w:p>
+    <w:p>
+      <w:pPr>
+        <w:shd w:val="clear" w:color="auto" w:fill="FFFFFE"/>
+        <w:spacing w:after="0" w:line="240" w:lineRule="atLeast"/>
+        <w:ind w:left="720"/>
+        <w:rPr>
+          <w:rFonts w:ascii="Courier New" w:eastAsia="Times New Roman" w:hAnsi="Courier New" w:cs="Courier New"/>
+          <w:color w:val="000000"/>
+          <w:sz w:val="18"/>
+          <w:szCs w:val="18"/>
+        </w:rPr>
+      </w:pPr>
+    </w:p>
+    <w:p>
+      <w:pPr>
+        <w:shd w:val="clear" w:color="auto" w:fill="FFFFFE"/>
+        <w:spacing w:after="0" w:line="240" w:lineRule="atLeast"/>
+        <w:ind w:left="720"/>
+        <w:rPr>
+          <w:rFonts w:ascii="Courier New" w:eastAsia="Times New Roman" w:hAnsi="Courier New" w:cs="Courier New"/>
+          <w:color w:val="000000"/>
+          <w:sz w:val="18"/>
+          <w:szCs w:val="18"/>
+        </w:rPr>
+      </w:pPr>
+    </w:p>
+    <w:p>
+      <w:pPr>
+        <w:shd w:val="clear" w:color="auto" w:fill="FFFFFE"/>
+        <w:spacing w:after="0" w:line="240" w:lineRule="atLeast"/>
+        <w:ind w:left="720"/>
+        <w:rPr>
+          <w:rFonts w:ascii="Courier New" w:eastAsia="Times New Roman" w:hAnsi="Courier New" w:cs="Courier New"/>
+          <w:color w:val="000000"/>
+          <w:sz w:val="18"/>
+          <w:szCs w:val="18"/>
+        </w:rPr>
+      </w:pPr>
+    </w:p>
+    <w:p>
+      <w:pPr>
+        <w:shd w:val="clear" w:color="auto" w:fill="FFFFFE"/>
+        <w:spacing w:after="0" w:line="240" w:lineRule="atLeast"/>
+        <w:rPr>
+          <w:rFonts w:ascii="Courier New" w:eastAsia="Times New Roman" w:hAnsi="Courier New" w:cs="Courier New"/>
+          <w:color w:val="000000"/>
+          <w:sz w:val="18"/>
+          <w:szCs w:val="18"/>
+        </w:rPr>
+      </w:pPr>
+    </w:p>
+    <w:p>
+      <w:pPr>
+        <w:pStyle w:val="ListParagraph"/>
+        <w:numPr>
+          <w:ilvl w:val="0"/>
+          <w:numId w:val="1"/>
+        </w:numPr>
+        <w:rPr>
+          <w:sz w:val="28"/>
+          <w:szCs w:val="28"/>
+        </w:rPr>
+      </w:pPr>
+      <w:r>
+        <w:rPr>
+          <w:sz w:val="28"/>
+          <w:szCs w:val="28"/>
+        </w:rPr>
+        <w:t>output:</w:t>
+      </w:r>
+      <w:r>
+        <w:rPr>
+          <w:sz w:val="28"/>
+          <w:szCs w:val="28"/>
+        </w:rPr>
+        <w:tab/>
+      </w:r>
+      <w:r>
+        <w:rPr>
+          <w:sz w:val="28"/>
+          <w:szCs w:val="28"/>
+        </w:rPr>
+        <w:tab/>
+      </w:r>
+      <w:r>
+        <w:rPr>
+          <w:sz w:val="28"/>
+          <w:szCs w:val="28"/>
+        </w:rPr>
+        <w:t xml:space="preserve">JSON of </w:t>
+      </w:r>
+      <w:r>
+        <w:rPr>
+          <w:sz w:val="28"/>
+          <w:szCs w:val="28"/>
+        </w:rPr>
+        <w:t>Exercise and its tutorial video</w:t>
+      </w:r>
+    </w:p>
+    <w:p>
+      <w:pPr>
+        <w:pStyle w:val="ListParagraph"/>
+      </w:pPr>
+    </w:p>
+    <w:p>
+      <w:pPr>
+        <w:pStyle w:val="ListParagraph"/>
+        <w:numPr>
+          <w:ilvl w:val="0"/>
+          <w:numId w:val="1"/>
+        </w:numPr>
+      </w:pPr>
+      <w:r>
+        <w:t>CONDITION 1: (</w:t>
+      </w:r>
+      <w:r>
+        <w:t>if no exercise found</w:t>
+      </w:r>
+      <w:r>
+        <w:t xml:space="preserve">) </w:t>
+      </w:r>
+    </w:p>
+    <w:p>
+      <w:pPr>
+        <w:pStyle w:val="ListParagraph"/>
+        <w:numPr>
+          <w:ilvl w:val="0"/>
+          <w:numId w:val="1"/>
+        </w:numPr>
+        <w:shd w:val="clear" w:color="auto" w:fill="FFFFFE"/>
+        <w:spacing w:line="240" w:lineRule="atLeast"/>
+        <w:rPr>
+          <w:rFonts w:ascii="Courier New" w:eastAsia="Times New Roman" w:hAnsi="Courier New" w:cs="Courier New"/>
+          <w:color w:val="000000"/>
+          <w:sz w:val="18"/>
+          <w:szCs w:val="18"/>
+        </w:rPr>
+      </w:pPr>
+      <w:r>
+        <w:t xml:space="preserve">Response = </w:t>
+      </w:r>
+      <w:r>
+        <w:rPr>
+          <w:rFonts w:ascii="Courier New" w:eastAsia="Times New Roman" w:hAnsi="Courier New" w:cs="Courier New"/>
+          <w:color w:val="000000"/>
+          <w:sz w:val="18"/>
+          <w:szCs w:val="18"/>
+        </w:rPr>
+        <w:t>{</w:t>
+      </w:r>
+    </w:p>
+    <w:p>
+      <w:pPr>
+        <w:shd w:val="clear" w:color="auto" w:fill="FFFFFE"/>
+        <w:spacing w:after="0" w:line="240" w:lineRule="atLeast"/>
+        <w:ind w:left="720"/>
+        <w:rPr>
+          <w:rFonts w:ascii="Courier New" w:eastAsia="Times New Roman" w:hAnsi="Courier New" w:cs="Courier New"/>
+          <w:color w:val="000000"/>
+          <w:sz w:val="18"/>
+          <w:szCs w:val="18"/>
+        </w:rPr>
+      </w:pPr>
+      <w:r>
+        <w:rPr>
+          <w:rFonts w:ascii="Courier New" w:eastAsia="Times New Roman" w:hAnsi="Courier New" w:cs="Courier New"/>
+          <w:color w:val="000000"/>
+          <w:sz w:val="18"/>
+          <w:szCs w:val="18"/>
+        </w:rPr>
+        <w:t>    </w:t>
+      </w:r>
+      <w:r>
+        <w:rPr>
+          <w:rFonts w:ascii="Courier New" w:eastAsia="Times New Roman" w:hAnsi="Courier New" w:cs="Courier New"/>
+          <w:color w:val="A31515"/>
+          <w:sz w:val="18"/>
+          <w:szCs w:val="18"/>
+        </w:rPr>
+        <w:t>"message"</w:t>
+      </w:r>
+      <w:r>
+        <w:rPr>
+          <w:rFonts w:ascii="Courier New" w:eastAsia="Times New Roman" w:hAnsi="Courier New" w:cs="Courier New"/>
+          <w:color w:val="000000"/>
+          <w:sz w:val="18"/>
+          <w:szCs w:val="18"/>
+        </w:rPr>
+        <w:t>: </w:t>
+      </w:r>
+      <w:r>
+        <w:rPr>
+          <w:rFonts w:ascii="Courier New" w:eastAsia="Times New Roman" w:hAnsi="Courier New" w:cs="Courier New"/>
+          <w:color w:val="0451A5"/>
+          <w:sz w:val="18"/>
+          <w:szCs w:val="18"/>
+        </w:rPr>
+        <w:t>"no exercises found"</w:t>
+      </w:r>
+    </w:p>
+    <w:p>
+      <w:pPr>
+        <w:shd w:val="clear" w:color="auto" w:fill="FFFFFE"/>
+        <w:spacing w:after="0" w:line="240" w:lineRule="atLeast"/>
+        <w:ind w:left="720"/>
+        <w:rPr>
+          <w:rFonts w:ascii="Courier New" w:eastAsia="Times New Roman" w:hAnsi="Courier New" w:cs="Courier New"/>
+          <w:color w:val="000000"/>
+          <w:sz w:val="18"/>
+          <w:szCs w:val="18"/>
+        </w:rPr>
+      </w:pPr>
+      <w:r>
+        <w:rPr>
+          <w:rFonts w:ascii="Courier New" w:eastAsia="Times New Roman" w:hAnsi="Courier New" w:cs="Courier New"/>
+          <w:color w:val="000000"/>
+          <w:sz w:val="18"/>
+          <w:szCs w:val="18"/>
+        </w:rPr>
+        <w:t>}</w:t>
+      </w:r>
+    </w:p>
+    <w:p>
+      <w:pPr>
+        <w:shd w:val="clear" w:color="auto" w:fill="FFFFFE"/>
+        <w:spacing w:after="0" w:line="240" w:lineRule="atLeast"/>
+        <w:ind w:left="720"/>
+        <w:rPr>
+          <w:rFonts w:ascii="Courier New" w:eastAsia="Times New Roman" w:hAnsi="Courier New" w:cs="Courier New"/>
+          <w:color w:val="000000"/>
+          <w:sz w:val="18"/>
+          <w:szCs w:val="18"/>
+        </w:rPr>
+      </w:pPr>
+    </w:p>
+    <w:p>
+      <w:pPr>
+        <w:pStyle w:val="ListParagraph"/>
+        <w:numPr>
+          <w:ilvl w:val="0"/>
+          <w:numId w:val="1"/>
+        </w:numPr>
+        <w:shd w:val="clear" w:color="auto" w:fill="FFFFFE"/>
+        <w:spacing w:line="240" w:lineRule="atLeast"/>
+        <w:rPr>
+          <w:rFonts w:ascii="Courier New" w:eastAsia="Times New Roman" w:hAnsi="Courier New" w:cs="Courier New"/>
+          <w:color w:val="000000"/>
+          <w:sz w:val="18"/>
+          <w:szCs w:val="18"/>
+        </w:rPr>
+      </w:pPr>
+      <w:r>
+        <w:t xml:space="preserve">CONDITION 2: (if </w:t>
+      </w:r>
+      <w:r>
+        <w:t>machine is identified</w:t>
+      </w:r>
+      <w:r>
+        <w:t>)</w:t>
+      </w:r>
+      <w:r>
+        <w:t xml:space="preserve"> – following response will be returned</w:t>
+      </w:r>
+      <w:r>
+        <w:t>. Could be a data of single exercise or could be data of multiple exercises associated with that machine and data will be provided in the below format</w:t>
+      </w:r>
+      <w:r>
+        <w:t>.</w:t>
+      </w:r>
+    </w:p>
+    <w:p>
+      <w:pPr>
+        <w:pStyle w:val="ListParagraph"/>
+        <w:shd w:val="clear" w:color="auto" w:fill="FFFFFE"/>
+        <w:spacing w:line="240" w:lineRule="atLeast"/>
+        <w:rPr>
+          <w:rFonts w:ascii="Courier New" w:eastAsia="Times New Roman" w:hAnsi="Courier New" w:cs="Courier New"/>
+          <w:color w:val="000000"/>
+          <w:sz w:val="18"/>
+          <w:szCs w:val="18"/>
+        </w:rPr>
+      </w:pPr>
+    </w:p>
+    <w:p>
+      <w:pPr>
+        <w:pStyle w:val="ListParagraph"/>
+        <w:numPr>
+          <w:ilvl w:val="0"/>
+          <w:numId w:val="1"/>
+        </w:numPr>
+        <w:shd w:val="clear" w:color="auto" w:fill="FFFFFE"/>
+        <w:spacing w:line="240" w:lineRule="atLeast"/>
+        <w:rPr>
+          <w:rFonts w:ascii="Courier New" w:eastAsia="Times New Roman" w:hAnsi="Courier New" w:cs="Courier New"/>
+          <w:color w:val="000000"/>
+          <w:sz w:val="18"/>
+          <w:szCs w:val="18"/>
+        </w:rPr>
+      </w:pPr>
+      <w:r>
+        <w:t xml:space="preserve">Response = </w:t>
+      </w:r>
+      <w:r>
+        <w:rPr>
+          <w:rFonts w:ascii="Courier New" w:eastAsia="Times New Roman" w:hAnsi="Courier New" w:cs="Courier New"/>
+          <w:color w:val="000000"/>
+          <w:sz w:val="18"/>
+          <w:szCs w:val="18"/>
+        </w:rPr>
+        <w:t>{</w:t>
+      </w:r>
+    </w:p>
+    <w:p>
+      <w:pPr>
+        <w:shd w:val="clear" w:color="auto" w:fill="FFFFFE"/>
+        <w:spacing w:after="0" w:line="240" w:lineRule="atLeast"/>
+        <w:ind w:left="720"/>
+        <w:rPr>
+          <w:rFonts w:ascii="Courier New" w:eastAsia="Times New Roman" w:hAnsi="Courier New" w:cs="Courier New"/>
+          <w:color w:val="000000"/>
+          <w:sz w:val="18"/>
+          <w:szCs w:val="18"/>
+        </w:rPr>
+      </w:pPr>
+      <w:r>
+        <w:rPr>
+          <w:rFonts w:ascii="Courier New" w:eastAsia="Times New Roman" w:hAnsi="Courier New" w:cs="Courier New"/>
+          <w:color w:val="000000"/>
+          <w:sz w:val="18"/>
+          <w:szCs w:val="18"/>
+        </w:rPr>
+        <w:t>    </w:t>
+      </w:r>
+      <w:r>
+        <w:rPr>
+          <w:rFonts w:ascii="Courier New" w:eastAsia="Times New Roman" w:hAnsi="Courier New" w:cs="Courier New"/>
+          <w:color w:val="A31515"/>
+          <w:sz w:val="18"/>
+          <w:szCs w:val="18"/>
+        </w:rPr>
+        <w:t>"Exercise1"</w:t>
+      </w:r>
+      <w:r>
+        <w:rPr>
+          <w:rFonts w:ascii="Courier New" w:eastAsia="Times New Roman" w:hAnsi="Courier New" w:cs="Courier New"/>
+          <w:color w:val="000000"/>
+          <w:sz w:val="18"/>
+          <w:szCs w:val="18"/>
+        </w:rPr>
+        <w:t>: {</w:t>
+      </w:r>
+    </w:p>
+    <w:p>
+      <w:pPr>
+        <w:shd w:val="clear" w:color="auto" w:fill="FFFFFE"/>
+        <w:spacing w:after="0" w:line="240" w:lineRule="atLeast"/>
+        <w:ind w:left="720"/>
+        <w:rPr>
+          <w:rFonts w:ascii="Courier New" w:eastAsia="Times New Roman" w:hAnsi="Courier New" w:cs="Courier New"/>
+          <w:color w:val="000000"/>
+          <w:sz w:val="18"/>
+          <w:szCs w:val="18"/>
+        </w:rPr>
+      </w:pPr>
+      <w:r>
+        <w:rPr>
+          <w:rFonts w:ascii="Courier New" w:eastAsia="Times New Roman" w:hAnsi="Courier New" w:cs="Courier New"/>
+          <w:color w:val="000000"/>
+          <w:sz w:val="18"/>
+          <w:szCs w:val="18"/>
+        </w:rPr>
+        <w:t>        </w:t>
+      </w:r>
+      <w:r>
+        <w:rPr>
+          <w:rFonts w:ascii="Courier New" w:eastAsia="Times New Roman" w:hAnsi="Courier New" w:cs="Courier New"/>
+          <w:color w:val="A31515"/>
+          <w:sz w:val="18"/>
+          <w:szCs w:val="18"/>
+        </w:rPr>
+        <w:t>"name"</w:t>
+      </w:r>
+      <w:r>
+        <w:rPr>
+          <w:rFonts w:ascii="Courier New" w:eastAsia="Times New Roman" w:hAnsi="Courier New" w:cs="Courier New"/>
+          <w:color w:val="000000"/>
+          <w:sz w:val="18"/>
+          <w:szCs w:val="18"/>
+        </w:rPr>
+        <w:t>: </w:t>
+      </w:r>
+      <w:r>
+        <w:rPr>
+          <w:rFonts w:ascii="Courier New" w:eastAsia="Times New Roman" w:hAnsi="Courier New" w:cs="Courier New"/>
+          <w:color w:val="0451A5"/>
+          <w:sz w:val="18"/>
+          <w:szCs w:val="18"/>
+        </w:rPr>
+        <w:t>"Bench Press"</w:t>
+      </w:r>
+      <w:r>
+        <w:rPr>
+          <w:rFonts w:ascii="Courier New" w:eastAsia="Times New Roman" w:hAnsi="Courier New" w:cs="Courier New"/>
+          <w:color w:val="000000"/>
+          <w:sz w:val="18"/>
+          <w:szCs w:val="18"/>
+        </w:rPr>
+        <w:t>,</w:t>
+      </w:r>
+    </w:p>
+    <w:p>
+      <w:pPr>
+        <w:shd w:val="clear" w:color="auto" w:fill="FFFFFE"/>
+        <w:spacing w:after="0" w:line="240" w:lineRule="atLeast"/>
+        <w:ind w:left="720"/>
+        <w:rPr>
+          <w:rFonts w:ascii="Courier New" w:eastAsia="Times New Roman" w:hAnsi="Courier New" w:cs="Courier New"/>
+          <w:color w:val="000000"/>
+          <w:sz w:val="18"/>
+          <w:szCs w:val="18"/>
+        </w:rPr>
+      </w:pPr>
+      <w:r>
+        <w:rPr>
+          <w:rFonts w:ascii="Courier New" w:eastAsia="Times New Roman" w:hAnsi="Courier New" w:cs="Courier New"/>
+          <w:color w:val="000000"/>
+          <w:sz w:val="18"/>
+          <w:szCs w:val="18"/>
+        </w:rPr>
+        <w:t>        </w:t>
+      </w:r>
+      <w:r>
+        <w:rPr>
+          <w:rFonts w:ascii="Courier New" w:eastAsia="Times New Roman" w:hAnsi="Courier New" w:cs="Courier New"/>
+          <w:color w:val="A31515"/>
+          <w:sz w:val="18"/>
+          <w:szCs w:val="18"/>
+        </w:rPr>
+        <w:t>"equipment"</w:t>
+      </w:r>
+      <w:r>
+        <w:rPr>
+          <w:rFonts w:ascii="Courier New" w:eastAsia="Times New Roman" w:hAnsi="Courier New" w:cs="Courier New"/>
+          <w:color w:val="000000"/>
+          <w:sz w:val="18"/>
+          <w:szCs w:val="18"/>
+        </w:rPr>
+        <w:t>: </w:t>
+      </w:r>
+      <w:r>
+        <w:rPr>
+          <w:rFonts w:ascii="Courier New" w:eastAsia="Times New Roman" w:hAnsi="Courier New" w:cs="Courier New"/>
+          <w:color w:val="0451A5"/>
+          <w:sz w:val="18"/>
+          <w:szCs w:val="18"/>
+        </w:rPr>
+        <w:t>"Bench"</w:t>
+      </w:r>
+      <w:r>
+        <w:rPr>
+          <w:rFonts w:ascii="Courier New" w:eastAsia="Times New Roman" w:hAnsi="Courier New" w:cs="Courier New"/>
+          <w:color w:val="000000"/>
+          <w:sz w:val="18"/>
+          <w:szCs w:val="18"/>
+        </w:rPr>
+        <w:t>,</w:t>
+      </w:r>
+    </w:p>
+    <w:p>
+      <w:pPr>
+        <w:shd w:val="clear" w:color="auto" w:fill="FFFFFE"/>
+        <w:spacing w:after="0" w:line="240" w:lineRule="atLeast"/>
+        <w:ind w:left="720"/>
+        <w:rPr>
+          <w:rFonts w:ascii="Courier New" w:eastAsia="Times New Roman" w:hAnsi="Courier New" w:cs="Courier New"/>
+          <w:color w:val="000000"/>
+          <w:sz w:val="18"/>
+          <w:szCs w:val="18"/>
+        </w:rPr>
+      </w:pPr>
+      <w:r>
+        <w:rPr>
+          <w:rFonts w:ascii="Courier New" w:eastAsia="Times New Roman" w:hAnsi="Courier New" w:cs="Courier New"/>
+          <w:color w:val="000000"/>
+          <w:sz w:val="18"/>
+          <w:szCs w:val="18"/>
+        </w:rPr>
+        <w:t>        </w:t>
+      </w:r>
+      <w:r>
+        <w:rPr>
+          <w:rFonts w:ascii="Courier New" w:eastAsia="Times New Roman" w:hAnsi="Courier New" w:cs="Courier New"/>
+          <w:color w:val="A31515"/>
+          <w:sz w:val="18"/>
+          <w:szCs w:val="18"/>
+        </w:rPr>
+        <w:t>"video"</w:t>
+      </w:r>
+      <w:r>
+        <w:rPr>
+          <w:rFonts w:ascii="Courier New" w:eastAsia="Times New Roman" w:hAnsi="Courier New" w:cs="Courier New"/>
+          <w:color w:val="000000"/>
+          <w:sz w:val="18"/>
+          <w:szCs w:val="18"/>
+        </w:rPr>
+        <w:t>: </w:t>
+      </w:r>
+      <w:r>
+        <w:rPr>
+          <w:rFonts w:ascii="Courier New" w:eastAsia="Times New Roman" w:hAnsi="Courier New" w:cs="Courier New"/>
+          <w:color w:val="0451A5"/>
+          <w:sz w:val="18"/>
+          <w:szCs w:val="18"/>
+        </w:rPr>
+        <w:t>"</w:t>
+      </w:r>
+      <w:r>
+        <w:rPr>
+          <w:rFonts w:ascii="Courier New" w:eastAsia="Times New Roman" w:hAnsi="Courier New" w:cs="Courier New"/>
+          <w:color w:val="0451A5"/>
+          <w:sz w:val="18"/>
+          <w:szCs w:val="18"/>
+        </w:rPr>
+        <w:t xml:space="preserve">embed </w:t>
+      </w:r>
+      <w:proofErr w:type="spellStart"/>
+      <w:r>
+        <w:rPr>
+          <w:rFonts w:ascii="Courier New" w:eastAsia="Times New Roman" w:hAnsi="Courier New" w:cs="Courier New"/>
+          <w:color w:val="0451A5"/>
+          <w:sz w:val="18"/>
+          <w:szCs w:val="18"/>
+        </w:rPr>
+        <w:t>youtube</w:t>
+      </w:r>
+      <w:proofErr w:type="spellEnd"/>
+      <w:r>
+        <w:rPr>
+          <w:rFonts w:ascii="Courier New" w:eastAsia="Times New Roman" w:hAnsi="Courier New" w:cs="Courier New"/>
+          <w:color w:val="0451A5"/>
+          <w:sz w:val="18"/>
+          <w:szCs w:val="18"/>
+        </w:rPr>
+        <w:t xml:space="preserve"> link</w:t>
+      </w:r>
+      <w:r>
+        <w:rPr>
+          <w:rFonts w:ascii="Courier New" w:eastAsia="Times New Roman" w:hAnsi="Courier New" w:cs="Courier New"/>
+          <w:color w:val="0451A5"/>
+          <w:sz w:val="18"/>
+          <w:szCs w:val="18"/>
+        </w:rPr>
+        <w:t xml:space="preserve"> here</w:t>
+      </w:r>
+      <w:r>
+        <w:rPr>
+          <w:rFonts w:ascii="Courier New" w:eastAsia="Times New Roman" w:hAnsi="Courier New" w:cs="Courier New"/>
+          <w:color w:val="0451A5"/>
+          <w:sz w:val="18"/>
+          <w:szCs w:val="18"/>
+        </w:rPr>
+        <w:t>"</w:t>
+      </w:r>
+    </w:p>
+    <w:p>
+      <w:pPr>
+        <w:shd w:val="clear" w:color="auto" w:fill="FFFFFE"/>
+        <w:spacing w:after="0" w:line="240" w:lineRule="atLeast"/>
+        <w:ind w:left="720"/>
+        <w:rPr>
+          <w:rFonts w:ascii="Courier New" w:eastAsia="Times New Roman" w:hAnsi="Courier New" w:cs="Courier New"/>
+          <w:color w:val="000000"/>
+          <w:sz w:val="18"/>
+          <w:szCs w:val="18"/>
+        </w:rPr>
+      </w:pPr>
+      <w:r>
+        <w:rPr>
+          <w:rFonts w:ascii="Courier New" w:eastAsia="Times New Roman" w:hAnsi="Courier New" w:cs="Courier New"/>
+          <w:color w:val="000000"/>
+          <w:sz w:val="18"/>
+          <w:szCs w:val="18"/>
+        </w:rPr>
+        <w:t>    },</w:t>
+      </w:r>
+    </w:p>
+    <w:p>
+      <w:pPr>
+        <w:shd w:val="clear" w:color="auto" w:fill="FFFFFE"/>
+        <w:spacing w:after="0" w:line="240" w:lineRule="atLeast"/>
+        <w:ind w:left="720"/>
+        <w:rPr>
+          <w:rFonts w:ascii="Courier New" w:eastAsia="Times New Roman" w:hAnsi="Courier New" w:cs="Courier New"/>
+          <w:color w:val="000000"/>
+          <w:sz w:val="18"/>
+          <w:szCs w:val="18"/>
+        </w:rPr>
+      </w:pPr>
+      <w:r>
+        <w:rPr>
+          <w:rFonts w:ascii="Courier New" w:eastAsia="Times New Roman" w:hAnsi="Courier New" w:cs="Courier New"/>
+          <w:color w:val="000000"/>
+          <w:sz w:val="18"/>
+          <w:szCs w:val="18"/>
+        </w:rPr>
+        <w:tab/>
+        <w:t>…….</w:t>
+      </w:r>
+    </w:p>
+    <w:p>
+      <w:pPr>
+        <w:shd w:val="clear" w:color="auto" w:fill="FFFFFE"/>
+        <w:spacing w:after="0" w:line="240" w:lineRule="atLeast"/>
+        <w:ind w:left="720"/>
+        <w:rPr>
+          <w:rFonts w:ascii="Courier New" w:eastAsia="Times New Roman" w:hAnsi="Courier New" w:cs="Courier New"/>
+          <w:color w:val="000000"/>
+          <w:sz w:val="18"/>
+          <w:szCs w:val="18"/>
+        </w:rPr>
+      </w:pPr>
+      <w:r>
+        <w:rPr>
+          <w:rFonts w:ascii="Courier New" w:eastAsia="Times New Roman" w:hAnsi="Courier New" w:cs="Courier New"/>
+          <w:color w:val="000000"/>
+          <w:sz w:val="18"/>
+          <w:szCs w:val="18"/>
+        </w:rPr>
+        <w:tab/>
+        <w:t>…….</w:t>
+      </w:r>
+      <w:r>
+        <w:rPr>
+          <w:rFonts w:ascii="Courier New" w:eastAsia="Times New Roman" w:hAnsi="Courier New" w:cs="Courier New"/>
+          <w:color w:val="000000"/>
+          <w:sz w:val="18"/>
+          <w:szCs w:val="18"/>
+        </w:rPr>
+        <w:t xml:space="preserve"> </w:t>
+      </w:r>
+      <w:r>
+        <w:rPr>
+          <w:rFonts w:ascii="Courier New" w:eastAsia="Times New Roman" w:hAnsi="Courier New" w:cs="Courier New"/>
+          <w:color w:val="000000"/>
+          <w:sz w:val="18"/>
+          <w:szCs w:val="18"/>
+        </w:rPr>
+        <w:t>rest of machines data</w:t>
+      </w:r>
+    </w:p>
+    <w:p>
+      <w:pPr>
+        <w:shd w:val="clear" w:color="auto" w:fill="FFFFFE"/>
+        <w:spacing w:after="0" w:line="240" w:lineRule="atLeast"/>
+        <w:ind w:left="720"/>
+        <w:rPr>
+          <w:rFonts w:ascii="Courier New" w:eastAsia="Times New Roman" w:hAnsi="Courier New" w:cs="Courier New"/>
+          <w:color w:val="000000"/>
+          <w:sz w:val="18"/>
+          <w:szCs w:val="18"/>
+        </w:rPr>
+      </w:pPr>
+    </w:p>
+    <w:p>
+      <w:pPr>
+        <w:shd w:val="clear" w:color="auto" w:fill="FFFFFE"/>
+        <w:spacing w:after="0" w:line="240" w:lineRule="atLeast"/>
+        <w:ind w:left="720"/>
+        <w:rPr>
+          <w:rFonts w:ascii="Courier New" w:eastAsia="Times New Roman" w:hAnsi="Courier New" w:cs="Courier New"/>
+          <w:color w:val="000000"/>
+          <w:sz w:val="18"/>
+          <w:szCs w:val="18"/>
+        </w:rPr>
+      </w:pPr>
+      <w:r>
+        <w:rPr>
+          <w:rFonts w:ascii="Courier New" w:eastAsia="Times New Roman" w:hAnsi="Courier New" w:cs="Courier New"/>
+          <w:color w:val="000000"/>
+          <w:sz w:val="18"/>
+          <w:szCs w:val="18"/>
+        </w:rPr>
+        <w:t>    </w:t>
+      </w:r>
+      <w:r>
+        <w:rPr>
+          <w:rFonts w:ascii="Courier New" w:eastAsia="Times New Roman" w:hAnsi="Courier New" w:cs="Courier New"/>
+          <w:color w:val="A31515"/>
+          <w:sz w:val="18"/>
+          <w:szCs w:val="18"/>
+        </w:rPr>
+        <w:t>"</w:t>
+      </w:r>
+      <w:proofErr w:type="spellStart"/>
+      <w:r>
+        <w:rPr>
+          <w:rFonts w:ascii="Courier New" w:eastAsia="Times New Roman" w:hAnsi="Courier New" w:cs="Courier New"/>
+          <w:color w:val="A31515"/>
+          <w:sz w:val="18"/>
+          <w:szCs w:val="18"/>
+        </w:rPr>
+        <w:t>Exercise</w:t>
+      </w:r>
+      <w:r>
+        <w:rPr>
+          <w:rFonts w:ascii="Courier New" w:eastAsia="Times New Roman" w:hAnsi="Courier New" w:cs="Courier New"/>
+          <w:color w:val="A31515"/>
+          <w:sz w:val="18"/>
+          <w:szCs w:val="18"/>
+        </w:rPr>
+        <w:t>n</w:t>
+      </w:r>
+      <w:proofErr w:type="spellEnd"/>
+      <w:r>
+        <w:rPr>
+          <w:rFonts w:ascii="Courier New" w:eastAsia="Times New Roman" w:hAnsi="Courier New" w:cs="Courier New"/>
+          <w:color w:val="A31515"/>
+          <w:sz w:val="18"/>
+          <w:szCs w:val="18"/>
+        </w:rPr>
+        <w:t>"</w:t>
+      </w:r>
+      <w:r>
+        <w:rPr>
+          <w:rFonts w:ascii="Courier New" w:eastAsia="Times New Roman" w:hAnsi="Courier New" w:cs="Courier New"/>
+          <w:color w:val="000000"/>
+          <w:sz w:val="18"/>
+          <w:szCs w:val="18"/>
+        </w:rPr>
+        <w:t>: {</w:t>
+      </w:r>
+    </w:p>
+    <w:p>
+      <w:pPr>
+        <w:shd w:val="clear" w:color="auto" w:fill="FFFFFE"/>
+        <w:spacing w:after="0" w:line="240" w:lineRule="atLeast"/>
+        <w:ind w:left="720"/>
+        <w:rPr>
+          <w:rFonts w:ascii="Courier New" w:eastAsia="Times New Roman" w:hAnsi="Courier New" w:cs="Courier New"/>
+          <w:color w:val="000000"/>
+          <w:sz w:val="18"/>
+          <w:szCs w:val="18"/>
+        </w:rPr>
+      </w:pPr>
+      <w:r>
+        <w:rPr>
+          <w:rFonts w:ascii="Courier New" w:eastAsia="Times New Roman" w:hAnsi="Courier New" w:cs="Courier New"/>
+          <w:color w:val="000000"/>
+          <w:sz w:val="18"/>
+          <w:szCs w:val="18"/>
+        </w:rPr>
+        <w:t>        </w:t>
+      </w:r>
+      <w:r>
+        <w:rPr>
+          <w:rFonts w:ascii="Courier New" w:eastAsia="Times New Roman" w:hAnsi="Courier New" w:cs="Courier New"/>
+          <w:color w:val="A31515"/>
+          <w:sz w:val="18"/>
+          <w:szCs w:val="18"/>
+        </w:rPr>
+        <w:t>"name"</w:t>
+      </w:r>
+      <w:r>
+        <w:rPr>
+          <w:rFonts w:ascii="Courier New" w:eastAsia="Times New Roman" w:hAnsi="Courier New" w:cs="Courier New"/>
+          <w:color w:val="000000"/>
+          <w:sz w:val="18"/>
+          <w:szCs w:val="18"/>
+        </w:rPr>
+        <w:t>: </w:t>
+      </w:r>
+      <w:r>
+        <w:rPr>
+          <w:rFonts w:ascii="Courier New" w:eastAsia="Times New Roman" w:hAnsi="Courier New" w:cs="Courier New"/>
+          <w:color w:val="0451A5"/>
+          <w:sz w:val="18"/>
+          <w:szCs w:val="18"/>
+        </w:rPr>
+        <w:t>"</w:t>
+      </w:r>
+      <w:r>
+        <w:rPr>
+          <w:rFonts w:ascii="Courier New" w:eastAsia="Times New Roman" w:hAnsi="Courier New" w:cs="Courier New"/>
+          <w:color w:val="0451A5"/>
+          <w:sz w:val="18"/>
+          <w:szCs w:val="18"/>
+        </w:rPr>
+        <w:t>Nth exercise name</w:t>
+      </w:r>
+      <w:r>
+        <w:rPr>
+          <w:rFonts w:ascii="Courier New" w:eastAsia="Times New Roman" w:hAnsi="Courier New" w:cs="Courier New"/>
+          <w:color w:val="0451A5"/>
+          <w:sz w:val="18"/>
+          <w:szCs w:val="18"/>
+        </w:rPr>
+        <w:t>"</w:t>
+      </w:r>
+      <w:r>
+        <w:rPr>
+          <w:rFonts w:ascii="Courier New" w:eastAsia="Times New Roman" w:hAnsi="Courier New" w:cs="Courier New"/>
+          <w:color w:val="000000"/>
+          <w:sz w:val="18"/>
+          <w:szCs w:val="18"/>
+        </w:rPr>
+        <w:t>,</w:t>
+      </w:r>
+    </w:p>
+    <w:p>
+      <w:pPr>
+        <w:shd w:val="clear" w:color="auto" w:fill="FFFFFE"/>
+        <w:spacing w:after="0" w:line="240" w:lineRule="atLeast"/>
+        <w:ind w:left="720"/>
+        <w:rPr>
+          <w:rFonts w:ascii="Courier New" w:eastAsia="Times New Roman" w:hAnsi="Courier New" w:cs="Courier New"/>
+          <w:color w:val="000000"/>
+          <w:sz w:val="18"/>
+          <w:szCs w:val="18"/>
+        </w:rPr>
+      </w:pPr>
+      <w:r>
+        <w:rPr>
+          <w:rFonts w:ascii="Courier New" w:eastAsia="Times New Roman" w:hAnsi="Courier New" w:cs="Courier New"/>
+          <w:color w:val="000000"/>
+          <w:sz w:val="18"/>
+          <w:szCs w:val="18"/>
+        </w:rPr>
+        <w:t>        </w:t>
+      </w:r>
+      <w:r>
+        <w:rPr>
+          <w:rFonts w:ascii="Courier New" w:eastAsia="Times New Roman" w:hAnsi="Courier New" w:cs="Courier New"/>
+          <w:color w:val="A31515"/>
+          <w:sz w:val="18"/>
+          <w:szCs w:val="18"/>
+        </w:rPr>
+        <w:t>"equipment"</w:t>
+      </w:r>
+      <w:r>
+        <w:rPr>
+          <w:rFonts w:ascii="Courier New" w:eastAsia="Times New Roman" w:hAnsi="Courier New" w:cs="Courier New"/>
+          <w:color w:val="000000"/>
+          <w:sz w:val="18"/>
+          <w:szCs w:val="18"/>
+        </w:rPr>
+        <w:t>: </w:t>
+      </w:r>
+      <w:r>
+        <w:rPr>
+          <w:rFonts w:ascii="Courier New" w:eastAsia="Times New Roman" w:hAnsi="Courier New" w:cs="Courier New"/>
+          <w:color w:val="0451A5"/>
+          <w:sz w:val="18"/>
+          <w:szCs w:val="18"/>
+        </w:rPr>
+        <w:t>"</w:t>
+      </w:r>
+      <w:r>
+        <w:rPr>
+          <w:rFonts w:ascii="Courier New" w:eastAsia="Times New Roman" w:hAnsi="Courier New" w:cs="Courier New"/>
+          <w:color w:val="0451A5"/>
+          <w:sz w:val="18"/>
+          <w:szCs w:val="18"/>
+        </w:rPr>
+        <w:t>butterfly</w:t>
+      </w:r>
+      <w:r>
+        <w:rPr>
+          <w:rFonts w:ascii="Courier New" w:eastAsia="Times New Roman" w:hAnsi="Courier New" w:cs="Courier New"/>
+          <w:color w:val="0451A5"/>
+          <w:sz w:val="18"/>
+          <w:szCs w:val="18"/>
+        </w:rPr>
+        <w:t>"</w:t>
+      </w:r>
+      <w:r>
+        <w:rPr>
+          <w:rFonts w:ascii="Courier New" w:eastAsia="Times New Roman" w:hAnsi="Courier New" w:cs="Courier New"/>
+          <w:color w:val="000000"/>
+          <w:sz w:val="18"/>
+          <w:szCs w:val="18"/>
+        </w:rPr>
+        <w:t>,</w:t>
+      </w:r>
+    </w:p>
+    <w:p>
+      <w:pPr>
+        <w:shd w:val="clear" w:color="auto" w:fill="FFFFFE"/>
+        <w:spacing w:after="0" w:line="240" w:lineRule="atLeast"/>
+        <w:ind w:left="720"/>
+        <w:rPr>
+          <w:rFonts w:ascii="Courier New" w:eastAsia="Times New Roman" w:hAnsi="Courier New" w:cs="Courier New"/>
+          <w:color w:val="000000"/>
+          <w:sz w:val="18"/>
+          <w:szCs w:val="18"/>
+        </w:rPr>
+      </w:pPr>
+      <w:r>
+        <w:rPr>
+          <w:rFonts w:ascii="Courier New" w:eastAsia="Times New Roman" w:hAnsi="Courier New" w:cs="Courier New"/>
+          <w:color w:val="000000"/>
+          <w:sz w:val="18"/>
+          <w:szCs w:val="18"/>
+        </w:rPr>
+        <w:t>        </w:t>
+      </w:r>
+      <w:r>
+        <w:rPr>
+          <w:rFonts w:ascii="Courier New" w:eastAsia="Times New Roman" w:hAnsi="Courier New" w:cs="Courier New"/>
+          <w:color w:val="A31515"/>
+          <w:sz w:val="18"/>
+          <w:szCs w:val="18"/>
+        </w:rPr>
+        <w:t>"video"</w:t>
+      </w:r>
+      <w:r>
+        <w:rPr>
+          <w:rFonts w:ascii="Courier New" w:eastAsia="Times New Roman" w:hAnsi="Courier New" w:cs="Courier New"/>
+          <w:color w:val="000000"/>
+          <w:sz w:val="18"/>
+          <w:szCs w:val="18"/>
+        </w:rPr>
+        <w:t>: </w:t>
+      </w:r>
+      <w:r>
+        <w:rPr>
+          <w:rFonts w:ascii="Courier New" w:eastAsia="Times New Roman" w:hAnsi="Courier New" w:cs="Courier New"/>
+          <w:color w:val="0451A5"/>
+          <w:sz w:val="18"/>
+          <w:szCs w:val="18"/>
+        </w:rPr>
+        <w:t>"</w:t>
+      </w:r>
+      <w:r>
+        <w:rPr>
+          <w:rFonts w:ascii="Courier New" w:eastAsia="Times New Roman" w:hAnsi="Courier New" w:cs="Courier New"/>
+          <w:color w:val="0451A5"/>
+          <w:sz w:val="18"/>
+          <w:szCs w:val="18"/>
+        </w:rPr>
+        <w:t xml:space="preserve">embed </w:t>
+      </w:r>
+      <w:proofErr w:type="spellStart"/>
+      <w:r>
+        <w:rPr>
+          <w:rFonts w:ascii="Courier New" w:eastAsia="Times New Roman" w:hAnsi="Courier New" w:cs="Courier New"/>
+          <w:color w:val="0451A5"/>
+          <w:sz w:val="18"/>
+          <w:szCs w:val="18"/>
+        </w:rPr>
+        <w:t>youtube</w:t>
+      </w:r>
+      <w:proofErr w:type="spellEnd"/>
+      <w:r>
+        <w:rPr>
+          <w:rFonts w:ascii="Courier New" w:eastAsia="Times New Roman" w:hAnsi="Courier New" w:cs="Courier New"/>
+          <w:color w:val="0451A5"/>
+          <w:sz w:val="18"/>
+          <w:szCs w:val="18"/>
+        </w:rPr>
+        <w:t xml:space="preserve"> link</w:t>
+      </w:r>
+      <w:r>
+        <w:rPr>
+          <w:rFonts w:ascii="Courier New" w:eastAsia="Times New Roman" w:hAnsi="Courier New" w:cs="Courier New"/>
+          <w:color w:val="0451A5"/>
+          <w:sz w:val="18"/>
+          <w:szCs w:val="18"/>
+        </w:rPr>
+        <w:t xml:space="preserve"> here for nth exercise</w:t>
+      </w:r>
+      <w:r>
+        <w:rPr>
+          <w:rFonts w:ascii="Courier New" w:eastAsia="Times New Roman" w:hAnsi="Courier New" w:cs="Courier New"/>
+          <w:color w:val="0451A5"/>
+          <w:sz w:val="18"/>
+          <w:szCs w:val="18"/>
+        </w:rPr>
+        <w:t>"</w:t>
+      </w:r>
+    </w:p>
+    <w:p>
+      <w:pPr>
+        <w:shd w:val="clear" w:color="auto" w:fill="FFFFFE"/>
+        <w:spacing w:after="0" w:line="240" w:lineRule="atLeast"/>
+        <w:ind w:left="720"/>
+        <w:rPr>
+          <w:rFonts w:ascii="Courier New" w:eastAsia="Times New Roman" w:hAnsi="Courier New" w:cs="Courier New"/>
+          <w:color w:val="000000"/>
+          <w:sz w:val="18"/>
+          <w:szCs w:val="18"/>
+        </w:rPr>
+      </w:pPr>
+      <w:r>
+        <w:rPr>
+          <w:rFonts w:ascii="Courier New" w:eastAsia="Times New Roman" w:hAnsi="Courier New" w:cs="Courier New"/>
+          <w:color w:val="000000"/>
+          <w:sz w:val="18"/>
+          <w:szCs w:val="18"/>
+        </w:rPr>
+        <w:t>    }</w:t>
+      </w:r>
+    </w:p>
+    <w:p>
+      <w:pPr>
+        <w:shd w:val="clear" w:color="auto" w:fill="FFFFFE"/>
+        <w:spacing w:after="0" w:line="240" w:lineRule="atLeast"/>
+        <w:ind w:left="720"/>
+        <w:rPr>
+          <w:rFonts w:ascii="Courier New" w:eastAsia="Times New Roman" w:hAnsi="Courier New" w:cs="Courier New"/>
+          <w:color w:val="000000"/>
+          <w:sz w:val="18"/>
+          <w:szCs w:val="18"/>
+        </w:rPr>
+      </w:pPr>
+      <w:r>
+        <w:rPr>
+          <w:rFonts w:ascii="Courier New" w:eastAsia="Times New Roman" w:hAnsi="Courier New" w:cs="Courier New"/>
+          <w:color w:val="000000"/>
+          <w:sz w:val="18"/>
+          <w:szCs w:val="18"/>
+        </w:rPr>
+        <w:t>}</w:t>
+      </w:r>
+    </w:p>
+    <w:p>
+      <w:pPr>
+        <w:shd w:val="clear" w:color="auto" w:fill="FFFFFE"/>
+        <w:spacing w:line="240" w:lineRule="atLeast"/>
+        <w:rPr>
+          <w:rFonts w:ascii="Courier New" w:eastAsia="Times New Roman" w:hAnsi="Courier New" w:cs="Courier New"/>
+          <w:color w:val="000000"/>
+          <w:sz w:val="18"/>
+          <w:szCs w:val="18"/>
+        </w:rPr>
+      </w:pPr>
+      <w:r>
+        <w:t xml:space="preserve"> </w:t>
+      </w:r>
+    </w:p>
+    <w:p>
+      <w:pPr>
+        <w:shd w:val="clear" w:color="auto" w:fill="FFFFFE"/>
+        <w:spacing w:line="240" w:lineRule="atLeast"/>
+        <w:rPr>
+          <w:rFonts w:ascii="Courier New" w:eastAsia="Times New Roman" w:hAnsi="Courier New" w:cs="Courier New"/>
+          <w:color w:val="000000"/>
+          <w:sz w:val="18"/>
+          <w:szCs w:val="18"/>
+        </w:rPr>
+      </w:pPr>
+    </w:p>
+    <w:p>
+      <w:pPr>
+        <w:shd w:val="clear" w:color="auto" w:fill="FFFFFE"/>
+        <w:spacing w:line="240" w:lineRule="atLeast"/>
+        <w:rPr>
+          <w:rFonts w:ascii="Courier New" w:eastAsia="Times New Roman" w:hAnsi="Courier New" w:cs="Courier New"/>
+          <w:color w:val="000000"/>
+          <w:sz w:val="18"/>
+          <w:szCs w:val="18"/>
+        </w:rPr>
+      </w:pPr>
+    </w:p>
+    <w:p>
+      <w:pPr>
+        <w:shd w:val="clear" w:color="auto" w:fill="FFFFFE"/>
+        <w:spacing w:line="240" w:lineRule="atLeast"/>
+        <w:rPr>
+          <w:rFonts w:ascii="Courier New" w:eastAsia="Times New Roman" w:hAnsi="Courier New" w:cs="Courier New"/>
+          <w:color w:val="000000"/>
+          <w:sz w:val="18"/>
+          <w:szCs w:val="18"/>
+        </w:rPr>
+      </w:pPr>
+    </w:p>
+    <w:p>
+      <w:pPr>
+        <w:rPr>
+          <w:b/>
+          <w:bCs/>
+          <w:sz w:val="28"/>
+          <w:szCs w:val="28"/>
+        </w:rPr>
+      </w:pPr>
+      <w:r>
+        <w:rPr>
+          <w:b/>
+          <w:bCs/>
+          <w:sz w:val="28"/>
+          <w:szCs w:val="28"/>
+        </w:rPr>
+        <w:lastRenderedPageBreak/>
+        <w:t>7</w:t>
+      </w:r>
+      <w:r>
+        <w:rPr>
+          <w:b/>
+          <w:bCs/>
+          <w:sz w:val="28"/>
+          <w:szCs w:val="28"/>
+        </w:rPr>
+        <w:t xml:space="preserve">) </w:t>
+      </w:r>
+      <w:r>
+        <w:rPr>
+          <w:b/>
+          <w:bCs/>
+          <w:sz w:val="28"/>
+          <w:szCs w:val="28"/>
+        </w:rPr>
+        <w:t>LIST OF ROUTINES AT GYM</w:t>
+      </w:r>
+    </w:p>
+    <w:p>
+      <w:pPr>
+        <w:pStyle w:val="ListParagraph"/>
+        <w:numPr>
+          <w:ilvl w:val="0"/>
+          <w:numId w:val="1"/>
+        </w:numPr>
+        <w:rPr>
+          <w:rStyle w:val="Hyperlink"/>
+          <w:color w:val="auto"/>
+          <w:u w:val="none"/>
+        </w:rPr>
+      </w:pPr>
+      <w:r>
+        <w:t xml:space="preserve">URL: </w:t>
+      </w:r>
+      <w:r>
+        <w:tab/>
+      </w:r>
+      <w:r>
+        <w:tab/>
+      </w:r>
+      <w:r>
+        <w:rPr>
+          <w:rFonts w:ascii="Helvetica" w:hAnsi="Helvetica" w:cs="Helvetica"/>
+          <w:color w:val="505050"/>
+          <w:sz w:val="18"/>
+          <w:szCs w:val="18"/>
+          <w:shd w:val="clear" w:color="auto" w:fill="FFFFFF"/>
+        </w:rPr>
+        <w:t>http://127.0.0.1:8000/api/listofroutines/</w:t>
+      </w:r>
+    </w:p>
+    <w:p>
+      <w:pPr>
+        <w:pStyle w:val="ListParagraph"/>
+      </w:pPr>
+    </w:p>
+    <w:p>
+      <w:pPr>
+        <w:pStyle w:val="ListParagraph"/>
+        <w:numPr>
+          <w:ilvl w:val="0"/>
+          <w:numId w:val="1"/>
+        </w:numPr>
+      </w:pPr>
+      <w:r>
+        <w:t>Request:</w:t>
+      </w:r>
+      <w:r>
+        <w:tab/>
+        <w:t>POST</w:t>
+      </w:r>
+    </w:p>
+    <w:p>
+      <w:pPr>
+        <w:pStyle w:val="ListParagraph"/>
+      </w:pPr>
+    </w:p>
+    <w:p>
+      <w:pPr>
+        <w:pStyle w:val="ListParagraph"/>
+        <w:numPr>
+          <w:ilvl w:val="0"/>
+          <w:numId w:val="1"/>
+        </w:numPr>
+      </w:pPr>
+      <w:r>
+        <w:t>Input:</w:t>
+      </w:r>
+      <w:r>
+        <w:tab/>
+      </w:r>
+      <w:r>
+        <w:tab/>
+      </w:r>
+      <w:r>
+        <w:t>NOTHING</w:t>
+      </w:r>
+      <w:r>
+        <w:t>/EMPTY</w:t>
+      </w:r>
+    </w:p>
+    <w:p>
+      <w:pPr>
+        <w:shd w:val="clear" w:color="auto" w:fill="FFFFFE"/>
+        <w:spacing w:after="0" w:line="240" w:lineRule="atLeast"/>
+        <w:rPr>
+          <w:rFonts w:ascii="Courier New" w:eastAsia="Times New Roman" w:hAnsi="Courier New" w:cs="Courier New"/>
+          <w:color w:val="000000"/>
+          <w:sz w:val="18"/>
+          <w:szCs w:val="18"/>
+        </w:rPr>
+      </w:pPr>
+    </w:p>
+    <w:p>
+      <w:pPr>
+        <w:shd w:val="clear" w:color="auto" w:fill="FFFFFE"/>
+        <w:spacing w:after="0" w:line="240" w:lineRule="atLeast"/>
+        <w:rPr>
+          <w:rFonts w:ascii="Courier New" w:eastAsia="Times New Roman" w:hAnsi="Courier New" w:cs="Courier New"/>
+          <w:color w:val="000000"/>
+          <w:sz w:val="18"/>
+          <w:szCs w:val="18"/>
+        </w:rPr>
+      </w:pPr>
+    </w:p>
+    <w:p>
+      <w:pPr>
+        <w:pStyle w:val="ListParagraph"/>
+        <w:numPr>
+          <w:ilvl w:val="0"/>
+          <w:numId w:val="1"/>
+        </w:numPr>
+        <w:rPr>
+          <w:sz w:val="28"/>
+          <w:szCs w:val="28"/>
+        </w:rPr>
+      </w:pPr>
+      <w:r>
+        <w:rPr>
+          <w:sz w:val="28"/>
+          <w:szCs w:val="28"/>
+        </w:rPr>
+        <w:t>output:</w:t>
+      </w:r>
+      <w:r>
+        <w:rPr>
+          <w:sz w:val="28"/>
+          <w:szCs w:val="28"/>
+        </w:rPr>
+        <w:tab/>
+      </w:r>
+      <w:r>
+        <w:rPr>
+          <w:sz w:val="28"/>
+          <w:szCs w:val="28"/>
+        </w:rPr>
+        <w:tab/>
+      </w:r>
+      <w:r>
+        <w:rPr>
+          <w:sz w:val="28"/>
+          <w:szCs w:val="28"/>
+        </w:rPr>
+        <w:t xml:space="preserve">JSON of </w:t>
+      </w:r>
+      <w:r>
+        <w:rPr>
+          <w:sz w:val="28"/>
+          <w:szCs w:val="28"/>
+        </w:rPr>
+        <w:t>Routines or a message</w:t>
+      </w:r>
+    </w:p>
+    <w:p>
+      <w:pPr>
+        <w:pStyle w:val="ListParagraph"/>
+      </w:pPr>
+    </w:p>
+    <w:p>
+      <w:pPr>
+        <w:pStyle w:val="ListParagraph"/>
+        <w:numPr>
+          <w:ilvl w:val="0"/>
+          <w:numId w:val="1"/>
+        </w:numPr>
+      </w:pPr>
+      <w:r>
+        <w:t xml:space="preserve">CONDITION 1: (if no </w:t>
+      </w:r>
+      <w:r>
+        <w:t>routines</w:t>
+      </w:r>
+      <w:r>
+        <w:t xml:space="preserve"> found) </w:t>
+      </w:r>
+    </w:p>
+    <w:p>
+      <w:pPr>
+        <w:pStyle w:val="ListParagraph"/>
+        <w:numPr>
+          <w:ilvl w:val="0"/>
+          <w:numId w:val="1"/>
+        </w:numPr>
+        <w:shd w:val="clear" w:color="auto" w:fill="FFFFFE"/>
+        <w:spacing w:line="240" w:lineRule="atLeast"/>
+        <w:rPr>
+          <w:rFonts w:ascii="Courier New" w:eastAsia="Times New Roman" w:hAnsi="Courier New" w:cs="Courier New"/>
+          <w:color w:val="000000"/>
+          <w:sz w:val="18"/>
+          <w:szCs w:val="18"/>
+        </w:rPr>
+      </w:pPr>
+      <w:r>
+        <w:t xml:space="preserve">Response = </w:t>
+      </w:r>
+      <w:r>
+        <w:rPr>
+          <w:rFonts w:ascii="Courier New" w:eastAsia="Times New Roman" w:hAnsi="Courier New" w:cs="Courier New"/>
+          <w:color w:val="000000"/>
+          <w:sz w:val="18"/>
+          <w:szCs w:val="18"/>
+        </w:rPr>
+        <w:t>{</w:t>
+      </w:r>
+    </w:p>
+    <w:p>
+      <w:pPr>
+        <w:shd w:val="clear" w:color="auto" w:fill="FFFFFE"/>
+        <w:spacing w:after="0" w:line="240" w:lineRule="atLeast"/>
+        <w:ind w:left="720"/>
+        <w:rPr>
+          <w:rFonts w:ascii="Courier New" w:eastAsia="Times New Roman" w:hAnsi="Courier New" w:cs="Courier New"/>
+          <w:color w:val="000000"/>
+          <w:sz w:val="18"/>
+          <w:szCs w:val="18"/>
+        </w:rPr>
+      </w:pPr>
+      <w:r>
+        <w:rPr>
+          <w:rFonts w:ascii="Courier New" w:eastAsia="Times New Roman" w:hAnsi="Courier New" w:cs="Courier New"/>
+          <w:color w:val="000000"/>
+          <w:sz w:val="18"/>
+          <w:szCs w:val="18"/>
+        </w:rPr>
+        <w:t>    </w:t>
+      </w:r>
+      <w:r>
+        <w:rPr>
+          <w:rFonts w:ascii="Courier New" w:eastAsia="Times New Roman" w:hAnsi="Courier New" w:cs="Courier New"/>
+          <w:color w:val="A31515"/>
+          <w:sz w:val="18"/>
+          <w:szCs w:val="18"/>
+        </w:rPr>
+        <w:t>"message"</w:t>
+      </w:r>
+      <w:r>
+        <w:rPr>
+          <w:rFonts w:ascii="Courier New" w:eastAsia="Times New Roman" w:hAnsi="Courier New" w:cs="Courier New"/>
+          <w:color w:val="000000"/>
+          <w:sz w:val="18"/>
+          <w:szCs w:val="18"/>
+        </w:rPr>
+        <w:t>: </w:t>
+      </w:r>
+      <w:r>
+        <w:rPr>
+          <w:rFonts w:ascii="Courier New" w:eastAsia="Times New Roman" w:hAnsi="Courier New" w:cs="Courier New"/>
+          <w:color w:val="0451A5"/>
+          <w:sz w:val="18"/>
+          <w:szCs w:val="18"/>
+        </w:rPr>
+        <w:t>"no </w:t>
+      </w:r>
+      <w:r>
+        <w:rPr>
+          <w:rFonts w:ascii="Courier New" w:eastAsia="Times New Roman" w:hAnsi="Courier New" w:cs="Courier New"/>
+          <w:color w:val="0451A5"/>
+          <w:sz w:val="18"/>
+          <w:szCs w:val="18"/>
+        </w:rPr>
+        <w:t>routines</w:t>
+      </w:r>
+      <w:r>
+        <w:rPr>
+          <w:rFonts w:ascii="Courier New" w:eastAsia="Times New Roman" w:hAnsi="Courier New" w:cs="Courier New"/>
+          <w:color w:val="0451A5"/>
+          <w:sz w:val="18"/>
+          <w:szCs w:val="18"/>
+        </w:rPr>
+        <w:t> found"</w:t>
+      </w:r>
+    </w:p>
+    <w:p>
+      <w:pPr>
+        <w:shd w:val="clear" w:color="auto" w:fill="FFFFFE"/>
+        <w:spacing w:after="0" w:line="240" w:lineRule="atLeast"/>
+        <w:ind w:left="720"/>
+        <w:rPr>
+          <w:rFonts w:ascii="Courier New" w:eastAsia="Times New Roman" w:hAnsi="Courier New" w:cs="Courier New"/>
+          <w:color w:val="000000"/>
+          <w:sz w:val="18"/>
+          <w:szCs w:val="18"/>
+        </w:rPr>
+      </w:pPr>
+      <w:r>
+        <w:rPr>
+          <w:rFonts w:ascii="Courier New" w:eastAsia="Times New Roman" w:hAnsi="Courier New" w:cs="Courier New"/>
+          <w:color w:val="000000"/>
+          <w:sz w:val="18"/>
+          <w:szCs w:val="18"/>
+        </w:rPr>
+        <w:t>}</w:t>
+      </w:r>
+    </w:p>
+    <w:p>
+      <w:pPr>
+        <w:shd w:val="clear" w:color="auto" w:fill="FFFFFE"/>
+        <w:spacing w:after="0" w:line="240" w:lineRule="atLeast"/>
+        <w:ind w:left="720"/>
+        <w:rPr>
+          <w:rFonts w:ascii="Courier New" w:eastAsia="Times New Roman" w:hAnsi="Courier New" w:cs="Courier New"/>
+          <w:color w:val="000000"/>
+          <w:sz w:val="18"/>
+          <w:szCs w:val="18"/>
+        </w:rPr>
+      </w:pPr>
+    </w:p>
+    <w:p>
+      <w:pPr>
+        <w:pStyle w:val="ListParagraph"/>
+        <w:numPr>
+          <w:ilvl w:val="0"/>
+          <w:numId w:val="1"/>
+        </w:numPr>
+        <w:shd w:val="clear" w:color="auto" w:fill="FFFFFE"/>
+        <w:spacing w:line="240" w:lineRule="atLeast"/>
+        <w:rPr>
+          <w:rFonts w:ascii="Courier New" w:eastAsia="Times New Roman" w:hAnsi="Courier New" w:cs="Courier New"/>
+          <w:color w:val="000000"/>
+          <w:sz w:val="18"/>
+          <w:szCs w:val="18"/>
+        </w:rPr>
+      </w:pPr>
+      <w:r>
+        <w:t>CONDITION 2: (</w:t>
+      </w:r>
+      <w:r>
+        <w:t>routines found</w:t>
+      </w:r>
+      <w:r>
+        <w:t>) –</w:t>
+      </w:r>
+      <w:r>
+        <w:t xml:space="preserve"> list of routines will be returned in the format below</w:t>
+      </w:r>
+    </w:p>
+    <w:p>
+      <w:pPr>
+        <w:pStyle w:val="ListParagraph"/>
+        <w:numPr>
+          <w:ilvl w:val="0"/>
+          <w:numId w:val="1"/>
+        </w:numPr>
+        <w:shd w:val="clear" w:color="auto" w:fill="FFFFFE"/>
+        <w:spacing w:line="240" w:lineRule="atLeast"/>
+        <w:rPr>
+          <w:rFonts w:ascii="Courier New" w:eastAsia="Times New Roman" w:hAnsi="Courier New" w:cs="Courier New"/>
+          <w:color w:val="000000"/>
+          <w:sz w:val="18"/>
+          <w:szCs w:val="18"/>
+        </w:rPr>
+      </w:pPr>
+      <w:r>
+        <w:t xml:space="preserve">Response = </w:t>
+      </w:r>
+      <w:r>
+        <w:rPr>
+          <w:rFonts w:ascii="Courier New" w:eastAsia="Times New Roman" w:hAnsi="Courier New" w:cs="Courier New"/>
+          <w:color w:val="000000"/>
+          <w:sz w:val="18"/>
+          <w:szCs w:val="18"/>
+        </w:rPr>
+        <w:t>{</w:t>
+      </w:r>
+    </w:p>
+    <w:p>
+      <w:pPr>
+        <w:shd w:val="clear" w:color="auto" w:fill="FFFFFE"/>
+        <w:spacing w:after="0" w:line="240" w:lineRule="atLeast"/>
+        <w:ind w:left="720"/>
+        <w:rPr>
+          <w:rFonts w:ascii="Courier New" w:eastAsia="Times New Roman" w:hAnsi="Courier New" w:cs="Courier New"/>
+          <w:color w:val="000000"/>
+          <w:sz w:val="18"/>
+          <w:szCs w:val="18"/>
+        </w:rPr>
+      </w:pPr>
+      <w:r>
+        <w:rPr>
+          <w:rFonts w:ascii="Courier New" w:eastAsia="Times New Roman" w:hAnsi="Courier New" w:cs="Courier New"/>
+          <w:color w:val="000000"/>
+          <w:sz w:val="18"/>
+          <w:szCs w:val="18"/>
+        </w:rPr>
+        <w:t>    </w:t>
+      </w:r>
+      <w:r>
+        <w:rPr>
+          <w:rFonts w:ascii="Courier New" w:eastAsia="Times New Roman" w:hAnsi="Courier New" w:cs="Courier New"/>
+          <w:color w:val="000000"/>
+          <w:sz w:val="18"/>
+          <w:szCs w:val="18"/>
+        </w:rPr>
+        <w:tab/>
+      </w:r>
+      <w:r>
+        <w:rPr>
+          <w:rFonts w:ascii="Courier New" w:eastAsia="Times New Roman" w:hAnsi="Courier New" w:cs="Courier New"/>
+          <w:color w:val="A31515"/>
+          <w:sz w:val="18"/>
+          <w:szCs w:val="18"/>
+        </w:rPr>
+        <w:t>"Routine1"</w:t>
+      </w:r>
+      <w:r>
+        <w:rPr>
+          <w:rFonts w:ascii="Courier New" w:eastAsia="Times New Roman" w:hAnsi="Courier New" w:cs="Courier New"/>
+          <w:color w:val="000000"/>
+          <w:sz w:val="18"/>
+          <w:szCs w:val="18"/>
+        </w:rPr>
+        <w:t>: {</w:t>
+      </w:r>
+    </w:p>
+    <w:p>
+      <w:pPr>
+        <w:shd w:val="clear" w:color="auto" w:fill="FFFFFE"/>
+        <w:spacing w:after="0" w:line="240" w:lineRule="atLeast"/>
+        <w:ind w:left="720"/>
+        <w:rPr>
+          <w:rFonts w:ascii="Courier New" w:eastAsia="Times New Roman" w:hAnsi="Courier New" w:cs="Courier New"/>
+          <w:color w:val="000000"/>
+          <w:sz w:val="18"/>
+          <w:szCs w:val="18"/>
+        </w:rPr>
+      </w:pPr>
+      <w:r>
+        <w:rPr>
+          <w:rFonts w:ascii="Courier New" w:eastAsia="Times New Roman" w:hAnsi="Courier New" w:cs="Courier New"/>
+          <w:color w:val="000000"/>
+          <w:sz w:val="18"/>
+          <w:szCs w:val="18"/>
+        </w:rPr>
+        <w:t>        </w:t>
+      </w:r>
+      <w:r>
+        <w:rPr>
+          <w:rFonts w:ascii="Courier New" w:eastAsia="Times New Roman" w:hAnsi="Courier New" w:cs="Courier New"/>
+          <w:color w:val="000000"/>
+          <w:sz w:val="18"/>
+          <w:szCs w:val="18"/>
+        </w:rPr>
+        <w:tab/>
+      </w:r>
+      <w:r>
+        <w:rPr>
+          <w:rFonts w:ascii="Courier New" w:eastAsia="Times New Roman" w:hAnsi="Courier New" w:cs="Courier New"/>
+          <w:color w:val="A31515"/>
+          <w:sz w:val="18"/>
+          <w:szCs w:val="18"/>
+        </w:rPr>
+        <w:t>"id"</w:t>
+      </w:r>
+      <w:r>
+        <w:rPr>
+          <w:rFonts w:ascii="Courier New" w:eastAsia="Times New Roman" w:hAnsi="Courier New" w:cs="Courier New"/>
+          <w:color w:val="000000"/>
+          <w:sz w:val="18"/>
+          <w:szCs w:val="18"/>
+        </w:rPr>
+        <w:t>: </w:t>
+      </w:r>
+      <w:r>
+        <w:rPr>
+          <w:rFonts w:ascii="Courier New" w:eastAsia="Times New Roman" w:hAnsi="Courier New" w:cs="Courier New"/>
+          <w:color w:val="0451A5"/>
+          <w:sz w:val="18"/>
+          <w:szCs w:val="18"/>
+        </w:rPr>
+        <w:t>"rtn1"</w:t>
+      </w:r>
+      <w:r>
+        <w:rPr>
+          <w:rFonts w:ascii="Courier New" w:eastAsia="Times New Roman" w:hAnsi="Courier New" w:cs="Courier New"/>
+          <w:color w:val="000000"/>
+          <w:sz w:val="18"/>
+          <w:szCs w:val="18"/>
+        </w:rPr>
+        <w:t>,</w:t>
+      </w:r>
+    </w:p>
+    <w:p>
+      <w:pPr>
+        <w:shd w:val="clear" w:color="auto" w:fill="FFFFFE"/>
+        <w:spacing w:after="0" w:line="240" w:lineRule="atLeast"/>
+        <w:ind w:left="720"/>
+        <w:rPr>
+          <w:rFonts w:ascii="Courier New" w:eastAsia="Times New Roman" w:hAnsi="Courier New" w:cs="Courier New"/>
+          <w:color w:val="000000"/>
+          <w:sz w:val="18"/>
+          <w:szCs w:val="18"/>
+        </w:rPr>
+      </w:pPr>
+      <w:r>
+        <w:rPr>
+          <w:rFonts w:ascii="Courier New" w:eastAsia="Times New Roman" w:hAnsi="Courier New" w:cs="Courier New"/>
+          <w:color w:val="000000"/>
+          <w:sz w:val="18"/>
+          <w:szCs w:val="18"/>
+        </w:rPr>
+        <w:t>        </w:t>
+      </w:r>
+      <w:r>
+        <w:rPr>
+          <w:rFonts w:ascii="Courier New" w:eastAsia="Times New Roman" w:hAnsi="Courier New" w:cs="Courier New"/>
+          <w:color w:val="000000"/>
+          <w:sz w:val="18"/>
+          <w:szCs w:val="18"/>
+        </w:rPr>
+        <w:tab/>
+      </w:r>
+      <w:r>
+        <w:rPr>
+          <w:rFonts w:ascii="Courier New" w:eastAsia="Times New Roman" w:hAnsi="Courier New" w:cs="Courier New"/>
+          <w:color w:val="A31515"/>
+          <w:sz w:val="18"/>
+          <w:szCs w:val="18"/>
+        </w:rPr>
+        <w:t>"name"</w:t>
+      </w:r>
+      <w:r>
+        <w:rPr>
+          <w:rFonts w:ascii="Courier New" w:eastAsia="Times New Roman" w:hAnsi="Courier New" w:cs="Courier New"/>
+          <w:color w:val="000000"/>
+          <w:sz w:val="18"/>
+          <w:szCs w:val="18"/>
+        </w:rPr>
+        <w:t>: </w:t>
+      </w:r>
+      <w:r>
+        <w:rPr>
+          <w:rFonts w:ascii="Courier New" w:eastAsia="Times New Roman" w:hAnsi="Courier New" w:cs="Courier New"/>
+          <w:color w:val="0451A5"/>
+          <w:sz w:val="18"/>
+          <w:szCs w:val="18"/>
+        </w:rPr>
+        <w:t>"Fat Burner"</w:t>
+      </w:r>
+      <w:r>
+        <w:rPr>
+          <w:rFonts w:ascii="Courier New" w:eastAsia="Times New Roman" w:hAnsi="Courier New" w:cs="Courier New"/>
+          <w:color w:val="000000"/>
+          <w:sz w:val="18"/>
+          <w:szCs w:val="18"/>
+        </w:rPr>
+        <w:t>,</w:t>
+      </w:r>
+    </w:p>
+    <w:p>
+      <w:pPr>
+        <w:shd w:val="clear" w:color="auto" w:fill="FFFFFE"/>
+        <w:spacing w:after="0" w:line="240" w:lineRule="atLeast"/>
+        <w:ind w:left="720"/>
+        <w:rPr>
+          <w:rFonts w:ascii="Courier New" w:eastAsia="Times New Roman" w:hAnsi="Courier New" w:cs="Courier New"/>
+          <w:color w:val="000000"/>
+          <w:sz w:val="18"/>
+          <w:szCs w:val="18"/>
+        </w:rPr>
+      </w:pPr>
+      <w:r>
+        <w:rPr>
+          <w:rFonts w:ascii="Courier New" w:eastAsia="Times New Roman" w:hAnsi="Courier New" w:cs="Courier New"/>
+          <w:color w:val="000000"/>
+          <w:sz w:val="18"/>
+          <w:szCs w:val="18"/>
+        </w:rPr>
+        <w:t>        </w:t>
+      </w:r>
+      <w:r>
+        <w:rPr>
+          <w:rFonts w:ascii="Courier New" w:eastAsia="Times New Roman" w:hAnsi="Courier New" w:cs="Courier New"/>
+          <w:color w:val="000000"/>
+          <w:sz w:val="18"/>
+          <w:szCs w:val="18"/>
+        </w:rPr>
+        <w:tab/>
+      </w:r>
+      <w:r>
+        <w:rPr>
+          <w:rFonts w:ascii="Courier New" w:eastAsia="Times New Roman" w:hAnsi="Courier New" w:cs="Courier New"/>
+          <w:color w:val="A31515"/>
+          <w:sz w:val="18"/>
+          <w:szCs w:val="18"/>
+        </w:rPr>
+        <w:t>"description"</w:t>
+      </w:r>
+      <w:r>
+        <w:rPr>
+          <w:rFonts w:ascii="Courier New" w:eastAsia="Times New Roman" w:hAnsi="Courier New" w:cs="Courier New"/>
+          <w:color w:val="000000"/>
+          <w:sz w:val="18"/>
+          <w:szCs w:val="18"/>
+        </w:rPr>
+        <w:t>: </w:t>
+      </w:r>
+      <w:r>
+        <w:rPr>
+          <w:rFonts w:ascii="Courier New" w:eastAsia="Times New Roman" w:hAnsi="Courier New" w:cs="Courier New"/>
+          <w:color w:val="0451A5"/>
+          <w:sz w:val="18"/>
+          <w:szCs w:val="18"/>
+        </w:rPr>
+        <w:t>"</w:t>
+      </w:r>
+      <w:r>
+        <w:rPr>
+          <w:rFonts w:ascii="Courier New" w:eastAsia="Times New Roman" w:hAnsi="Courier New" w:cs="Courier New"/>
+          <w:color w:val="0451A5"/>
+          <w:sz w:val="18"/>
+          <w:szCs w:val="18"/>
+        </w:rPr>
+        <w:t>description of the routine</w:t>
+      </w:r>
+      <w:r>
+        <w:rPr>
+          <w:rFonts w:ascii="Courier New" w:eastAsia="Times New Roman" w:hAnsi="Courier New" w:cs="Courier New"/>
+          <w:color w:val="0451A5"/>
+          <w:sz w:val="18"/>
+          <w:szCs w:val="18"/>
+        </w:rPr>
+        <w:t>"</w:t>
+      </w:r>
+      <w:r>
+        <w:rPr>
+          <w:rFonts w:ascii="Courier New" w:eastAsia="Times New Roman" w:hAnsi="Courier New" w:cs="Courier New"/>
+          <w:color w:val="000000"/>
+          <w:sz w:val="18"/>
+          <w:szCs w:val="18"/>
+        </w:rPr>
+        <w:t>,</w:t>
+      </w:r>
+    </w:p>
+    <w:p>
+      <w:pPr>
+        <w:shd w:val="clear" w:color="auto" w:fill="FFFFFE"/>
+        <w:spacing w:after="0" w:line="240" w:lineRule="atLeast"/>
+        <w:ind w:left="720"/>
+        <w:rPr>
+          <w:rFonts w:ascii="Courier New" w:eastAsia="Times New Roman" w:hAnsi="Courier New" w:cs="Courier New"/>
+          <w:color w:val="000000"/>
+          <w:sz w:val="18"/>
+          <w:szCs w:val="18"/>
+        </w:rPr>
+      </w:pPr>
+      <w:r>
+        <w:rPr>
+          <w:rFonts w:ascii="Courier New" w:eastAsia="Times New Roman" w:hAnsi="Courier New" w:cs="Courier New"/>
+          <w:color w:val="000000"/>
+          <w:sz w:val="18"/>
+          <w:szCs w:val="18"/>
+        </w:rPr>
+        <w:t>        </w:t>
+      </w:r>
+      <w:r>
+        <w:rPr>
+          <w:rFonts w:ascii="Courier New" w:eastAsia="Times New Roman" w:hAnsi="Courier New" w:cs="Courier New"/>
+          <w:color w:val="000000"/>
+          <w:sz w:val="18"/>
+          <w:szCs w:val="18"/>
+        </w:rPr>
+        <w:tab/>
+      </w:r>
+      <w:r>
+        <w:rPr>
+          <w:rFonts w:ascii="Courier New" w:eastAsia="Times New Roman" w:hAnsi="Courier New" w:cs="Courier New"/>
+          <w:color w:val="A31515"/>
+          <w:sz w:val="18"/>
+          <w:szCs w:val="18"/>
+        </w:rPr>
+        <w:t>"image"</w:t>
+      </w:r>
+      <w:r>
+        <w:rPr>
+          <w:rFonts w:ascii="Courier New" w:eastAsia="Times New Roman" w:hAnsi="Courier New" w:cs="Courier New"/>
+          <w:color w:val="000000"/>
+          <w:sz w:val="18"/>
+          <w:szCs w:val="18"/>
+        </w:rPr>
+        <w:t>: </w:t>
+      </w:r>
+      <w:r>
+        <w:rPr>
+          <w:rFonts w:ascii="Courier New" w:eastAsia="Times New Roman" w:hAnsi="Courier New" w:cs="Courier New"/>
+          <w:color w:val="0451A5"/>
+          <w:sz w:val="18"/>
+          <w:szCs w:val="18"/>
+        </w:rPr>
+        <w:t>"</w:t>
+      </w:r>
+      <w:r>
+        <w:rPr>
+          <w:rFonts w:ascii="Courier New" w:eastAsia="Times New Roman" w:hAnsi="Courier New" w:cs="Courier New"/>
+          <w:color w:val="0451A5"/>
+          <w:sz w:val="18"/>
+          <w:szCs w:val="18"/>
+        </w:rPr>
+        <w:t>base64”</w:t>
+      </w:r>
+    </w:p>
+    <w:p>
+      <w:pPr>
+        <w:shd w:val="clear" w:color="auto" w:fill="FFFFFE"/>
+        <w:spacing w:line="240" w:lineRule="atLeast"/>
+        <w:ind w:left="720" w:firstLine="720"/>
+        <w:rPr>
+          <w:rFonts w:ascii="Courier New" w:eastAsia="Times New Roman" w:hAnsi="Courier New" w:cs="Courier New"/>
+          <w:color w:val="000000"/>
+          <w:sz w:val="18"/>
+          <w:szCs w:val="18"/>
+        </w:rPr>
+      </w:pPr>
+      <w:r>
+        <w:rPr>
+          <w:rFonts w:ascii="Courier New" w:eastAsia="Times New Roman" w:hAnsi="Courier New" w:cs="Courier New"/>
+          <w:color w:val="000000"/>
+          <w:sz w:val="18"/>
+          <w:szCs w:val="18"/>
+        </w:rPr>
+        <w:t>}</w:t>
+      </w:r>
+      <w:r>
+        <w:rPr>
+          <w:rFonts w:ascii="Courier New" w:eastAsia="Times New Roman" w:hAnsi="Courier New" w:cs="Courier New"/>
+          <w:color w:val="000000"/>
+          <w:sz w:val="18"/>
+          <w:szCs w:val="18"/>
+        </w:rPr>
+        <w:t>,</w:t>
+      </w:r>
+    </w:p>
+    <w:p>
+      <w:pPr>
+        <w:shd w:val="clear" w:color="auto" w:fill="FFFFFE"/>
+        <w:spacing w:line="240" w:lineRule="atLeast"/>
+        <w:ind w:left="720" w:firstLine="720"/>
+        <w:rPr>
+          <w:rFonts w:ascii="Courier New" w:eastAsia="Times New Roman" w:hAnsi="Courier New" w:cs="Courier New"/>
+          <w:color w:val="000000"/>
+          <w:sz w:val="18"/>
+          <w:szCs w:val="18"/>
+        </w:rPr>
+      </w:pPr>
+      <w:r>
+        <w:rPr>
+          <w:rFonts w:ascii="Courier New" w:eastAsia="Times New Roman" w:hAnsi="Courier New" w:cs="Courier New"/>
+          <w:color w:val="000000"/>
+          <w:sz w:val="18"/>
+          <w:szCs w:val="18"/>
+        </w:rPr>
+        <w:t>…</w:t>
+      </w:r>
+    </w:p>
+    <w:p>
+      <w:pPr>
+        <w:shd w:val="clear" w:color="auto" w:fill="FFFFFE"/>
+        <w:spacing w:line="240" w:lineRule="atLeast"/>
+        <w:ind w:left="720" w:firstLine="720"/>
+        <w:rPr>
+          <w:rFonts w:ascii="Courier New" w:eastAsia="Times New Roman" w:hAnsi="Courier New" w:cs="Courier New"/>
+          <w:color w:val="000000"/>
+          <w:sz w:val="18"/>
+          <w:szCs w:val="18"/>
+        </w:rPr>
+      </w:pPr>
+      <w:r>
+        <w:rPr>
+          <w:rFonts w:ascii="Courier New" w:eastAsia="Times New Roman" w:hAnsi="Courier New" w:cs="Courier New"/>
+          <w:color w:val="000000"/>
+          <w:sz w:val="18"/>
+          <w:szCs w:val="18"/>
+        </w:rPr>
+        <w:t>…</w:t>
+      </w:r>
+    </w:p>
+    <w:p>
+      <w:pPr>
+        <w:shd w:val="clear" w:color="auto" w:fill="FFFFFE"/>
+        <w:spacing w:after="0" w:line="240" w:lineRule="atLeast"/>
+        <w:ind w:left="720" w:firstLine="720"/>
+        <w:rPr>
+          <w:rFonts w:ascii="Courier New" w:eastAsia="Times New Roman" w:hAnsi="Courier New" w:cs="Courier New"/>
+          <w:color w:val="000000"/>
+          <w:sz w:val="18"/>
+          <w:szCs w:val="18"/>
+        </w:rPr>
+      </w:pPr>
+      <w:r>
+        <w:rPr>
+          <w:rFonts w:ascii="Courier New" w:eastAsia="Times New Roman" w:hAnsi="Courier New" w:cs="Courier New"/>
+          <w:color w:val="A31515"/>
+          <w:sz w:val="18"/>
+          <w:szCs w:val="18"/>
+        </w:rPr>
+        <w:t>"</w:t>
+      </w:r>
+      <w:proofErr w:type="spellStart"/>
+      <w:r>
+        <w:rPr>
+          <w:rFonts w:ascii="Courier New" w:eastAsia="Times New Roman" w:hAnsi="Courier New" w:cs="Courier New"/>
+          <w:color w:val="A31515"/>
+          <w:sz w:val="18"/>
+          <w:szCs w:val="18"/>
+        </w:rPr>
+        <w:t>Routine</w:t>
+      </w:r>
+      <w:r>
+        <w:rPr>
+          <w:rFonts w:ascii="Courier New" w:eastAsia="Times New Roman" w:hAnsi="Courier New" w:cs="Courier New"/>
+          <w:color w:val="A31515"/>
+          <w:sz w:val="18"/>
+          <w:szCs w:val="18"/>
+        </w:rPr>
+        <w:t>N</w:t>
+      </w:r>
+      <w:proofErr w:type="spellEnd"/>
+      <w:r>
+        <w:rPr>
+          <w:rFonts w:ascii="Courier New" w:eastAsia="Times New Roman" w:hAnsi="Courier New" w:cs="Courier New"/>
+          <w:color w:val="A31515"/>
+          <w:sz w:val="18"/>
+          <w:szCs w:val="18"/>
+        </w:rPr>
+        <w:t>"</w:t>
+      </w:r>
+      <w:r>
+        <w:rPr>
+          <w:rFonts w:ascii="Courier New" w:eastAsia="Times New Roman" w:hAnsi="Courier New" w:cs="Courier New"/>
+          <w:color w:val="000000"/>
+          <w:sz w:val="18"/>
+          <w:szCs w:val="18"/>
+        </w:rPr>
+        <w:t>: {</w:t>
+      </w:r>
+    </w:p>
+    <w:p>
+      <w:pPr>
+        <w:shd w:val="clear" w:color="auto" w:fill="FFFFFE"/>
+        <w:spacing w:after="0" w:line="240" w:lineRule="atLeast"/>
+        <w:ind w:left="720"/>
+        <w:rPr>
+          <w:rFonts w:ascii="Courier New" w:eastAsia="Times New Roman" w:hAnsi="Courier New" w:cs="Courier New"/>
+          <w:color w:val="000000"/>
+          <w:sz w:val="18"/>
+          <w:szCs w:val="18"/>
+        </w:rPr>
+      </w:pPr>
+      <w:r>
+        <w:rPr>
+          <w:rFonts w:ascii="Courier New" w:eastAsia="Times New Roman" w:hAnsi="Courier New" w:cs="Courier New"/>
+          <w:color w:val="000000"/>
+          <w:sz w:val="18"/>
+          <w:szCs w:val="18"/>
+        </w:rPr>
+        <w:t>        </w:t>
+      </w:r>
+      <w:r>
+        <w:rPr>
+          <w:rFonts w:ascii="Courier New" w:eastAsia="Times New Roman" w:hAnsi="Courier New" w:cs="Courier New"/>
+          <w:color w:val="000000"/>
+          <w:sz w:val="18"/>
+          <w:szCs w:val="18"/>
+        </w:rPr>
+        <w:tab/>
+      </w:r>
+      <w:r>
+        <w:rPr>
+          <w:rFonts w:ascii="Courier New" w:eastAsia="Times New Roman" w:hAnsi="Courier New" w:cs="Courier New"/>
+          <w:color w:val="A31515"/>
+          <w:sz w:val="18"/>
+          <w:szCs w:val="18"/>
+        </w:rPr>
+        <w:t>"id"</w:t>
+      </w:r>
+      <w:r>
+        <w:rPr>
+          <w:rFonts w:ascii="Courier New" w:eastAsia="Times New Roman" w:hAnsi="Courier New" w:cs="Courier New"/>
+          <w:color w:val="000000"/>
+          <w:sz w:val="18"/>
+          <w:szCs w:val="18"/>
+        </w:rPr>
+        <w:t>: </w:t>
+      </w:r>
+      <w:r>
+        <w:rPr>
+          <w:rFonts w:ascii="Courier New" w:eastAsia="Times New Roman" w:hAnsi="Courier New" w:cs="Courier New"/>
+          <w:color w:val="0451A5"/>
+          <w:sz w:val="18"/>
+          <w:szCs w:val="18"/>
+        </w:rPr>
+        <w:t>"</w:t>
+      </w:r>
+      <w:proofErr w:type="spellStart"/>
+      <w:r>
+        <w:rPr>
+          <w:rFonts w:ascii="Courier New" w:eastAsia="Times New Roman" w:hAnsi="Courier New" w:cs="Courier New"/>
+          <w:color w:val="0451A5"/>
+          <w:sz w:val="18"/>
+          <w:szCs w:val="18"/>
+        </w:rPr>
+        <w:t>rtn</w:t>
+      </w:r>
+      <w:r>
+        <w:rPr>
+          <w:rFonts w:ascii="Courier New" w:eastAsia="Times New Roman" w:hAnsi="Courier New" w:cs="Courier New"/>
+          <w:color w:val="0451A5"/>
+          <w:sz w:val="18"/>
+          <w:szCs w:val="18"/>
+        </w:rPr>
+        <w:t>N</w:t>
+      </w:r>
+      <w:proofErr w:type="spellEnd"/>
+      <w:r>
+        <w:rPr>
+          <w:rFonts w:ascii="Courier New" w:eastAsia="Times New Roman" w:hAnsi="Courier New" w:cs="Courier New"/>
+          <w:color w:val="0451A5"/>
+          <w:sz w:val="18"/>
+          <w:szCs w:val="18"/>
+        </w:rPr>
+        <w:t>"</w:t>
+      </w:r>
+      <w:r>
+        <w:rPr>
+          <w:rFonts w:ascii="Courier New" w:eastAsia="Times New Roman" w:hAnsi="Courier New" w:cs="Courier New"/>
+          <w:color w:val="000000"/>
+          <w:sz w:val="18"/>
+          <w:szCs w:val="18"/>
+        </w:rPr>
+        <w:t>,</w:t>
+      </w:r>
+    </w:p>
+    <w:p>
+      <w:pPr>
+        <w:shd w:val="clear" w:color="auto" w:fill="FFFFFE"/>
+        <w:spacing w:after="0" w:line="240" w:lineRule="atLeast"/>
+        <w:ind w:left="720"/>
+        <w:rPr>
+          <w:rFonts w:ascii="Courier New" w:eastAsia="Times New Roman" w:hAnsi="Courier New" w:cs="Courier New"/>
+          <w:color w:val="000000"/>
+          <w:sz w:val="18"/>
+          <w:szCs w:val="18"/>
+        </w:rPr>
+      </w:pPr>
+      <w:r>
+        <w:rPr>
+          <w:rFonts w:ascii="Courier New" w:eastAsia="Times New Roman" w:hAnsi="Courier New" w:cs="Courier New"/>
+          <w:color w:val="000000"/>
+          <w:sz w:val="18"/>
+          <w:szCs w:val="18"/>
+        </w:rPr>
+        <w:t>        </w:t>
+      </w:r>
+      <w:r>
+        <w:rPr>
+          <w:rFonts w:ascii="Courier New" w:eastAsia="Times New Roman" w:hAnsi="Courier New" w:cs="Courier New"/>
+          <w:color w:val="000000"/>
+          <w:sz w:val="18"/>
+          <w:szCs w:val="18"/>
+        </w:rPr>
+        <w:tab/>
+      </w:r>
+      <w:r>
+        <w:rPr>
+          <w:rFonts w:ascii="Courier New" w:eastAsia="Times New Roman" w:hAnsi="Courier New" w:cs="Courier New"/>
+          <w:color w:val="A31515"/>
+          <w:sz w:val="18"/>
+          <w:szCs w:val="18"/>
+        </w:rPr>
+        <w:t>"name"</w:t>
+      </w:r>
+      <w:r>
+        <w:rPr>
+          <w:rFonts w:ascii="Courier New" w:eastAsia="Times New Roman" w:hAnsi="Courier New" w:cs="Courier New"/>
+          <w:color w:val="000000"/>
+          <w:sz w:val="18"/>
+          <w:szCs w:val="18"/>
+        </w:rPr>
+        <w:t>: </w:t>
+      </w:r>
+      <w:r>
+        <w:rPr>
+          <w:rFonts w:ascii="Courier New" w:eastAsia="Times New Roman" w:hAnsi="Courier New" w:cs="Courier New"/>
+          <w:color w:val="0451A5"/>
+          <w:sz w:val="18"/>
+          <w:szCs w:val="18"/>
+        </w:rPr>
+        <w:t>"</w:t>
+      </w:r>
+      <w:r>
+        <w:rPr>
+          <w:rFonts w:ascii="Courier New" w:eastAsia="Times New Roman" w:hAnsi="Courier New" w:cs="Courier New"/>
+          <w:color w:val="0451A5"/>
+          <w:sz w:val="18"/>
+          <w:szCs w:val="18"/>
+        </w:rPr>
+        <w:t>nth routine name</w:t>
+      </w:r>
+      <w:r>
+        <w:rPr>
+          <w:rFonts w:ascii="Courier New" w:eastAsia="Times New Roman" w:hAnsi="Courier New" w:cs="Courier New"/>
+          <w:color w:val="0451A5"/>
+          <w:sz w:val="18"/>
+          <w:szCs w:val="18"/>
+        </w:rPr>
+        <w:t>"</w:t>
+      </w:r>
+      <w:r>
+        <w:rPr>
+          <w:rFonts w:ascii="Courier New" w:eastAsia="Times New Roman" w:hAnsi="Courier New" w:cs="Courier New"/>
+          <w:color w:val="000000"/>
+          <w:sz w:val="18"/>
+          <w:szCs w:val="18"/>
+        </w:rPr>
+        <w:t>,</w:t>
+      </w:r>
+    </w:p>
+    <w:p>
+      <w:pPr>
+        <w:shd w:val="clear" w:color="auto" w:fill="FFFFFE"/>
+        <w:spacing w:after="0" w:line="240" w:lineRule="atLeast"/>
+        <w:ind w:left="720"/>
+        <w:rPr>
+          <w:rFonts w:ascii="Courier New" w:eastAsia="Times New Roman" w:hAnsi="Courier New" w:cs="Courier New"/>
+          <w:color w:val="000000"/>
+          <w:sz w:val="18"/>
+          <w:szCs w:val="18"/>
+        </w:rPr>
+      </w:pPr>
+      <w:r>
+        <w:rPr>
+          <w:rFonts w:ascii="Courier New" w:eastAsia="Times New Roman" w:hAnsi="Courier New" w:cs="Courier New"/>
+          <w:color w:val="000000"/>
+          <w:sz w:val="18"/>
+          <w:szCs w:val="18"/>
+        </w:rPr>
+        <w:t>        </w:t>
+      </w:r>
+      <w:r>
+        <w:rPr>
+          <w:rFonts w:ascii="Courier New" w:eastAsia="Times New Roman" w:hAnsi="Courier New" w:cs="Courier New"/>
+          <w:color w:val="000000"/>
+          <w:sz w:val="18"/>
+          <w:szCs w:val="18"/>
+        </w:rPr>
+        <w:tab/>
+      </w:r>
+      <w:r>
+        <w:rPr>
+          <w:rFonts w:ascii="Courier New" w:eastAsia="Times New Roman" w:hAnsi="Courier New" w:cs="Courier New"/>
+          <w:color w:val="A31515"/>
+          <w:sz w:val="18"/>
+          <w:szCs w:val="18"/>
+        </w:rPr>
+        <w:t>"description"</w:t>
+      </w:r>
+      <w:r>
+        <w:rPr>
+          <w:rFonts w:ascii="Courier New" w:eastAsia="Times New Roman" w:hAnsi="Courier New" w:cs="Courier New"/>
+          <w:color w:val="000000"/>
+          <w:sz w:val="18"/>
+          <w:szCs w:val="18"/>
+        </w:rPr>
+        <w:t>: </w:t>
+      </w:r>
+      <w:r>
+        <w:rPr>
+          <w:rFonts w:ascii="Courier New" w:eastAsia="Times New Roman" w:hAnsi="Courier New" w:cs="Courier New"/>
+          <w:color w:val="0451A5"/>
+          <w:sz w:val="18"/>
+          <w:szCs w:val="18"/>
+        </w:rPr>
+        <w:t>"</w:t>
+      </w:r>
+      <w:r>
+        <w:rPr>
+          <w:rFonts w:ascii="Courier New" w:eastAsia="Times New Roman" w:hAnsi="Courier New" w:cs="Courier New"/>
+          <w:color w:val="0451A5"/>
+          <w:sz w:val="18"/>
+          <w:szCs w:val="18"/>
+        </w:rPr>
+        <w:t>description of the</w:t>
+      </w:r>
+      <w:r>
+        <w:rPr>
+          <w:rFonts w:ascii="Courier New" w:eastAsia="Times New Roman" w:hAnsi="Courier New" w:cs="Courier New"/>
+          <w:color w:val="0451A5"/>
+          <w:sz w:val="18"/>
+          <w:szCs w:val="18"/>
+        </w:rPr>
+        <w:t xml:space="preserve"> NTH</w:t>
+      </w:r>
+      <w:r>
+        <w:rPr>
+          <w:rFonts w:ascii="Courier New" w:eastAsia="Times New Roman" w:hAnsi="Courier New" w:cs="Courier New"/>
+          <w:color w:val="0451A5"/>
+          <w:sz w:val="18"/>
+          <w:szCs w:val="18"/>
+        </w:rPr>
+        <w:t xml:space="preserve"> routine</w:t>
+      </w:r>
+      <w:r>
+        <w:rPr>
+          <w:rFonts w:ascii="Courier New" w:eastAsia="Times New Roman" w:hAnsi="Courier New" w:cs="Courier New"/>
+          <w:color w:val="0451A5"/>
+          <w:sz w:val="18"/>
+          <w:szCs w:val="18"/>
+        </w:rPr>
+        <w:t>"</w:t>
+      </w:r>
+      <w:r>
+        <w:rPr>
+          <w:rFonts w:ascii="Courier New" w:eastAsia="Times New Roman" w:hAnsi="Courier New" w:cs="Courier New"/>
+          <w:color w:val="000000"/>
+          <w:sz w:val="18"/>
+          <w:szCs w:val="18"/>
+        </w:rPr>
+        <w:t>,</w:t>
+      </w:r>
+    </w:p>
+    <w:p>
+      <w:pPr>
+        <w:shd w:val="clear" w:color="auto" w:fill="FFFFFE"/>
+        <w:spacing w:after="0" w:line="240" w:lineRule="atLeast"/>
+        <w:ind w:left="720"/>
+        <w:rPr>
+          <w:rFonts w:ascii="Courier New" w:eastAsia="Times New Roman" w:hAnsi="Courier New" w:cs="Courier New"/>
+          <w:color w:val="000000"/>
+          <w:sz w:val="18"/>
+          <w:szCs w:val="18"/>
+        </w:rPr>
+      </w:pPr>
+      <w:r>
+        <w:rPr>
+          <w:rFonts w:ascii="Courier New" w:eastAsia="Times New Roman" w:hAnsi="Courier New" w:cs="Courier New"/>
+          <w:color w:val="000000"/>
+          <w:sz w:val="18"/>
+          <w:szCs w:val="18"/>
+        </w:rPr>
+        <w:t>        </w:t>
+      </w:r>
+      <w:r>
+        <w:rPr>
+          <w:rFonts w:ascii="Courier New" w:eastAsia="Times New Roman" w:hAnsi="Courier New" w:cs="Courier New"/>
+          <w:color w:val="000000"/>
+          <w:sz w:val="18"/>
+          <w:szCs w:val="18"/>
+        </w:rPr>
+        <w:tab/>
+      </w:r>
+      <w:r>
+        <w:rPr>
+          <w:rFonts w:ascii="Courier New" w:eastAsia="Times New Roman" w:hAnsi="Courier New" w:cs="Courier New"/>
+          <w:color w:val="A31515"/>
+          <w:sz w:val="18"/>
+          <w:szCs w:val="18"/>
+        </w:rPr>
+        <w:t>"image"</w:t>
+      </w:r>
+      <w:r>
+        <w:rPr>
+          <w:rFonts w:ascii="Courier New" w:eastAsia="Times New Roman" w:hAnsi="Courier New" w:cs="Courier New"/>
+          <w:color w:val="000000"/>
+          <w:sz w:val="18"/>
+          <w:szCs w:val="18"/>
+        </w:rPr>
+        <w:t>: </w:t>
+      </w:r>
+      <w:r>
+        <w:rPr>
+          <w:rFonts w:ascii="Courier New" w:eastAsia="Times New Roman" w:hAnsi="Courier New" w:cs="Courier New"/>
+          <w:color w:val="0451A5"/>
+          <w:sz w:val="18"/>
+          <w:szCs w:val="18"/>
+        </w:rPr>
+        <w:t>"</w:t>
+      </w:r>
+      <w:r>
+        <w:rPr>
+          <w:rFonts w:ascii="Courier New" w:eastAsia="Times New Roman" w:hAnsi="Courier New" w:cs="Courier New"/>
+          <w:color w:val="0451A5"/>
+          <w:sz w:val="18"/>
+          <w:szCs w:val="18"/>
+        </w:rPr>
+        <w:t>base64”</w:t>
+      </w:r>
+    </w:p>
+    <w:p>
+      <w:pPr>
+        <w:shd w:val="clear" w:color="auto" w:fill="FFFFFE"/>
+        <w:spacing w:line="240" w:lineRule="atLeast"/>
+        <w:ind w:left="720" w:firstLine="720"/>
+        <w:rPr>
+          <w:rFonts w:ascii="Courier New" w:eastAsia="Times New Roman" w:hAnsi="Courier New" w:cs="Courier New"/>
+          <w:color w:val="000000"/>
+          <w:sz w:val="18"/>
+          <w:szCs w:val="18"/>
+        </w:rPr>
+      </w:pPr>
+      <w:r>
+        <w:rPr>
+          <w:rFonts w:ascii="Courier New" w:eastAsia="Times New Roman" w:hAnsi="Courier New" w:cs="Courier New"/>
+          <w:color w:val="000000"/>
+          <w:sz w:val="18"/>
+          <w:szCs w:val="18"/>
+        </w:rPr>
+        <w:t>}</w:t>
+      </w:r>
+    </w:p>
+    <w:p>
+      <w:pPr>
+        <w:shd w:val="clear" w:color="auto" w:fill="FFFFFE"/>
+        <w:spacing w:line="240" w:lineRule="atLeast"/>
+        <w:ind w:left="720"/>
+        <w:rPr>
+          <w:rFonts w:ascii="Courier New" w:eastAsia="Times New Roman" w:hAnsi="Courier New" w:cs="Courier New"/>
+          <w:color w:val="000000"/>
+          <w:sz w:val="18"/>
+          <w:szCs w:val="18"/>
+        </w:rPr>
+      </w:pPr>
+      <w:r>
+        <w:rPr>
+          <w:rFonts w:ascii="Courier New" w:eastAsia="Times New Roman" w:hAnsi="Courier New" w:cs="Courier New"/>
+          <w:color w:val="000000"/>
+          <w:sz w:val="18"/>
+          <w:szCs w:val="18"/>
+        </w:rPr>
+        <w:t>}</w:t>
+      </w:r>
+    </w:p>
+    <w:p>
+      <w:pPr>
+        <w:shd w:val="clear" w:color="auto" w:fill="FFFFFE"/>
+        <w:spacing w:line="240" w:lineRule="atLeast"/>
+        <w:rPr>
+          <w:rFonts w:ascii="Courier New" w:eastAsia="Times New Roman" w:hAnsi="Courier New" w:cs="Courier New"/>
+          <w:color w:val="000000"/>
+          <w:sz w:val="18"/>
+          <w:szCs w:val="18"/>
+        </w:rPr>
+      </w:pPr>
+      <w:r>
+        <w:rPr>
+          <w:rFonts w:ascii="Courier New" w:eastAsia="Times New Roman" w:hAnsi="Courier New" w:cs="Courier New"/>
+          <w:color w:val="000000"/>
+          <w:sz w:val="18"/>
+          <w:szCs w:val="18"/>
+        </w:rPr>
+        <w:tab/>
+      </w:r>
+    </w:p>
+    <w:p>
+      <w:pPr>
+        <w:shd w:val="clear" w:color="auto" w:fill="FFFFFE"/>
+        <w:spacing w:line="240" w:lineRule="atLeast"/>
+        <w:rPr>
+          <w:rFonts w:ascii="Courier New" w:eastAsia="Times New Roman" w:hAnsi="Courier New" w:cs="Courier New"/>
+          <w:b/>
+          <w:bCs/>
+          <w:color w:val="000000"/>
+          <w:sz w:val="18"/>
+          <w:szCs w:val="18"/>
+        </w:rPr>
+      </w:pPr>
+      <w:r>
+        <w:rPr>
+          <w:rFonts w:ascii="Courier New" w:eastAsia="Times New Roman" w:hAnsi="Courier New" w:cs="Courier New"/>
+          <w:b/>
+          <w:bCs/>
+          <w:color w:val="000000"/>
+          <w:sz w:val="18"/>
+          <w:szCs w:val="18"/>
+        </w:rPr>
+        <w:t>The above data must be displayed in a list form to the user with a follow view button and if user clicks on the view button then another post request will be made to the endpoint described in the following page and you must provide the routine id to get the content of that routin</w:t>
+      </w:r>
+      <w:r>
+        <w:rPr>
+          <w:rFonts w:ascii="Courier New" w:eastAsia="Times New Roman" w:hAnsi="Courier New" w:cs="Courier New"/>
+          <w:b/>
+          <w:bCs/>
+          <w:color w:val="000000"/>
+          <w:sz w:val="18"/>
+          <w:szCs w:val="18"/>
+        </w:rPr>
+        <w:t>e.</w:t>
+      </w:r>
+      <w:r>
+        <w:rPr>
+          <w:rFonts w:ascii="Courier New" w:eastAsia="Times New Roman" w:hAnsi="Courier New" w:cs="Courier New"/>
+          <w:b/>
+          <w:bCs/>
+          <w:color w:val="000000"/>
+          <w:sz w:val="18"/>
+          <w:szCs w:val="18"/>
+        </w:rPr>
+        <w:t xml:space="preserve"> </w:t>
+      </w:r>
+    </w:p>
+    <w:p>
+      <w:pPr>
+        <w:pStyle w:val="ListParagraph"/>
+        <w:shd w:val="clear" w:color="auto" w:fill="FFFFFE"/>
+        <w:spacing w:line="240" w:lineRule="atLeast"/>
+        <w:rPr>
+          <w:rFonts w:ascii="Courier New" w:eastAsia="Times New Roman" w:hAnsi="Courier New" w:cs="Courier New"/>
+          <w:color w:val="000000"/>
+          <w:sz w:val="18"/>
+          <w:szCs w:val="18"/>
+        </w:rPr>
+      </w:pPr>
+    </w:p>
+    <w:p>
+      <w:pPr>
+        <w:shd w:val="clear" w:color="auto" w:fill="FFFFFE"/>
+        <w:spacing w:line="240" w:lineRule="atLeast"/>
+        <w:rPr>
+          <w:rFonts w:ascii="Courier New" w:eastAsia="Times New Roman" w:hAnsi="Courier New" w:cs="Courier New"/>
+          <w:color w:val="000000"/>
+          <w:sz w:val="18"/>
+          <w:szCs w:val="18"/>
+        </w:rPr>
+      </w:pPr>
+    </w:p>
+    <w:p>
+      <w:pPr>
+        <w:shd w:val="clear" w:color="auto" w:fill="FFFFFE"/>
+        <w:spacing w:line="240" w:lineRule="atLeast"/>
+        <w:rPr>
+          <w:rFonts w:ascii="Courier New" w:eastAsia="Times New Roman" w:hAnsi="Courier New" w:cs="Courier New"/>
+          <w:color w:val="000000"/>
+          <w:sz w:val="18"/>
+          <w:szCs w:val="18"/>
+        </w:rPr>
+      </w:pPr>
+    </w:p>
     <w:sectPr>
       <w:pgSz w:w="12240" w:h="15840"/>
       <w:pgMar w:top="1440" w:right="1440" w:bottom="1440" w:left="1440" w:header="720" w:footer="720" w:gutter="0"/>
@@ -12377,7 +15091,7 @@
   <w:abstractNum w:abstractNumId="0" w15:restartNumberingAfterBreak="0">
     <w:nsid w:val="3B804EE8"/>
     <w:multiLevelType w:val="hybridMultilevel"/>
-    <w:tmpl w:val="5CBAA9B4"/>
+    <w:tmpl w:val="2AAA13DE"/>
     <w:lvl w:ilvl="0" w:tplc="04090001">
       <w:start w:val="1"/>
       <w:numFmt w:val="bullet"/>

</xml_diff>